<commit_message>
Avance Guia Lectura 4 Gobernabilidad
</commit_message>
<xml_diff>
--- a/trabajos.inacap.2019/Gestion de servicios y gobernabilidad TI/Material Unidad 2/Guía de Lectura 4 - Diseño del Servicio.docx
+++ b/trabajos.inacap.2019/Gestion de servicios y gobernabilidad TI/Material Unidad 2/Guía de Lectura 4 - Diseño del Servicio.docx
@@ -206,6 +206,7 @@
                 <w:rFonts w:ascii="Arial" w:hAnsi="Arial" w:cs="Arial"/>
                 <w:b w:val="0"/>
                 <w:sz w:val="20"/>
+                <w:lang w:val="es-CL"/>
               </w:rPr>
             </w:pPr>
             <w:r>
@@ -238,7 +239,6 @@
               </w:rPr>
               <w:t>(s</w:t>
             </w:r>
-            <w:proofErr w:type="gramStart"/>
             <w:r>
               <w:rPr>
                 <w:rFonts w:asciiTheme="minorHAnsi" w:hAnsiTheme="minorHAnsi" w:cs="Arial"/>
@@ -252,17 +252,38 @@
             <w:r>
               <w:rPr>
                 <w:rFonts w:asciiTheme="minorHAnsi" w:hAnsiTheme="minorHAnsi" w:cs="Arial"/>
-                <w:sz w:val="20"/>
+                <w:color w:val="262626" w:themeColor="text1" w:themeTint="D9"/>
+                <w:sz w:val="22"/>
+                <w:szCs w:val="22"/>
+                <w:lang w:val="es-CL"/>
               </w:rPr>
-              <w:t>Gabriel</w:t>
+              <w:t xml:space="preserve"> </w:t>
             </w:r>
-            <w:proofErr w:type="gramEnd"/>
             <w:r>
               <w:rPr>
                 <w:rFonts w:asciiTheme="minorHAnsi" w:hAnsiTheme="minorHAnsi" w:cs="Arial"/>
                 <w:sz w:val="20"/>
+                <w:lang w:val="es-CL"/>
               </w:rPr>
-              <w:t xml:space="preserve"> Beltran, Yerko Fuentes, Felipe Inda, Ivo Olivares.</w:t>
+              <w:t xml:space="preserve">Gabriel </w:t>
+            </w:r>
+            <w:proofErr w:type="spellStart"/>
+            <w:r>
+              <w:rPr>
+                <w:rFonts w:asciiTheme="minorHAnsi" w:hAnsiTheme="minorHAnsi" w:cs="Arial"/>
+                <w:sz w:val="20"/>
+                <w:lang w:val="es-CL"/>
+              </w:rPr>
+              <w:t>Beltran</w:t>
+            </w:r>
+            <w:proofErr w:type="spellEnd"/>
+            <w:r>
+              <w:rPr>
+                <w:rFonts w:asciiTheme="minorHAnsi" w:hAnsiTheme="minorHAnsi" w:cs="Arial"/>
+                <w:sz w:val="20"/>
+                <w:lang w:val="es-CL"/>
+              </w:rPr>
+              <w:t>, Yerko Fuentes, Felipe Inda, Ivo Olivares.</w:t>
             </w:r>
           </w:p>
           <w:p>
@@ -1499,15 +1520,17 @@
         </w:numPr>
         <w:rPr>
           <w:rFonts w:eastAsiaTheme="minorEastAsia"/>
-          <w:color w:val="404040" w:themeColor="text1" w:themeTint="BF"/>
-          <w:sz w:val="22"/>
-          <w:szCs w:val="21"/>
-          <w:lang w:val="es-ES"/>
-        </w:rPr>
-      </w:pPr>
-      <w:r>
-        <w:rPr>
-          <w:rFonts w:eastAsiaTheme="minorEastAsia"/>
+          <w:b/>
+          <w:color w:val="404040" w:themeColor="text1" w:themeTint="BF"/>
+          <w:sz w:val="22"/>
+          <w:szCs w:val="21"/>
+          <w:lang w:val="es-ES"/>
+        </w:rPr>
+      </w:pPr>
+      <w:r>
+        <w:rPr>
+          <w:rFonts w:eastAsiaTheme="minorEastAsia"/>
+          <w:b/>
           <w:color w:val="404040" w:themeColor="text1" w:themeTint="BF"/>
           <w:sz w:val="22"/>
           <w:szCs w:val="21"/>
@@ -1531,6 +1554,350 @@
           <w:lang w:val="es-ES"/>
         </w:rPr>
       </w:pPr>
+      <w:r>
+        <w:rPr>
+          <w:rFonts w:eastAsiaTheme="minorEastAsia"/>
+          <w:color w:val="404040" w:themeColor="text1" w:themeTint="BF"/>
+          <w:sz w:val="22"/>
+          <w:szCs w:val="21"/>
+          <w:lang w:val="es-ES"/>
+        </w:rPr>
+        <w:t>Asegurar el diseño coherente de los servicios adecuados, los sistemas de información de gestión de servicios, las arquitecturas, la tecnología, los procesos, la información y las métricas para cumplir con los resultados comerciales actuales y en evolución y los requisitos necesarios.</w:t>
+      </w:r>
+    </w:p>
+    <w:p>
+      <w:pPr>
+        <w:pStyle w:val="Estilo3"/>
+        <w:numPr>
+          <w:ilvl w:val="1"/>
+          <w:numId w:val="41"/>
+        </w:numPr>
+        <w:rPr>
+          <w:rFonts w:eastAsiaTheme="minorEastAsia"/>
+          <w:color w:val="404040" w:themeColor="text1" w:themeTint="BF"/>
+          <w:sz w:val="22"/>
+          <w:szCs w:val="21"/>
+          <w:lang w:val="es-ES"/>
+        </w:rPr>
+      </w:pPr>
+      <w:r>
+        <w:rPr>
+          <w:rFonts w:eastAsiaTheme="minorEastAsia"/>
+          <w:color w:val="404040" w:themeColor="text1" w:themeTint="BF"/>
+          <w:sz w:val="22"/>
+          <w:szCs w:val="21"/>
+          <w:lang w:val="es-ES"/>
+        </w:rPr>
+        <w:t>Coordine todas las actividades de diseño a través de proyectos, cambios, proveedores y equipos de soporte, y administre el cronograma, los recursos y los conflictos donde sea necesario.</w:t>
+      </w:r>
+    </w:p>
+    <w:p>
+      <w:pPr>
+        <w:pStyle w:val="Estilo3"/>
+        <w:numPr>
+          <w:ilvl w:val="1"/>
+          <w:numId w:val="41"/>
+        </w:numPr>
+        <w:rPr>
+          <w:rFonts w:eastAsiaTheme="minorEastAsia"/>
+          <w:color w:val="404040" w:themeColor="text1" w:themeTint="BF"/>
+          <w:sz w:val="22"/>
+          <w:szCs w:val="21"/>
+          <w:lang w:val="es-ES"/>
+        </w:rPr>
+      </w:pPr>
+      <w:r>
+        <w:rPr>
+          <w:rFonts w:eastAsiaTheme="minorEastAsia"/>
+          <w:color w:val="404040" w:themeColor="text1" w:themeTint="BF"/>
+          <w:sz w:val="22"/>
+          <w:szCs w:val="21"/>
+          <w:lang w:val="es-ES"/>
+        </w:rPr>
+        <w:t>Planifique y coordine los recursos y las capacidades requeridas para diseñar servicios nuevos o modificados.</w:t>
+      </w:r>
+    </w:p>
+    <w:p>
+      <w:pPr>
+        <w:pStyle w:val="Estilo3"/>
+        <w:numPr>
+          <w:ilvl w:val="1"/>
+          <w:numId w:val="41"/>
+        </w:numPr>
+        <w:rPr>
+          <w:rFonts w:eastAsiaTheme="minorEastAsia"/>
+          <w:color w:val="404040" w:themeColor="text1" w:themeTint="BF"/>
+          <w:sz w:val="22"/>
+          <w:szCs w:val="21"/>
+          <w:lang w:val="es-ES"/>
+        </w:rPr>
+      </w:pPr>
+      <w:r>
+        <w:rPr>
+          <w:rFonts w:eastAsiaTheme="minorEastAsia"/>
+          <w:color w:val="404040" w:themeColor="text1" w:themeTint="BF"/>
+          <w:sz w:val="22"/>
+          <w:szCs w:val="21"/>
+          <w:lang w:val="es-ES"/>
+        </w:rPr>
+        <w:t xml:space="preserve">Producir paquetes de diseño de servicios </w:t>
+      </w:r>
+      <w:r>
+        <w:rPr>
+          <w:rFonts w:eastAsiaTheme="minorEastAsia"/>
+          <w:color w:val="404040" w:themeColor="text1" w:themeTint="BF"/>
+          <w:sz w:val="22"/>
+          <w:szCs w:val="21"/>
+          <w:lang w:val="es-ES"/>
+        </w:rPr>
+        <w:t xml:space="preserve">(PDT) </w:t>
+      </w:r>
+      <w:r>
+        <w:rPr>
+          <w:rFonts w:eastAsiaTheme="minorEastAsia"/>
+          <w:color w:val="404040" w:themeColor="text1" w:themeTint="BF"/>
+          <w:sz w:val="22"/>
+          <w:szCs w:val="21"/>
+          <w:lang w:val="es-ES"/>
+        </w:rPr>
+        <w:t>basados en cartas de servicios y solicitud de cambio.</w:t>
+      </w:r>
+    </w:p>
+    <w:p>
+      <w:pPr>
+        <w:pStyle w:val="Estilo3"/>
+        <w:numPr>
+          <w:ilvl w:val="1"/>
+          <w:numId w:val="41"/>
+        </w:numPr>
+        <w:rPr>
+          <w:rFonts w:eastAsiaTheme="minorEastAsia"/>
+          <w:color w:val="404040" w:themeColor="text1" w:themeTint="BF"/>
+          <w:sz w:val="22"/>
+          <w:szCs w:val="21"/>
+          <w:lang w:val="es-ES"/>
+        </w:rPr>
+      </w:pPr>
+      <w:r>
+        <w:rPr>
+          <w:rFonts w:eastAsiaTheme="minorEastAsia"/>
+          <w:color w:val="404040" w:themeColor="text1" w:themeTint="BF"/>
+          <w:sz w:val="22"/>
+          <w:szCs w:val="21"/>
+          <w:lang w:val="es-ES"/>
+        </w:rPr>
+        <w:t xml:space="preserve">Asegúrese de que se produzca un diseño de servicio adecuado y / o </w:t>
+      </w:r>
+      <w:r>
+        <w:rPr>
+          <w:rFonts w:eastAsiaTheme="minorEastAsia"/>
+          <w:color w:val="404040" w:themeColor="text1" w:themeTint="BF"/>
+          <w:sz w:val="22"/>
+          <w:szCs w:val="21"/>
+          <w:lang w:val="es-ES"/>
+        </w:rPr>
+        <w:t>PDT</w:t>
+      </w:r>
+      <w:r>
+        <w:rPr>
+          <w:rFonts w:eastAsiaTheme="minorEastAsia"/>
+          <w:color w:val="404040" w:themeColor="text1" w:themeTint="BF"/>
+          <w:sz w:val="22"/>
+          <w:szCs w:val="21"/>
+          <w:lang w:val="es-ES"/>
+        </w:rPr>
+        <w:t xml:space="preserve"> y que se entreguen a la transición de servicio según lo acordado.</w:t>
+      </w:r>
+    </w:p>
+    <w:p>
+      <w:pPr>
+        <w:pStyle w:val="Estilo3"/>
+        <w:numPr>
+          <w:ilvl w:val="1"/>
+          <w:numId w:val="41"/>
+        </w:numPr>
+        <w:rPr>
+          <w:rFonts w:eastAsiaTheme="minorEastAsia"/>
+          <w:color w:val="404040" w:themeColor="text1" w:themeTint="BF"/>
+          <w:sz w:val="22"/>
+          <w:szCs w:val="21"/>
+          <w:lang w:val="es-ES"/>
+        </w:rPr>
+      </w:pPr>
+      <w:r>
+        <w:rPr>
+          <w:rFonts w:eastAsiaTheme="minorEastAsia"/>
+          <w:color w:val="404040" w:themeColor="text1" w:themeTint="BF"/>
+          <w:sz w:val="22"/>
+          <w:szCs w:val="21"/>
+          <w:lang w:val="es-ES"/>
+        </w:rPr>
+        <w:t>Gestione los criterios de calidad, los requisitos y los puntos de entrega entre la etapa de diseño del servicio y la estrategia del servicio y la transición del servicio.</w:t>
+      </w:r>
+    </w:p>
+    <w:p>
+      <w:pPr>
+        <w:pStyle w:val="Estilo3"/>
+        <w:numPr>
+          <w:ilvl w:val="1"/>
+          <w:numId w:val="41"/>
+        </w:numPr>
+        <w:rPr>
+          <w:rFonts w:eastAsiaTheme="minorEastAsia"/>
+          <w:color w:val="404040" w:themeColor="text1" w:themeTint="BF"/>
+          <w:sz w:val="22"/>
+          <w:szCs w:val="21"/>
+          <w:lang w:val="es-ES"/>
+        </w:rPr>
+      </w:pPr>
+      <w:r>
+        <w:rPr>
+          <w:rFonts w:eastAsiaTheme="minorEastAsia"/>
+          <w:color w:val="404040" w:themeColor="text1" w:themeTint="BF"/>
+          <w:sz w:val="22"/>
+          <w:szCs w:val="21"/>
+          <w:lang w:val="es-ES"/>
+        </w:rPr>
+        <w:t>Aseg</w:t>
+      </w:r>
+      <w:r>
+        <w:rPr>
+          <w:rFonts w:eastAsiaTheme="minorEastAsia"/>
+          <w:color w:val="404040" w:themeColor="text1" w:themeTint="BF"/>
+          <w:sz w:val="22"/>
+          <w:szCs w:val="21"/>
+          <w:lang w:val="es-ES"/>
+        </w:rPr>
+        <w:t>urar</w:t>
+      </w:r>
+      <w:r>
+        <w:rPr>
+          <w:rFonts w:eastAsiaTheme="minorEastAsia"/>
+          <w:color w:val="404040" w:themeColor="text1" w:themeTint="BF"/>
+          <w:sz w:val="22"/>
+          <w:szCs w:val="21"/>
+          <w:lang w:val="es-ES"/>
+        </w:rPr>
+        <w:t>se</w:t>
+      </w:r>
+      <w:r>
+        <w:rPr>
+          <w:rFonts w:eastAsiaTheme="minorEastAsia"/>
+          <w:color w:val="404040" w:themeColor="text1" w:themeTint="BF"/>
+          <w:sz w:val="22"/>
+          <w:szCs w:val="21"/>
+          <w:lang w:val="es-ES"/>
+        </w:rPr>
+        <w:t xml:space="preserve"> de que todos los modelos de servicios y soluciones de servicios diseñen la comodidad de la estrategia, arquitectura, gobierno y otros requisitos corporativos.</w:t>
+      </w:r>
+    </w:p>
+    <w:p>
+      <w:pPr>
+        <w:pStyle w:val="Estilo3"/>
+        <w:numPr>
+          <w:ilvl w:val="1"/>
+          <w:numId w:val="41"/>
+        </w:numPr>
+        <w:rPr>
+          <w:rFonts w:eastAsiaTheme="minorEastAsia"/>
+          <w:color w:val="404040" w:themeColor="text1" w:themeTint="BF"/>
+          <w:sz w:val="22"/>
+          <w:szCs w:val="21"/>
+          <w:lang w:val="es-ES"/>
+        </w:rPr>
+      </w:pPr>
+      <w:r>
+        <w:rPr>
+          <w:rFonts w:eastAsiaTheme="minorEastAsia"/>
+          <w:color w:val="404040" w:themeColor="text1" w:themeTint="BF"/>
+          <w:sz w:val="22"/>
+          <w:szCs w:val="21"/>
+          <w:lang w:val="es-ES"/>
+        </w:rPr>
+        <w:t>Mejorar la efectividad y eficiencia de las actividades y procesos de diseño de servicios.</w:t>
+      </w:r>
+    </w:p>
+    <w:p>
+      <w:pPr>
+        <w:pStyle w:val="Estilo3"/>
+        <w:numPr>
+          <w:ilvl w:val="1"/>
+          <w:numId w:val="41"/>
+        </w:numPr>
+        <w:rPr>
+          <w:rFonts w:eastAsiaTheme="minorEastAsia"/>
+          <w:color w:val="404040" w:themeColor="text1" w:themeTint="BF"/>
+          <w:sz w:val="22"/>
+          <w:szCs w:val="21"/>
+          <w:lang w:val="es-ES"/>
+        </w:rPr>
+      </w:pPr>
+      <w:r>
+        <w:rPr>
+          <w:rFonts w:eastAsiaTheme="minorEastAsia"/>
+          <w:color w:val="404040" w:themeColor="text1" w:themeTint="BF"/>
+          <w:sz w:val="22"/>
+          <w:szCs w:val="21"/>
+          <w:lang w:val="es-ES"/>
+        </w:rPr>
+        <w:t>Aseg</w:t>
+      </w:r>
+      <w:r>
+        <w:rPr>
+          <w:rFonts w:eastAsiaTheme="minorEastAsia"/>
+          <w:color w:val="404040" w:themeColor="text1" w:themeTint="BF"/>
+          <w:sz w:val="22"/>
+          <w:szCs w:val="21"/>
+          <w:lang w:val="es-ES"/>
+        </w:rPr>
+        <w:t>urar</w:t>
+      </w:r>
+      <w:r>
+        <w:rPr>
+          <w:rFonts w:eastAsiaTheme="minorEastAsia"/>
+          <w:color w:val="404040" w:themeColor="text1" w:themeTint="BF"/>
+          <w:sz w:val="22"/>
+          <w:szCs w:val="21"/>
+          <w:lang w:val="es-ES"/>
+        </w:rPr>
+        <w:t>se</w:t>
+      </w:r>
+      <w:r>
+        <w:rPr>
+          <w:rFonts w:eastAsiaTheme="minorEastAsia"/>
+          <w:color w:val="404040" w:themeColor="text1" w:themeTint="BF"/>
+          <w:sz w:val="22"/>
+          <w:szCs w:val="21"/>
+          <w:lang w:val="es-ES"/>
+        </w:rPr>
+        <w:t xml:space="preserve"> de que todas las partes adopten un marco común de prácticas de diseño estándar y reutilizables en forma de actividades, procesos y sistemas de soporte, cuando sea apropiado.</w:t>
+      </w:r>
+    </w:p>
+    <w:p>
+      <w:pPr>
+        <w:pStyle w:val="Estilo3"/>
+        <w:numPr>
+          <w:ilvl w:val="1"/>
+          <w:numId w:val="41"/>
+        </w:numPr>
+        <w:rPr>
+          <w:rFonts w:eastAsiaTheme="minorEastAsia"/>
+          <w:color w:val="404040" w:themeColor="text1" w:themeTint="BF"/>
+          <w:sz w:val="22"/>
+          <w:szCs w:val="21"/>
+          <w:lang w:val="es-ES"/>
+        </w:rPr>
+      </w:pPr>
+      <w:r>
+        <w:rPr>
+          <w:rFonts w:eastAsiaTheme="minorEastAsia"/>
+          <w:color w:val="404040" w:themeColor="text1" w:themeTint="BF"/>
+          <w:sz w:val="22"/>
+          <w:szCs w:val="21"/>
+          <w:lang w:val="es-ES"/>
+        </w:rPr>
+        <w:t>Supervisar y mejorar el rendimiento de la etapa del ciclo de vida del diseño del servicio.</w:t>
+      </w:r>
     </w:p>
     <w:p>
       <w:pPr>
@@ -1541,15 +1908,17 @@
         </w:numPr>
         <w:rPr>
           <w:rFonts w:eastAsiaTheme="minorEastAsia"/>
-          <w:color w:val="404040" w:themeColor="text1" w:themeTint="BF"/>
-          <w:sz w:val="22"/>
-          <w:szCs w:val="21"/>
-          <w:lang w:val="es-ES"/>
-        </w:rPr>
-      </w:pPr>
-      <w:r>
-        <w:rPr>
-          <w:rFonts w:eastAsiaTheme="minorEastAsia"/>
+          <w:b/>
+          <w:color w:val="404040" w:themeColor="text1" w:themeTint="BF"/>
+          <w:sz w:val="22"/>
+          <w:szCs w:val="21"/>
+          <w:lang w:val="es-ES"/>
+        </w:rPr>
+      </w:pPr>
+      <w:r>
+        <w:rPr>
+          <w:rFonts w:eastAsiaTheme="minorEastAsia"/>
+          <w:b/>
           <w:color w:val="404040" w:themeColor="text1" w:themeTint="BF"/>
           <w:sz w:val="22"/>
           <w:szCs w:val="21"/>
@@ -1573,6 +1942,184 @@
           <w:lang w:val="es-ES"/>
         </w:rPr>
       </w:pPr>
+      <w:r>
+        <w:rPr>
+          <w:rFonts w:eastAsiaTheme="minorEastAsia"/>
+          <w:color w:val="404040" w:themeColor="text1" w:themeTint="BF"/>
+          <w:sz w:val="22"/>
+          <w:szCs w:val="21"/>
+          <w:lang w:val="es-ES"/>
+        </w:rPr>
+        <w:t>Gestionar la información contenida en el catálogo de servicios.</w:t>
+      </w:r>
+    </w:p>
+    <w:p>
+      <w:pPr>
+        <w:pStyle w:val="Estilo3"/>
+        <w:numPr>
+          <w:ilvl w:val="1"/>
+          <w:numId w:val="41"/>
+        </w:numPr>
+        <w:rPr>
+          <w:rFonts w:eastAsiaTheme="minorEastAsia"/>
+          <w:color w:val="404040" w:themeColor="text1" w:themeTint="BF"/>
+          <w:sz w:val="22"/>
+          <w:szCs w:val="21"/>
+          <w:lang w:val="es-ES"/>
+        </w:rPr>
+      </w:pPr>
+      <w:r>
+        <w:rPr>
+          <w:rFonts w:eastAsiaTheme="minorEastAsia"/>
+          <w:color w:val="404040" w:themeColor="text1" w:themeTint="BF"/>
+          <w:sz w:val="22"/>
+          <w:szCs w:val="21"/>
+          <w:lang w:val="es-ES"/>
+        </w:rPr>
+        <w:t>Aseg</w:t>
+      </w:r>
+      <w:r>
+        <w:rPr>
+          <w:rFonts w:eastAsiaTheme="minorEastAsia"/>
+          <w:color w:val="404040" w:themeColor="text1" w:themeTint="BF"/>
+          <w:sz w:val="22"/>
+          <w:szCs w:val="21"/>
+          <w:lang w:val="es-ES"/>
+        </w:rPr>
+        <w:t>urar</w:t>
+      </w:r>
+      <w:r>
+        <w:rPr>
+          <w:rFonts w:eastAsiaTheme="minorEastAsia"/>
+          <w:color w:val="404040" w:themeColor="text1" w:themeTint="BF"/>
+          <w:sz w:val="22"/>
+          <w:szCs w:val="21"/>
+          <w:lang w:val="es-ES"/>
+        </w:rPr>
+        <w:t>se</w:t>
+      </w:r>
+      <w:r>
+        <w:rPr>
+          <w:rFonts w:eastAsiaTheme="minorEastAsia"/>
+          <w:color w:val="404040" w:themeColor="text1" w:themeTint="BF"/>
+          <w:sz w:val="22"/>
+          <w:szCs w:val="21"/>
+          <w:lang w:val="es-ES"/>
+        </w:rPr>
+        <w:t xml:space="preserve"> de que todo el catálogo de servicios sea preciso y refleje los detalles, el estado, las interfaces y las dependencias actuales de todos los servicios que se ejecutan, o que están preparados para ejecutarse, en el entorno real, de acuerdo con las políticas definidas.</w:t>
+      </w:r>
+    </w:p>
+    <w:p>
+      <w:pPr>
+        <w:pStyle w:val="Estilo3"/>
+        <w:numPr>
+          <w:ilvl w:val="1"/>
+          <w:numId w:val="41"/>
+        </w:numPr>
+        <w:rPr>
+          <w:rFonts w:eastAsiaTheme="minorEastAsia"/>
+          <w:color w:val="404040" w:themeColor="text1" w:themeTint="BF"/>
+          <w:sz w:val="22"/>
+          <w:szCs w:val="21"/>
+          <w:lang w:val="es-ES"/>
+        </w:rPr>
+      </w:pPr>
+      <w:r>
+        <w:rPr>
+          <w:rFonts w:eastAsiaTheme="minorEastAsia"/>
+          <w:color w:val="404040" w:themeColor="text1" w:themeTint="BF"/>
+          <w:sz w:val="22"/>
+          <w:szCs w:val="21"/>
+          <w:lang w:val="es-ES"/>
+        </w:rPr>
+        <w:t>Aseg</w:t>
+      </w:r>
+      <w:r>
+        <w:rPr>
+          <w:rFonts w:eastAsiaTheme="minorEastAsia"/>
+          <w:color w:val="404040" w:themeColor="text1" w:themeTint="BF"/>
+          <w:sz w:val="22"/>
+          <w:szCs w:val="21"/>
+          <w:lang w:val="es-ES"/>
+        </w:rPr>
+        <w:t>urar</w:t>
+      </w:r>
+      <w:r>
+        <w:rPr>
+          <w:rFonts w:eastAsiaTheme="minorEastAsia"/>
+          <w:color w:val="404040" w:themeColor="text1" w:themeTint="BF"/>
+          <w:sz w:val="22"/>
+          <w:szCs w:val="21"/>
+          <w:lang w:val="es-ES"/>
+        </w:rPr>
+        <w:t>se</w:t>
+      </w:r>
+      <w:r>
+        <w:rPr>
+          <w:rFonts w:eastAsiaTheme="minorEastAsia"/>
+          <w:color w:val="404040" w:themeColor="text1" w:themeTint="BF"/>
+          <w:sz w:val="22"/>
+          <w:szCs w:val="21"/>
+          <w:lang w:val="es-ES"/>
+        </w:rPr>
+        <w:t xml:space="preserve"> de que todo el catálogo de servicios esté disponible para aquellos aprobados para acceder a él de una manera que respalde su uso efectivo y eficiente de la información del catálogo de servicios.</w:t>
+      </w:r>
+    </w:p>
+    <w:p>
+      <w:pPr>
+        <w:pStyle w:val="Estilo3"/>
+        <w:numPr>
+          <w:ilvl w:val="1"/>
+          <w:numId w:val="41"/>
+        </w:numPr>
+        <w:rPr>
+          <w:rFonts w:eastAsiaTheme="minorEastAsia"/>
+          <w:color w:val="404040" w:themeColor="text1" w:themeTint="BF"/>
+          <w:sz w:val="22"/>
+          <w:szCs w:val="21"/>
+          <w:lang w:val="es-ES"/>
+        </w:rPr>
+      </w:pPr>
+      <w:r>
+        <w:rPr>
+          <w:rFonts w:eastAsiaTheme="minorEastAsia"/>
+          <w:color w:val="404040" w:themeColor="text1" w:themeTint="BF"/>
+          <w:sz w:val="22"/>
+          <w:szCs w:val="21"/>
+          <w:lang w:val="es-ES"/>
+        </w:rPr>
+        <w:t>Aseg</w:t>
+      </w:r>
+      <w:r>
+        <w:rPr>
+          <w:rFonts w:eastAsiaTheme="minorEastAsia"/>
+          <w:color w:val="404040" w:themeColor="text1" w:themeTint="BF"/>
+          <w:sz w:val="22"/>
+          <w:szCs w:val="21"/>
+          <w:lang w:val="es-ES"/>
+        </w:rPr>
+        <w:t>urar</w:t>
+      </w:r>
+      <w:r>
+        <w:rPr>
+          <w:rFonts w:eastAsiaTheme="minorEastAsia"/>
+          <w:color w:val="404040" w:themeColor="text1" w:themeTint="BF"/>
+          <w:sz w:val="22"/>
+          <w:szCs w:val="21"/>
+          <w:lang w:val="es-ES"/>
+        </w:rPr>
+        <w:t>se</w:t>
+      </w:r>
+      <w:r>
+        <w:rPr>
+          <w:rFonts w:eastAsiaTheme="minorEastAsia"/>
+          <w:color w:val="404040" w:themeColor="text1" w:themeTint="BF"/>
+          <w:sz w:val="22"/>
+          <w:szCs w:val="21"/>
+          <w:lang w:val="es-ES"/>
+        </w:rPr>
+        <w:t xml:space="preserve"> de que el catálogo de servicios sea compatible con las necesidades cambiantes de todos los demás procesos de administración de servicios para la información del catálogo de servicios, incluida toda la información de interfaz y dependencia.</w:t>
+      </w:r>
     </w:p>
     <w:p>
       <w:pPr>
@@ -1583,15 +2130,17 @@
         </w:numPr>
         <w:rPr>
           <w:rFonts w:eastAsiaTheme="minorEastAsia"/>
-          <w:color w:val="404040" w:themeColor="text1" w:themeTint="BF"/>
-          <w:sz w:val="22"/>
-          <w:szCs w:val="21"/>
-          <w:lang w:val="es-ES"/>
-        </w:rPr>
-      </w:pPr>
-      <w:r>
-        <w:rPr>
-          <w:rFonts w:eastAsiaTheme="minorEastAsia"/>
+          <w:b/>
+          <w:color w:val="404040" w:themeColor="text1" w:themeTint="BF"/>
+          <w:sz w:val="22"/>
+          <w:szCs w:val="21"/>
+          <w:lang w:val="es-ES"/>
+        </w:rPr>
+      </w:pPr>
+      <w:r>
+        <w:rPr>
+          <w:rFonts w:eastAsiaTheme="minorEastAsia"/>
+          <w:b/>
           <w:color w:val="404040" w:themeColor="text1" w:themeTint="BF"/>
           <w:sz w:val="22"/>
           <w:szCs w:val="21"/>
@@ -1615,6 +2164,397 @@
           <w:lang w:val="es-ES"/>
         </w:rPr>
       </w:pPr>
+      <w:r>
+        <w:rPr>
+          <w:rFonts w:eastAsiaTheme="minorEastAsia"/>
+          <w:color w:val="404040" w:themeColor="text1" w:themeTint="BF"/>
+          <w:sz w:val="22"/>
+          <w:szCs w:val="21"/>
+          <w:lang w:val="es-ES"/>
+        </w:rPr>
+        <w:t>Defin</w:t>
+      </w:r>
+      <w:r>
+        <w:rPr>
+          <w:rFonts w:eastAsiaTheme="minorEastAsia"/>
+          <w:color w:val="404040" w:themeColor="text1" w:themeTint="BF"/>
+          <w:sz w:val="22"/>
+          <w:szCs w:val="21"/>
+          <w:lang w:val="es-ES"/>
+        </w:rPr>
+        <w:t>e</w:t>
+      </w:r>
+      <w:r>
+        <w:rPr>
+          <w:rFonts w:eastAsiaTheme="minorEastAsia"/>
+          <w:color w:val="404040" w:themeColor="text1" w:themeTint="BF"/>
+          <w:sz w:val="22"/>
+          <w:szCs w:val="21"/>
+          <w:lang w:val="es-ES"/>
+        </w:rPr>
+        <w:t>, document</w:t>
+      </w:r>
+      <w:r>
+        <w:rPr>
+          <w:rFonts w:eastAsiaTheme="minorEastAsia"/>
+          <w:color w:val="404040" w:themeColor="text1" w:themeTint="BF"/>
+          <w:sz w:val="22"/>
+          <w:szCs w:val="21"/>
+          <w:lang w:val="es-ES"/>
+        </w:rPr>
+        <w:t>a</w:t>
+      </w:r>
+      <w:r>
+        <w:rPr>
+          <w:rFonts w:eastAsiaTheme="minorEastAsia"/>
+          <w:color w:val="404040" w:themeColor="text1" w:themeTint="BF"/>
+          <w:sz w:val="22"/>
+          <w:szCs w:val="21"/>
+          <w:lang w:val="es-ES"/>
+        </w:rPr>
+        <w:t>, acuerd</w:t>
+      </w:r>
+      <w:r>
+        <w:rPr>
+          <w:rFonts w:eastAsiaTheme="minorEastAsia"/>
+          <w:color w:val="404040" w:themeColor="text1" w:themeTint="BF"/>
+          <w:sz w:val="22"/>
+          <w:szCs w:val="21"/>
+          <w:lang w:val="es-ES"/>
+        </w:rPr>
+        <w:t>a</w:t>
+      </w:r>
+      <w:r>
+        <w:rPr>
+          <w:rFonts w:eastAsiaTheme="minorEastAsia"/>
+          <w:color w:val="404040" w:themeColor="text1" w:themeTint="BF"/>
+          <w:sz w:val="22"/>
+          <w:szCs w:val="21"/>
+          <w:lang w:val="es-ES"/>
+        </w:rPr>
+        <w:t>, supervis</w:t>
+      </w:r>
+      <w:r>
+        <w:rPr>
+          <w:rFonts w:eastAsiaTheme="minorEastAsia"/>
+          <w:color w:val="404040" w:themeColor="text1" w:themeTint="BF"/>
+          <w:sz w:val="22"/>
+          <w:szCs w:val="21"/>
+          <w:lang w:val="es-ES"/>
+        </w:rPr>
+        <w:t>a</w:t>
+      </w:r>
+      <w:r>
+        <w:rPr>
+          <w:rFonts w:eastAsiaTheme="minorEastAsia"/>
+          <w:color w:val="404040" w:themeColor="text1" w:themeTint="BF"/>
+          <w:sz w:val="22"/>
+          <w:szCs w:val="21"/>
+          <w:lang w:val="es-ES"/>
+        </w:rPr>
+        <w:t>, mid</w:t>
+      </w:r>
+      <w:r>
+        <w:rPr>
+          <w:rFonts w:eastAsiaTheme="minorEastAsia"/>
+          <w:color w:val="404040" w:themeColor="text1" w:themeTint="BF"/>
+          <w:sz w:val="22"/>
+          <w:szCs w:val="21"/>
+          <w:lang w:val="es-ES"/>
+        </w:rPr>
+        <w:t>e</w:t>
+      </w:r>
+      <w:r>
+        <w:rPr>
+          <w:rFonts w:eastAsiaTheme="minorEastAsia"/>
+          <w:color w:val="404040" w:themeColor="text1" w:themeTint="BF"/>
+          <w:sz w:val="22"/>
+          <w:szCs w:val="21"/>
+          <w:lang w:val="es-ES"/>
+        </w:rPr>
+        <w:t>, inform</w:t>
+      </w:r>
+      <w:r>
+        <w:rPr>
+          <w:rFonts w:eastAsiaTheme="minorEastAsia"/>
+          <w:color w:val="404040" w:themeColor="text1" w:themeTint="BF"/>
+          <w:sz w:val="22"/>
+          <w:szCs w:val="21"/>
+          <w:lang w:val="es-ES"/>
+        </w:rPr>
+        <w:t>a</w:t>
+      </w:r>
+      <w:r>
+        <w:rPr>
+          <w:rFonts w:eastAsiaTheme="minorEastAsia"/>
+          <w:color w:val="404040" w:themeColor="text1" w:themeTint="BF"/>
+          <w:sz w:val="22"/>
+          <w:szCs w:val="21"/>
+          <w:lang w:val="es-ES"/>
+        </w:rPr>
+        <w:t xml:space="preserve"> y revis</w:t>
+      </w:r>
+      <w:r>
+        <w:rPr>
+          <w:rFonts w:eastAsiaTheme="minorEastAsia"/>
+          <w:color w:val="404040" w:themeColor="text1" w:themeTint="BF"/>
+          <w:sz w:val="22"/>
+          <w:szCs w:val="21"/>
+          <w:lang w:val="es-ES"/>
+        </w:rPr>
+        <w:t>a</w:t>
+      </w:r>
+      <w:r>
+        <w:rPr>
+          <w:rFonts w:eastAsiaTheme="minorEastAsia"/>
+          <w:color w:val="404040" w:themeColor="text1" w:themeTint="BF"/>
+          <w:sz w:val="22"/>
+          <w:szCs w:val="21"/>
+          <w:lang w:val="es-ES"/>
+        </w:rPr>
+        <w:t xml:space="preserve"> el nivel de los servicios de TI proporcionados e instigue medidas correctivas cuando sea apropiado.</w:t>
+      </w:r>
+    </w:p>
+    <w:p>
+      <w:pPr>
+        <w:pStyle w:val="Estilo3"/>
+        <w:numPr>
+          <w:ilvl w:val="1"/>
+          <w:numId w:val="41"/>
+        </w:numPr>
+        <w:rPr>
+          <w:rFonts w:eastAsiaTheme="minorEastAsia"/>
+          <w:color w:val="404040" w:themeColor="text1" w:themeTint="BF"/>
+          <w:sz w:val="22"/>
+          <w:szCs w:val="21"/>
+          <w:lang w:val="es-ES"/>
+        </w:rPr>
+      </w:pPr>
+      <w:r>
+        <w:rPr>
+          <w:rFonts w:eastAsiaTheme="minorEastAsia"/>
+          <w:color w:val="404040" w:themeColor="text1" w:themeTint="BF"/>
+          <w:sz w:val="22"/>
+          <w:szCs w:val="21"/>
+          <w:lang w:val="es-ES"/>
+        </w:rPr>
+        <w:t>Proporcionar y mejorar la relación y la comunicación con la empresa y los clientes en conjunto con la gestión de relaciones comerciales.</w:t>
+      </w:r>
+    </w:p>
+    <w:p>
+      <w:pPr>
+        <w:pStyle w:val="Estilo3"/>
+        <w:numPr>
+          <w:ilvl w:val="1"/>
+          <w:numId w:val="41"/>
+        </w:numPr>
+        <w:rPr>
+          <w:rFonts w:eastAsiaTheme="minorEastAsia"/>
+          <w:color w:val="404040" w:themeColor="text1" w:themeTint="BF"/>
+          <w:sz w:val="22"/>
+          <w:szCs w:val="21"/>
+          <w:lang w:val="es-ES"/>
+        </w:rPr>
+      </w:pPr>
+      <w:r>
+        <w:rPr>
+          <w:rFonts w:eastAsiaTheme="minorEastAsia"/>
+          <w:color w:val="404040" w:themeColor="text1" w:themeTint="BF"/>
+          <w:sz w:val="22"/>
+          <w:szCs w:val="21"/>
+          <w:lang w:val="es-ES"/>
+        </w:rPr>
+        <w:t>Aseg</w:t>
+      </w:r>
+      <w:r>
+        <w:rPr>
+          <w:rFonts w:eastAsiaTheme="minorEastAsia"/>
+          <w:color w:val="404040" w:themeColor="text1" w:themeTint="BF"/>
+          <w:sz w:val="22"/>
+          <w:szCs w:val="21"/>
+          <w:lang w:val="es-ES"/>
+        </w:rPr>
+        <w:t>urar</w:t>
+      </w:r>
+      <w:r>
+        <w:rPr>
+          <w:rFonts w:eastAsiaTheme="minorEastAsia"/>
+          <w:color w:val="404040" w:themeColor="text1" w:themeTint="BF"/>
+          <w:sz w:val="22"/>
+          <w:szCs w:val="21"/>
+          <w:lang w:val="es-ES"/>
+        </w:rPr>
+        <w:t>se</w:t>
+      </w:r>
+      <w:r>
+        <w:rPr>
+          <w:rFonts w:eastAsiaTheme="minorEastAsia"/>
+          <w:color w:val="404040" w:themeColor="text1" w:themeTint="BF"/>
+          <w:sz w:val="22"/>
+          <w:szCs w:val="21"/>
+          <w:lang w:val="es-ES"/>
+        </w:rPr>
+        <w:t xml:space="preserve"> de que se desarroll</w:t>
+      </w:r>
+      <w:r>
+        <w:rPr>
+          <w:rFonts w:eastAsiaTheme="minorEastAsia"/>
+          <w:color w:val="404040" w:themeColor="text1" w:themeTint="BF"/>
+          <w:sz w:val="22"/>
+          <w:szCs w:val="21"/>
+          <w:lang w:val="es-ES"/>
+        </w:rPr>
+        <w:t>a</w:t>
+      </w:r>
+      <w:r>
+        <w:rPr>
+          <w:rFonts w:eastAsiaTheme="minorEastAsia"/>
+          <w:color w:val="404040" w:themeColor="text1" w:themeTint="BF"/>
+          <w:sz w:val="22"/>
+          <w:szCs w:val="21"/>
+          <w:lang w:val="es-ES"/>
+        </w:rPr>
+        <w:t>n objetivos específicos y medibles para todos los servicios de TI.</w:t>
+      </w:r>
+    </w:p>
+    <w:p>
+      <w:pPr>
+        <w:pStyle w:val="Estilo3"/>
+        <w:numPr>
+          <w:ilvl w:val="1"/>
+          <w:numId w:val="41"/>
+        </w:numPr>
+        <w:rPr>
+          <w:rFonts w:eastAsiaTheme="minorEastAsia"/>
+          <w:color w:val="404040" w:themeColor="text1" w:themeTint="BF"/>
+          <w:sz w:val="22"/>
+          <w:szCs w:val="21"/>
+          <w:lang w:val="es-ES"/>
+        </w:rPr>
+      </w:pPr>
+      <w:r>
+        <w:rPr>
+          <w:rFonts w:eastAsiaTheme="minorEastAsia"/>
+          <w:color w:val="404040" w:themeColor="text1" w:themeTint="BF"/>
+          <w:sz w:val="22"/>
+          <w:szCs w:val="21"/>
+          <w:lang w:val="es-ES"/>
+        </w:rPr>
+        <w:t>Monitorear y mejorar la satisfacción de los clientes con la calidad de los servicios prestados.</w:t>
+      </w:r>
+    </w:p>
+    <w:p>
+      <w:pPr>
+        <w:pStyle w:val="Estilo3"/>
+        <w:numPr>
+          <w:ilvl w:val="1"/>
+          <w:numId w:val="41"/>
+        </w:numPr>
+        <w:rPr>
+          <w:rFonts w:eastAsiaTheme="minorEastAsia"/>
+          <w:color w:val="404040" w:themeColor="text1" w:themeTint="BF"/>
+          <w:sz w:val="22"/>
+          <w:szCs w:val="21"/>
+          <w:lang w:val="es-ES"/>
+        </w:rPr>
+      </w:pPr>
+      <w:r>
+        <w:rPr>
+          <w:rFonts w:eastAsiaTheme="minorEastAsia"/>
+          <w:color w:val="404040" w:themeColor="text1" w:themeTint="BF"/>
+          <w:sz w:val="22"/>
+          <w:szCs w:val="21"/>
+          <w:lang w:val="es-ES"/>
+        </w:rPr>
+        <w:lastRenderedPageBreak/>
+        <w:t>Aseg</w:t>
+      </w:r>
+      <w:r>
+        <w:rPr>
+          <w:rFonts w:eastAsiaTheme="minorEastAsia"/>
+          <w:color w:val="404040" w:themeColor="text1" w:themeTint="BF"/>
+          <w:sz w:val="22"/>
+          <w:szCs w:val="21"/>
+          <w:lang w:val="es-ES"/>
+        </w:rPr>
+        <w:t>urar</w:t>
+      </w:r>
+      <w:r>
+        <w:rPr>
+          <w:rFonts w:eastAsiaTheme="minorEastAsia"/>
+          <w:color w:val="404040" w:themeColor="text1" w:themeTint="BF"/>
+          <w:sz w:val="22"/>
+          <w:szCs w:val="21"/>
+          <w:lang w:val="es-ES"/>
+        </w:rPr>
+        <w:t>se</w:t>
+      </w:r>
+      <w:r>
+        <w:rPr>
+          <w:rFonts w:eastAsiaTheme="minorEastAsia"/>
+          <w:color w:val="404040" w:themeColor="text1" w:themeTint="BF"/>
+          <w:sz w:val="22"/>
+          <w:szCs w:val="21"/>
+          <w:lang w:val="es-ES"/>
+        </w:rPr>
+        <w:t xml:space="preserve"> de que TI y los clientes tengan una expectativa clara e inequívoca del nivel de servicio a entregar.</w:t>
+      </w:r>
+    </w:p>
+    <w:p>
+      <w:pPr>
+        <w:pStyle w:val="Estilo3"/>
+        <w:numPr>
+          <w:ilvl w:val="1"/>
+          <w:numId w:val="41"/>
+        </w:numPr>
+        <w:rPr>
+          <w:rFonts w:eastAsiaTheme="minorEastAsia"/>
+          <w:color w:val="404040" w:themeColor="text1" w:themeTint="BF"/>
+          <w:sz w:val="22"/>
+          <w:szCs w:val="21"/>
+          <w:lang w:val="es-ES"/>
+        </w:rPr>
+      </w:pPr>
+      <w:r>
+        <w:rPr>
+          <w:rFonts w:eastAsiaTheme="minorEastAsia"/>
+          <w:color w:val="404040" w:themeColor="text1" w:themeTint="BF"/>
+          <w:sz w:val="22"/>
+          <w:szCs w:val="21"/>
+          <w:lang w:val="es-ES"/>
+        </w:rPr>
+        <w:t>Aseg</w:t>
+      </w:r>
+      <w:r>
+        <w:rPr>
+          <w:rFonts w:eastAsiaTheme="minorEastAsia"/>
+          <w:color w:val="404040" w:themeColor="text1" w:themeTint="BF"/>
+          <w:sz w:val="22"/>
+          <w:szCs w:val="21"/>
+          <w:lang w:val="es-ES"/>
+        </w:rPr>
+        <w:t>urar</w:t>
+      </w:r>
+      <w:r>
+        <w:rPr>
+          <w:rFonts w:eastAsiaTheme="minorEastAsia"/>
+          <w:color w:val="404040" w:themeColor="text1" w:themeTint="BF"/>
+          <w:sz w:val="22"/>
+          <w:szCs w:val="21"/>
+          <w:lang w:val="es-ES"/>
+        </w:rPr>
+        <w:t>se</w:t>
+      </w:r>
+      <w:r>
+        <w:rPr>
+          <w:rFonts w:eastAsiaTheme="minorEastAsia"/>
+          <w:color w:val="404040" w:themeColor="text1" w:themeTint="BF"/>
+          <w:sz w:val="22"/>
+          <w:szCs w:val="21"/>
+          <w:lang w:val="es-ES"/>
+        </w:rPr>
+        <w:t xml:space="preserve"> de que incluso cuando se cumplan todos los objetivos acordados, los niveles de servicio prestados están sujetos a una mejora continua proactiva y rentable.</w:t>
+      </w:r>
     </w:p>
     <w:p>
       <w:pPr>
@@ -1625,15 +2565,17 @@
         </w:numPr>
         <w:rPr>
           <w:rFonts w:eastAsiaTheme="minorEastAsia"/>
-          <w:color w:val="404040" w:themeColor="text1" w:themeTint="BF"/>
-          <w:sz w:val="22"/>
-          <w:szCs w:val="21"/>
-          <w:lang w:val="es-ES"/>
-        </w:rPr>
-      </w:pPr>
-      <w:r>
-        <w:rPr>
-          <w:rFonts w:eastAsiaTheme="minorEastAsia"/>
+          <w:b/>
+          <w:color w:val="404040" w:themeColor="text1" w:themeTint="BF"/>
+          <w:sz w:val="22"/>
+          <w:szCs w:val="21"/>
+          <w:lang w:val="es-ES"/>
+        </w:rPr>
+      </w:pPr>
+      <w:r>
+        <w:rPr>
+          <w:rFonts w:eastAsiaTheme="minorEastAsia"/>
+          <w:b/>
           <w:color w:val="404040" w:themeColor="text1" w:themeTint="BF"/>
           <w:sz w:val="22"/>
           <w:szCs w:val="21"/>
@@ -1657,6 +2599,236 @@
           <w:lang w:val="es-ES"/>
         </w:rPr>
       </w:pPr>
+      <w:r>
+        <w:rPr>
+          <w:rFonts w:eastAsiaTheme="minorEastAsia"/>
+          <w:color w:val="404040" w:themeColor="text1" w:themeTint="BF"/>
+          <w:sz w:val="22"/>
+          <w:szCs w:val="21"/>
+          <w:lang w:val="es-ES"/>
+        </w:rPr>
+        <w:t>Produ</w:t>
+      </w:r>
+      <w:r>
+        <w:rPr>
+          <w:rFonts w:eastAsiaTheme="minorEastAsia"/>
+          <w:color w:val="404040" w:themeColor="text1" w:themeTint="BF"/>
+          <w:sz w:val="22"/>
+          <w:szCs w:val="21"/>
+          <w:lang w:val="es-ES"/>
+        </w:rPr>
+        <w:t>cir</w:t>
+      </w:r>
+      <w:r>
+        <w:rPr>
+          <w:rFonts w:eastAsiaTheme="minorEastAsia"/>
+          <w:color w:val="404040" w:themeColor="text1" w:themeTint="BF"/>
+          <w:sz w:val="22"/>
+          <w:szCs w:val="21"/>
+          <w:lang w:val="es-ES"/>
+        </w:rPr>
+        <w:t xml:space="preserve"> y manten</w:t>
+      </w:r>
+      <w:r>
+        <w:rPr>
+          <w:rFonts w:eastAsiaTheme="minorEastAsia"/>
+          <w:color w:val="404040" w:themeColor="text1" w:themeTint="BF"/>
+          <w:sz w:val="22"/>
+          <w:szCs w:val="21"/>
+          <w:lang w:val="es-ES"/>
+        </w:rPr>
+        <w:t>er</w:t>
+      </w:r>
+      <w:r>
+        <w:rPr>
+          <w:rFonts w:eastAsiaTheme="minorEastAsia"/>
+          <w:color w:val="404040" w:themeColor="text1" w:themeTint="BF"/>
+          <w:sz w:val="22"/>
+          <w:szCs w:val="21"/>
+          <w:lang w:val="es-ES"/>
+        </w:rPr>
+        <w:t xml:space="preserve"> un plan de disponibilidad adecuado y actualizado que refleje las necesidades actuales y futuras de la empresa.</w:t>
+      </w:r>
+    </w:p>
+    <w:p>
+      <w:pPr>
+        <w:pStyle w:val="Estilo3"/>
+        <w:numPr>
+          <w:ilvl w:val="1"/>
+          <w:numId w:val="41"/>
+        </w:numPr>
+        <w:rPr>
+          <w:rFonts w:eastAsiaTheme="minorEastAsia"/>
+          <w:color w:val="404040" w:themeColor="text1" w:themeTint="BF"/>
+          <w:sz w:val="22"/>
+          <w:szCs w:val="21"/>
+          <w:lang w:val="es-ES"/>
+        </w:rPr>
+      </w:pPr>
+      <w:r>
+        <w:rPr>
+          <w:rFonts w:eastAsiaTheme="minorEastAsia"/>
+          <w:color w:val="404040" w:themeColor="text1" w:themeTint="BF"/>
+          <w:sz w:val="22"/>
+          <w:szCs w:val="21"/>
+          <w:lang w:val="es-ES"/>
+        </w:rPr>
+        <w:t>Proporcionar asesoramiento y orientación a todas las demás áreas de la empresa y TI sobre todos los problemas relacionados con la disponibilidad.</w:t>
+      </w:r>
+    </w:p>
+    <w:p>
+      <w:pPr>
+        <w:pStyle w:val="Estilo3"/>
+        <w:numPr>
+          <w:ilvl w:val="1"/>
+          <w:numId w:val="41"/>
+        </w:numPr>
+        <w:rPr>
+          <w:rFonts w:eastAsiaTheme="minorEastAsia"/>
+          <w:color w:val="404040" w:themeColor="text1" w:themeTint="BF"/>
+          <w:sz w:val="22"/>
+          <w:szCs w:val="21"/>
+          <w:lang w:val="es-ES"/>
+        </w:rPr>
+      </w:pPr>
+      <w:r>
+        <w:rPr>
+          <w:rFonts w:eastAsiaTheme="minorEastAsia"/>
+          <w:color w:val="404040" w:themeColor="text1" w:themeTint="BF"/>
+          <w:sz w:val="22"/>
+          <w:szCs w:val="21"/>
+          <w:lang w:val="es-ES"/>
+        </w:rPr>
+        <w:t>Aseg</w:t>
+      </w:r>
+      <w:r>
+        <w:rPr>
+          <w:rFonts w:eastAsiaTheme="minorEastAsia"/>
+          <w:color w:val="404040" w:themeColor="text1" w:themeTint="BF"/>
+          <w:sz w:val="22"/>
+          <w:szCs w:val="21"/>
+          <w:lang w:val="es-ES"/>
+        </w:rPr>
+        <w:t>urarse</w:t>
+      </w:r>
+      <w:r>
+        <w:rPr>
+          <w:rFonts w:eastAsiaTheme="minorEastAsia"/>
+          <w:color w:val="404040" w:themeColor="text1" w:themeTint="BF"/>
+          <w:sz w:val="22"/>
+          <w:szCs w:val="21"/>
+          <w:lang w:val="es-ES"/>
+        </w:rPr>
+        <w:t xml:space="preserve"> de que los logros en la disponibilidad de servicios cumplan con todos sus objetivos acordados mediante la administración del rendimiento del servicio y la disponibilidad relacionada con los recursos.</w:t>
+      </w:r>
+    </w:p>
+    <w:p>
+      <w:pPr>
+        <w:pStyle w:val="Estilo3"/>
+        <w:numPr>
+          <w:ilvl w:val="1"/>
+          <w:numId w:val="41"/>
+        </w:numPr>
+        <w:rPr>
+          <w:rFonts w:eastAsiaTheme="minorEastAsia"/>
+          <w:color w:val="404040" w:themeColor="text1" w:themeTint="BF"/>
+          <w:sz w:val="22"/>
+          <w:szCs w:val="21"/>
+          <w:lang w:val="es-ES"/>
+        </w:rPr>
+      </w:pPr>
+      <w:r>
+        <w:rPr>
+          <w:rFonts w:eastAsiaTheme="minorEastAsia"/>
+          <w:color w:val="404040" w:themeColor="text1" w:themeTint="BF"/>
+          <w:sz w:val="22"/>
+          <w:szCs w:val="21"/>
+          <w:lang w:val="es-ES"/>
+        </w:rPr>
+        <w:t>Ayudar con el diagnóstico y resolución de incidencias y problemas relacionados con la disponibilidad.</w:t>
+      </w:r>
+    </w:p>
+    <w:p>
+      <w:pPr>
+        <w:pStyle w:val="Estilo3"/>
+        <w:numPr>
+          <w:ilvl w:val="1"/>
+          <w:numId w:val="41"/>
+        </w:numPr>
+        <w:rPr>
+          <w:rFonts w:eastAsiaTheme="minorEastAsia"/>
+          <w:color w:val="404040" w:themeColor="text1" w:themeTint="BF"/>
+          <w:sz w:val="22"/>
+          <w:szCs w:val="21"/>
+          <w:lang w:val="es-ES"/>
+        </w:rPr>
+      </w:pPr>
+      <w:r>
+        <w:rPr>
+          <w:rFonts w:eastAsiaTheme="minorEastAsia"/>
+          <w:color w:val="404040" w:themeColor="text1" w:themeTint="BF"/>
+          <w:sz w:val="22"/>
+          <w:szCs w:val="21"/>
+          <w:lang w:val="es-ES"/>
+        </w:rPr>
+        <w:t>Eval</w:t>
+      </w:r>
+      <w:r>
+        <w:rPr>
+          <w:rFonts w:eastAsiaTheme="minorEastAsia"/>
+          <w:color w:val="404040" w:themeColor="text1" w:themeTint="BF"/>
+          <w:sz w:val="22"/>
+          <w:szCs w:val="21"/>
+          <w:lang w:val="es-ES"/>
+        </w:rPr>
+        <w:t>uar</w:t>
+      </w:r>
+      <w:r>
+        <w:rPr>
+          <w:rFonts w:eastAsiaTheme="minorEastAsia"/>
+          <w:color w:val="404040" w:themeColor="text1" w:themeTint="BF"/>
+          <w:sz w:val="22"/>
+          <w:szCs w:val="21"/>
+          <w:lang w:val="es-ES"/>
+        </w:rPr>
+        <w:t xml:space="preserve"> el impacto de todos los cambios en el plan de disponibilidad y la disponibilidad de todos los servicios y recursos.</w:t>
+      </w:r>
+    </w:p>
+    <w:p>
+      <w:pPr>
+        <w:pStyle w:val="Estilo3"/>
+        <w:numPr>
+          <w:ilvl w:val="1"/>
+          <w:numId w:val="41"/>
+        </w:numPr>
+        <w:rPr>
+          <w:rFonts w:eastAsiaTheme="minorEastAsia"/>
+          <w:color w:val="404040" w:themeColor="text1" w:themeTint="BF"/>
+          <w:sz w:val="22"/>
+          <w:szCs w:val="21"/>
+          <w:lang w:val="es-ES"/>
+        </w:rPr>
+      </w:pPr>
+      <w:r>
+        <w:rPr>
+          <w:rFonts w:eastAsiaTheme="minorEastAsia"/>
+          <w:color w:val="404040" w:themeColor="text1" w:themeTint="BF"/>
+          <w:sz w:val="22"/>
+          <w:szCs w:val="21"/>
+          <w:lang w:val="es-ES"/>
+        </w:rPr>
+        <w:t xml:space="preserve">Asegurarse de que se implementen medidas proactivas para mejorar la disponibilidad de los servicios </w:t>
+      </w:r>
+      <w:r>
+        <w:rPr>
+          <w:rFonts w:eastAsiaTheme="minorEastAsia"/>
+          <w:color w:val="404040" w:themeColor="text1" w:themeTint="BF"/>
+          <w:sz w:val="22"/>
+          <w:szCs w:val="21"/>
+          <w:lang w:val="es-ES"/>
+        </w:rPr>
+        <w:t>siempre que sea justificable en cuanto al costo.</w:t>
+      </w:r>
     </w:p>
     <w:p>
       <w:pPr>
@@ -1667,15 +2839,17 @@
         </w:numPr>
         <w:rPr>
           <w:rFonts w:eastAsiaTheme="minorEastAsia"/>
-          <w:color w:val="404040" w:themeColor="text1" w:themeTint="BF"/>
-          <w:sz w:val="22"/>
-          <w:szCs w:val="21"/>
-          <w:lang w:val="es-ES"/>
-        </w:rPr>
-      </w:pPr>
-      <w:r>
-        <w:rPr>
-          <w:rFonts w:eastAsiaTheme="minorEastAsia"/>
+          <w:b/>
+          <w:color w:val="404040" w:themeColor="text1" w:themeTint="BF"/>
+          <w:sz w:val="22"/>
+          <w:szCs w:val="21"/>
+          <w:lang w:val="es-ES"/>
+        </w:rPr>
+      </w:pPr>
+      <w:r>
+        <w:rPr>
+          <w:rFonts w:eastAsiaTheme="minorEastAsia"/>
+          <w:b/>
           <w:color w:val="404040" w:themeColor="text1" w:themeTint="BF"/>
           <w:sz w:val="22"/>
           <w:szCs w:val="21"/>
@@ -1699,6 +2873,206 @@
           <w:lang w:val="es-ES"/>
         </w:rPr>
       </w:pPr>
+      <w:r>
+        <w:rPr>
+          <w:rFonts w:eastAsiaTheme="minorEastAsia"/>
+          <w:color w:val="404040" w:themeColor="text1" w:themeTint="BF"/>
+          <w:sz w:val="22"/>
+          <w:szCs w:val="21"/>
+          <w:lang w:val="es-ES"/>
+        </w:rPr>
+        <w:t>Producir y mantener un plan de capacidad adecuado y actualizado, que refleje las necesidades actuales y futuras de la empresa.</w:t>
+      </w:r>
+    </w:p>
+    <w:p>
+      <w:pPr>
+        <w:pStyle w:val="Estilo3"/>
+        <w:numPr>
+          <w:ilvl w:val="1"/>
+          <w:numId w:val="41"/>
+        </w:numPr>
+        <w:rPr>
+          <w:rFonts w:eastAsiaTheme="minorEastAsia"/>
+          <w:color w:val="404040" w:themeColor="text1" w:themeTint="BF"/>
+          <w:sz w:val="22"/>
+          <w:szCs w:val="21"/>
+          <w:lang w:val="es-ES"/>
+        </w:rPr>
+      </w:pPr>
+      <w:r>
+        <w:rPr>
+          <w:rFonts w:eastAsiaTheme="minorEastAsia"/>
+          <w:color w:val="404040" w:themeColor="text1" w:themeTint="BF"/>
+          <w:sz w:val="22"/>
+          <w:szCs w:val="21"/>
+          <w:lang w:val="es-ES"/>
+        </w:rPr>
+        <w:t>Proporcionar asesoramiento y orientación a todas las demás áreas de la empresa y TI, y todos los problemas relacionados con la capacidad y el rendimiento.</w:t>
+      </w:r>
+    </w:p>
+    <w:p>
+      <w:pPr>
+        <w:pStyle w:val="Estilo3"/>
+        <w:numPr>
+          <w:ilvl w:val="1"/>
+          <w:numId w:val="41"/>
+        </w:numPr>
+        <w:rPr>
+          <w:rFonts w:eastAsiaTheme="minorEastAsia"/>
+          <w:color w:val="404040" w:themeColor="text1" w:themeTint="BF"/>
+          <w:sz w:val="22"/>
+          <w:szCs w:val="21"/>
+          <w:lang w:val="es-ES"/>
+        </w:rPr>
+      </w:pPr>
+      <w:r>
+        <w:rPr>
+          <w:rFonts w:eastAsiaTheme="minorEastAsia"/>
+          <w:color w:val="404040" w:themeColor="text1" w:themeTint="BF"/>
+          <w:sz w:val="22"/>
+          <w:szCs w:val="21"/>
+          <w:lang w:val="es-ES"/>
+        </w:rPr>
+        <w:t>Aseg</w:t>
+      </w:r>
+      <w:r>
+        <w:rPr>
+          <w:rFonts w:eastAsiaTheme="minorEastAsia"/>
+          <w:color w:val="404040" w:themeColor="text1" w:themeTint="BF"/>
+          <w:sz w:val="22"/>
+          <w:szCs w:val="21"/>
+          <w:lang w:val="es-ES"/>
+        </w:rPr>
+        <w:t>urarse</w:t>
+      </w:r>
+      <w:r>
+        <w:rPr>
+          <w:rFonts w:eastAsiaTheme="minorEastAsia"/>
+          <w:color w:val="404040" w:themeColor="text1" w:themeTint="BF"/>
+          <w:sz w:val="22"/>
+          <w:szCs w:val="21"/>
+          <w:lang w:val="es-ES"/>
+        </w:rPr>
+        <w:t xml:space="preserve"> de que los logros en el rendimiento del servicio cumplan con todos sus objetivos acordados mediante la gestión del rendimiento y la capacidad de los servicios y recursos.</w:t>
+      </w:r>
+    </w:p>
+    <w:p>
+      <w:pPr>
+        <w:pStyle w:val="Estilo3"/>
+        <w:numPr>
+          <w:ilvl w:val="1"/>
+          <w:numId w:val="41"/>
+        </w:numPr>
+        <w:rPr>
+          <w:rFonts w:eastAsiaTheme="minorEastAsia"/>
+          <w:color w:val="404040" w:themeColor="text1" w:themeTint="BF"/>
+          <w:sz w:val="22"/>
+          <w:szCs w:val="21"/>
+          <w:lang w:val="es-ES"/>
+        </w:rPr>
+      </w:pPr>
+      <w:r>
+        <w:rPr>
+          <w:rFonts w:eastAsiaTheme="minorEastAsia"/>
+          <w:color w:val="404040" w:themeColor="text1" w:themeTint="BF"/>
+          <w:sz w:val="22"/>
+          <w:szCs w:val="21"/>
+          <w:lang w:val="es-ES"/>
+        </w:rPr>
+        <w:t>Ayudar con el diagnóstico y la resolución de incidentes y problemas relacionados con el rendimiento y la capacidad.</w:t>
+      </w:r>
+    </w:p>
+    <w:p>
+      <w:pPr>
+        <w:pStyle w:val="Estilo3"/>
+        <w:numPr>
+          <w:ilvl w:val="1"/>
+          <w:numId w:val="41"/>
+        </w:numPr>
+        <w:rPr>
+          <w:rFonts w:eastAsiaTheme="minorEastAsia"/>
+          <w:color w:val="404040" w:themeColor="text1" w:themeTint="BF"/>
+          <w:sz w:val="22"/>
+          <w:szCs w:val="21"/>
+          <w:lang w:val="es-ES"/>
+        </w:rPr>
+      </w:pPr>
+      <w:r>
+        <w:rPr>
+          <w:rFonts w:eastAsiaTheme="minorEastAsia"/>
+          <w:color w:val="404040" w:themeColor="text1" w:themeTint="BF"/>
+          <w:sz w:val="22"/>
+          <w:szCs w:val="21"/>
+          <w:lang w:val="es-ES"/>
+        </w:rPr>
+        <w:t>Eval</w:t>
+      </w:r>
+      <w:r>
+        <w:rPr>
+          <w:rFonts w:eastAsiaTheme="minorEastAsia"/>
+          <w:color w:val="404040" w:themeColor="text1" w:themeTint="BF"/>
+          <w:sz w:val="22"/>
+          <w:szCs w:val="21"/>
+          <w:lang w:val="es-ES"/>
+        </w:rPr>
+        <w:t>uar</w:t>
+      </w:r>
+      <w:r>
+        <w:rPr>
+          <w:rFonts w:eastAsiaTheme="minorEastAsia"/>
+          <w:color w:val="404040" w:themeColor="text1" w:themeTint="BF"/>
+          <w:sz w:val="22"/>
+          <w:szCs w:val="21"/>
+          <w:lang w:val="es-ES"/>
+        </w:rPr>
+        <w:t xml:space="preserve"> el impacto de todos los cambios en el plan de capacidad, y el rendimiento y la capacidad de todos los servicios y recursos.</w:t>
+      </w:r>
+    </w:p>
+    <w:p>
+      <w:pPr>
+        <w:pStyle w:val="Estilo3"/>
+        <w:numPr>
+          <w:ilvl w:val="1"/>
+          <w:numId w:val="41"/>
+        </w:numPr>
+        <w:rPr>
+          <w:rFonts w:eastAsiaTheme="minorEastAsia"/>
+          <w:color w:val="404040" w:themeColor="text1" w:themeTint="BF"/>
+          <w:sz w:val="22"/>
+          <w:szCs w:val="21"/>
+          <w:lang w:val="es-ES"/>
+        </w:rPr>
+      </w:pPr>
+      <w:r>
+        <w:rPr>
+          <w:rFonts w:eastAsiaTheme="minorEastAsia"/>
+          <w:color w:val="404040" w:themeColor="text1" w:themeTint="BF"/>
+          <w:sz w:val="22"/>
+          <w:szCs w:val="21"/>
+          <w:lang w:val="es-ES"/>
+        </w:rPr>
+        <w:t>Aseg</w:t>
+      </w:r>
+      <w:r>
+        <w:rPr>
+          <w:rFonts w:eastAsiaTheme="minorEastAsia"/>
+          <w:color w:val="404040" w:themeColor="text1" w:themeTint="BF"/>
+          <w:sz w:val="22"/>
+          <w:szCs w:val="21"/>
+          <w:lang w:val="es-ES"/>
+        </w:rPr>
+        <w:t>urarse</w:t>
+      </w:r>
+      <w:r>
+        <w:rPr>
+          <w:rFonts w:eastAsiaTheme="minorEastAsia"/>
+          <w:color w:val="404040" w:themeColor="text1" w:themeTint="BF"/>
+          <w:sz w:val="22"/>
+          <w:szCs w:val="21"/>
+          <w:lang w:val="es-ES"/>
+        </w:rPr>
+        <w:t xml:space="preserve"> de que se implementen medidas proactivas para mejorar el rendimiento de los servicios siempre que sea justificable en cuanto a los costos.</w:t>
+      </w:r>
     </w:p>
     <w:p>
       <w:pPr>
@@ -1709,15 +3083,17 @@
         </w:numPr>
         <w:rPr>
           <w:rFonts w:eastAsiaTheme="minorEastAsia"/>
-          <w:color w:val="404040" w:themeColor="text1" w:themeTint="BF"/>
-          <w:sz w:val="22"/>
-          <w:szCs w:val="21"/>
-          <w:lang w:val="es-ES"/>
-        </w:rPr>
-      </w:pPr>
-      <w:r>
-        <w:rPr>
-          <w:rFonts w:eastAsiaTheme="minorEastAsia"/>
+          <w:b/>
+          <w:color w:val="404040" w:themeColor="text1" w:themeTint="BF"/>
+          <w:sz w:val="22"/>
+          <w:szCs w:val="21"/>
+          <w:lang w:val="es-ES"/>
+        </w:rPr>
+      </w:pPr>
+      <w:r>
+        <w:rPr>
+          <w:rFonts w:eastAsiaTheme="minorEastAsia"/>
+          <w:b/>
           <w:color w:val="404040" w:themeColor="text1" w:themeTint="BF"/>
           <w:sz w:val="22"/>
           <w:szCs w:val="21"/>
@@ -1741,6 +3117,299 @@
           <w:lang w:val="es-ES"/>
         </w:rPr>
       </w:pPr>
+      <w:r>
+        <w:rPr>
+          <w:rFonts w:eastAsiaTheme="minorEastAsia"/>
+          <w:color w:val="404040" w:themeColor="text1" w:themeTint="BF"/>
+          <w:sz w:val="22"/>
+          <w:szCs w:val="21"/>
+          <w:lang w:val="es-ES"/>
+        </w:rPr>
+        <w:t>Produ</w:t>
+      </w:r>
+      <w:r>
+        <w:rPr>
+          <w:rFonts w:eastAsiaTheme="minorEastAsia"/>
+          <w:color w:val="404040" w:themeColor="text1" w:themeTint="BF"/>
+          <w:sz w:val="22"/>
+          <w:szCs w:val="21"/>
+          <w:lang w:val="es-ES"/>
+        </w:rPr>
+        <w:t>cir</w:t>
+      </w:r>
+      <w:r>
+        <w:rPr>
+          <w:rFonts w:eastAsiaTheme="minorEastAsia"/>
+          <w:color w:val="404040" w:themeColor="text1" w:themeTint="BF"/>
+          <w:sz w:val="22"/>
+          <w:szCs w:val="21"/>
+          <w:lang w:val="es-ES"/>
+        </w:rPr>
+        <w:t xml:space="preserve"> y manten</w:t>
+      </w:r>
+      <w:r>
+        <w:rPr>
+          <w:rFonts w:eastAsiaTheme="minorEastAsia"/>
+          <w:color w:val="404040" w:themeColor="text1" w:themeTint="BF"/>
+          <w:sz w:val="22"/>
+          <w:szCs w:val="21"/>
+          <w:lang w:val="es-ES"/>
+        </w:rPr>
+        <w:t>er</w:t>
+      </w:r>
+      <w:r>
+        <w:rPr>
+          <w:rFonts w:eastAsiaTheme="minorEastAsia"/>
+          <w:color w:val="404040" w:themeColor="text1" w:themeTint="BF"/>
+          <w:sz w:val="22"/>
+          <w:szCs w:val="21"/>
+          <w:lang w:val="es-ES"/>
+        </w:rPr>
+        <w:t xml:space="preserve"> un conjunto de planes de continuidad de servicios de TI que respalden los planes generales de continuidad de negocios de la organización.</w:t>
+      </w:r>
+    </w:p>
+    <w:p>
+      <w:pPr>
+        <w:pStyle w:val="Estilo3"/>
+        <w:numPr>
+          <w:ilvl w:val="1"/>
+          <w:numId w:val="41"/>
+        </w:numPr>
+        <w:rPr>
+          <w:rFonts w:eastAsiaTheme="minorEastAsia"/>
+          <w:color w:val="404040" w:themeColor="text1" w:themeTint="BF"/>
+          <w:sz w:val="22"/>
+          <w:szCs w:val="21"/>
+          <w:lang w:val="es-ES"/>
+        </w:rPr>
+      </w:pPr>
+      <w:r>
+        <w:rPr>
+          <w:rFonts w:eastAsiaTheme="minorEastAsia"/>
+          <w:color w:val="404040" w:themeColor="text1" w:themeTint="BF"/>
+          <w:sz w:val="22"/>
+          <w:szCs w:val="21"/>
+          <w:lang w:val="es-ES"/>
+        </w:rPr>
+        <w:t>Complet</w:t>
+      </w:r>
+      <w:r>
+        <w:rPr>
+          <w:rFonts w:eastAsiaTheme="minorEastAsia"/>
+          <w:color w:val="404040" w:themeColor="text1" w:themeTint="BF"/>
+          <w:sz w:val="22"/>
+          <w:szCs w:val="21"/>
+          <w:lang w:val="es-ES"/>
+        </w:rPr>
+        <w:t>ar</w:t>
+      </w:r>
+      <w:r>
+        <w:rPr>
+          <w:rFonts w:eastAsiaTheme="minorEastAsia"/>
+          <w:color w:val="404040" w:themeColor="text1" w:themeTint="BF"/>
+          <w:sz w:val="22"/>
+          <w:szCs w:val="21"/>
+          <w:lang w:val="es-ES"/>
+        </w:rPr>
+        <w:t xml:space="preserve"> los ejercicios regulares de BIA para asegurarse de que todos los planes de continuidad se mantengan en vivo con los cambios en los impactos y requisitos del negocio.</w:t>
+      </w:r>
+    </w:p>
+    <w:p>
+      <w:pPr>
+        <w:pStyle w:val="Estilo3"/>
+        <w:numPr>
+          <w:ilvl w:val="1"/>
+          <w:numId w:val="41"/>
+        </w:numPr>
+        <w:rPr>
+          <w:rFonts w:eastAsiaTheme="minorEastAsia"/>
+          <w:color w:val="404040" w:themeColor="text1" w:themeTint="BF"/>
+          <w:sz w:val="22"/>
+          <w:szCs w:val="21"/>
+          <w:lang w:val="es-ES"/>
+        </w:rPr>
+      </w:pPr>
+      <w:r>
+        <w:rPr>
+          <w:rFonts w:eastAsiaTheme="minorEastAsia"/>
+          <w:color w:val="404040" w:themeColor="text1" w:themeTint="BF"/>
+          <w:sz w:val="22"/>
+          <w:szCs w:val="21"/>
+          <w:lang w:val="es-ES"/>
+        </w:rPr>
+        <w:t>Lleve a cabo ejercicios regulares de evaluación y gestión de riesgos para gestionar los servicios de TI dentro de un nivel acordado de riesgo empresarial junto con la empresa y el proceso de gestión de la disponibilidad y la gestión de seguridad de la información.</w:t>
+      </w:r>
+    </w:p>
+    <w:p>
+      <w:pPr>
+        <w:pStyle w:val="Estilo3"/>
+        <w:numPr>
+          <w:ilvl w:val="1"/>
+          <w:numId w:val="41"/>
+        </w:numPr>
+        <w:rPr>
+          <w:rFonts w:eastAsiaTheme="minorEastAsia"/>
+          <w:color w:val="404040" w:themeColor="text1" w:themeTint="BF"/>
+          <w:sz w:val="22"/>
+          <w:szCs w:val="21"/>
+          <w:lang w:val="es-ES"/>
+        </w:rPr>
+      </w:pPr>
+      <w:r>
+        <w:rPr>
+          <w:rFonts w:eastAsiaTheme="minorEastAsia"/>
+          <w:color w:val="404040" w:themeColor="text1" w:themeTint="BF"/>
+          <w:sz w:val="22"/>
+          <w:szCs w:val="21"/>
+          <w:lang w:val="es-ES"/>
+        </w:rPr>
+        <w:t>Proporcionar asesoramiento y orientación a todas las demás áreas del negocio y de TI en todos los problemas relacionados con la continuidad</w:t>
+      </w:r>
+    </w:p>
+    <w:p>
+      <w:pPr>
+        <w:pStyle w:val="Estilo3"/>
+        <w:numPr>
+          <w:ilvl w:val="1"/>
+          <w:numId w:val="41"/>
+        </w:numPr>
+        <w:rPr>
+          <w:rFonts w:eastAsiaTheme="minorEastAsia"/>
+          <w:color w:val="404040" w:themeColor="text1" w:themeTint="BF"/>
+          <w:sz w:val="22"/>
+          <w:szCs w:val="21"/>
+          <w:lang w:val="es-ES"/>
+        </w:rPr>
+      </w:pPr>
+      <w:r>
+        <w:rPr>
+          <w:rFonts w:eastAsiaTheme="minorEastAsia"/>
+          <w:color w:val="404040" w:themeColor="text1" w:themeTint="BF"/>
+          <w:sz w:val="22"/>
+          <w:szCs w:val="21"/>
+          <w:lang w:val="es-ES"/>
+        </w:rPr>
+        <w:t>Aseg</w:t>
+      </w:r>
+      <w:r>
+        <w:rPr>
+          <w:rFonts w:eastAsiaTheme="minorEastAsia"/>
+          <w:color w:val="404040" w:themeColor="text1" w:themeTint="BF"/>
+          <w:sz w:val="22"/>
+          <w:szCs w:val="21"/>
+          <w:lang w:val="es-ES"/>
+        </w:rPr>
+        <w:t>urarse</w:t>
+      </w:r>
+      <w:r>
+        <w:rPr>
+          <w:rFonts w:eastAsiaTheme="minorEastAsia"/>
+          <w:color w:val="404040" w:themeColor="text1" w:themeTint="BF"/>
+          <w:sz w:val="22"/>
+          <w:szCs w:val="21"/>
+          <w:lang w:val="es-ES"/>
+        </w:rPr>
+        <w:t xml:space="preserve"> de que se establezcan los mecanismos de continuidad apropiados para cumplir o superar los objetivos de continuidad de negocio acordados.</w:t>
+      </w:r>
+    </w:p>
+    <w:p>
+      <w:pPr>
+        <w:pStyle w:val="Estilo3"/>
+        <w:numPr>
+          <w:ilvl w:val="1"/>
+          <w:numId w:val="41"/>
+        </w:numPr>
+        <w:rPr>
+          <w:rFonts w:eastAsiaTheme="minorEastAsia"/>
+          <w:color w:val="404040" w:themeColor="text1" w:themeTint="BF"/>
+          <w:sz w:val="22"/>
+          <w:szCs w:val="21"/>
+          <w:lang w:val="es-ES"/>
+        </w:rPr>
+      </w:pPr>
+      <w:r>
+        <w:rPr>
+          <w:rFonts w:eastAsiaTheme="minorEastAsia"/>
+          <w:color w:val="404040" w:themeColor="text1" w:themeTint="BF"/>
+          <w:sz w:val="22"/>
+          <w:szCs w:val="21"/>
+          <w:lang w:val="es-ES"/>
+        </w:rPr>
+        <w:t>Eval</w:t>
+      </w:r>
+      <w:r>
+        <w:rPr>
+          <w:rFonts w:eastAsiaTheme="minorEastAsia"/>
+          <w:color w:val="404040" w:themeColor="text1" w:themeTint="BF"/>
+          <w:sz w:val="22"/>
+          <w:szCs w:val="21"/>
+          <w:lang w:val="es-ES"/>
+        </w:rPr>
+        <w:t>uar</w:t>
+      </w:r>
+      <w:r>
+        <w:rPr>
+          <w:rFonts w:eastAsiaTheme="minorEastAsia"/>
+          <w:color w:val="404040" w:themeColor="text1" w:themeTint="BF"/>
+          <w:sz w:val="22"/>
+          <w:szCs w:val="21"/>
+          <w:lang w:val="es-ES"/>
+        </w:rPr>
+        <w:t xml:space="preserve"> el impacto de todos los cambios en los planes de continuidad del servicio de TI y los métodos y procedimientos de respaldo.</w:t>
+      </w:r>
+    </w:p>
+    <w:p>
+      <w:pPr>
+        <w:pStyle w:val="Estilo3"/>
+        <w:numPr>
+          <w:ilvl w:val="1"/>
+          <w:numId w:val="41"/>
+        </w:numPr>
+        <w:rPr>
+          <w:rFonts w:eastAsiaTheme="minorEastAsia"/>
+          <w:color w:val="404040" w:themeColor="text1" w:themeTint="BF"/>
+          <w:sz w:val="22"/>
+          <w:szCs w:val="21"/>
+          <w:lang w:val="es-ES"/>
+        </w:rPr>
+      </w:pPr>
+      <w:r>
+        <w:rPr>
+          <w:rFonts w:eastAsiaTheme="minorEastAsia"/>
+          <w:color w:val="404040" w:themeColor="text1" w:themeTint="BF"/>
+          <w:sz w:val="22"/>
+          <w:szCs w:val="21"/>
+          <w:lang w:val="es-ES"/>
+        </w:rPr>
+        <w:t>Asegurarse de que se implementen medidas proactivas para mejorar la disponibilidad de los servicios siempre que sea justificable en cuanto al costo.</w:t>
+      </w:r>
+    </w:p>
+    <w:p>
+      <w:pPr>
+        <w:pStyle w:val="Estilo3"/>
+        <w:numPr>
+          <w:ilvl w:val="1"/>
+          <w:numId w:val="41"/>
+        </w:numPr>
+        <w:rPr>
+          <w:rFonts w:eastAsiaTheme="minorEastAsia"/>
+          <w:color w:val="404040" w:themeColor="text1" w:themeTint="BF"/>
+          <w:sz w:val="22"/>
+          <w:szCs w:val="21"/>
+          <w:lang w:val="es-ES"/>
+        </w:rPr>
+      </w:pPr>
+      <w:r>
+        <w:rPr>
+          <w:rFonts w:eastAsiaTheme="minorEastAsia"/>
+          <w:color w:val="404040" w:themeColor="text1" w:themeTint="BF"/>
+          <w:sz w:val="22"/>
+          <w:szCs w:val="21"/>
+          <w:lang w:val="es-ES"/>
+        </w:rPr>
+        <w:lastRenderedPageBreak/>
+        <w:t>Negociar y acordar contratos con proveedores para proporcionar la capacidad de recuperación necesaria para respaldar todos los planes de continuidad en conjunto con el proceso de gestión de proveedores.</w:t>
+      </w:r>
     </w:p>
     <w:p>
       <w:pPr>
@@ -1751,15 +3420,17 @@
         </w:numPr>
         <w:rPr>
           <w:rFonts w:eastAsiaTheme="minorEastAsia"/>
-          <w:color w:val="404040" w:themeColor="text1" w:themeTint="BF"/>
-          <w:sz w:val="22"/>
-          <w:szCs w:val="21"/>
-          <w:lang w:val="es-ES"/>
-        </w:rPr>
-      </w:pPr>
-      <w:r>
-        <w:rPr>
-          <w:rFonts w:eastAsiaTheme="minorEastAsia"/>
+          <w:b/>
+          <w:color w:val="404040" w:themeColor="text1" w:themeTint="BF"/>
+          <w:sz w:val="22"/>
+          <w:szCs w:val="21"/>
+          <w:lang w:val="es-ES"/>
+        </w:rPr>
+      </w:pPr>
+      <w:r>
+        <w:rPr>
+          <w:rFonts w:eastAsiaTheme="minorEastAsia"/>
+          <w:b/>
           <w:color w:val="404040" w:themeColor="text1" w:themeTint="BF"/>
           <w:sz w:val="22"/>
           <w:szCs w:val="21"/>
@@ -1783,6 +3454,224 @@
           <w:lang w:val="es-ES"/>
         </w:rPr>
       </w:pPr>
+      <w:r>
+        <w:rPr>
+          <w:rFonts w:eastAsiaTheme="minorEastAsia"/>
+          <w:color w:val="404040" w:themeColor="text1" w:themeTint="BF"/>
+          <w:sz w:val="22"/>
+          <w:szCs w:val="21"/>
+          <w:lang w:val="es-ES"/>
+        </w:rPr>
+        <w:t xml:space="preserve">La información es observada por o divulgada solo a aquellos que tienen derecho a saber </w:t>
+      </w:r>
+      <w:r>
+        <w:rPr>
+          <w:rFonts w:eastAsiaTheme="minorEastAsia"/>
+          <w:b/>
+          <w:i/>
+          <w:color w:val="404040" w:themeColor="text1" w:themeTint="BF"/>
+          <w:sz w:val="22"/>
+          <w:szCs w:val="21"/>
+          <w:lang w:val="es-ES"/>
+        </w:rPr>
+        <w:t>(</w:t>
+      </w:r>
+      <w:r>
+        <w:rPr>
+          <w:rFonts w:eastAsiaTheme="minorEastAsia"/>
+          <w:b/>
+          <w:i/>
+          <w:color w:val="404040" w:themeColor="text1" w:themeTint="BF"/>
+          <w:sz w:val="22"/>
+          <w:szCs w:val="21"/>
+          <w:lang w:val="es-ES"/>
+        </w:rPr>
+        <w:t>C</w:t>
+      </w:r>
+      <w:r>
+        <w:rPr>
+          <w:rFonts w:eastAsiaTheme="minorEastAsia"/>
+          <w:b/>
+          <w:i/>
+          <w:color w:val="404040" w:themeColor="text1" w:themeTint="BF"/>
+          <w:sz w:val="22"/>
+          <w:szCs w:val="21"/>
+          <w:lang w:val="es-ES"/>
+        </w:rPr>
+        <w:t>onfidencialidad)</w:t>
+      </w:r>
+    </w:p>
+    <w:p>
+      <w:pPr>
+        <w:pStyle w:val="Estilo3"/>
+        <w:numPr>
+          <w:ilvl w:val="1"/>
+          <w:numId w:val="41"/>
+        </w:numPr>
+        <w:rPr>
+          <w:rFonts w:eastAsiaTheme="minorEastAsia"/>
+          <w:color w:val="404040" w:themeColor="text1" w:themeTint="BF"/>
+          <w:sz w:val="22"/>
+          <w:szCs w:val="21"/>
+          <w:lang w:val="es-ES"/>
+        </w:rPr>
+      </w:pPr>
+      <w:r>
+        <w:rPr>
+          <w:rFonts w:eastAsiaTheme="minorEastAsia"/>
+          <w:color w:val="404040" w:themeColor="text1" w:themeTint="BF"/>
+          <w:sz w:val="22"/>
+          <w:szCs w:val="21"/>
+          <w:lang w:val="es-ES"/>
+        </w:rPr>
+        <w:t xml:space="preserve">La información es completa, precisa y está protegida contra modificaciones no </w:t>
+      </w:r>
+      <w:r>
+        <w:rPr>
+          <w:rFonts w:eastAsiaTheme="minorEastAsia"/>
+          <w:color w:val="404040" w:themeColor="text1" w:themeTint="BF"/>
+          <w:sz w:val="22"/>
+          <w:szCs w:val="21"/>
+          <w:lang w:val="es-ES"/>
+        </w:rPr>
+        <w:t>autorizadas</w:t>
+      </w:r>
+      <w:r>
+        <w:rPr>
+          <w:rFonts w:eastAsiaTheme="minorEastAsia"/>
+          <w:b/>
+          <w:i/>
+          <w:color w:val="404040" w:themeColor="text1" w:themeTint="BF"/>
+          <w:sz w:val="22"/>
+          <w:szCs w:val="21"/>
+          <w:lang w:val="es-ES"/>
+        </w:rPr>
+        <w:t xml:space="preserve"> (</w:t>
+      </w:r>
+      <w:r>
+        <w:rPr>
+          <w:rFonts w:eastAsiaTheme="minorEastAsia"/>
+          <w:b/>
+          <w:i/>
+          <w:color w:val="404040" w:themeColor="text1" w:themeTint="BF"/>
+          <w:sz w:val="22"/>
+          <w:szCs w:val="21"/>
+          <w:lang w:val="es-ES"/>
+        </w:rPr>
+        <w:t>I</w:t>
+      </w:r>
+      <w:r>
+        <w:rPr>
+          <w:rFonts w:eastAsiaTheme="minorEastAsia"/>
+          <w:b/>
+          <w:i/>
+          <w:color w:val="404040" w:themeColor="text1" w:themeTint="BF"/>
+          <w:sz w:val="22"/>
+          <w:szCs w:val="21"/>
+          <w:lang w:val="es-ES"/>
+        </w:rPr>
+        <w:t>ntegridad)</w:t>
+      </w:r>
+    </w:p>
+    <w:p>
+      <w:pPr>
+        <w:pStyle w:val="Estilo3"/>
+        <w:numPr>
+          <w:ilvl w:val="1"/>
+          <w:numId w:val="41"/>
+        </w:numPr>
+        <w:rPr>
+          <w:rFonts w:eastAsiaTheme="minorEastAsia"/>
+          <w:color w:val="404040" w:themeColor="text1" w:themeTint="BF"/>
+          <w:sz w:val="22"/>
+          <w:szCs w:val="21"/>
+          <w:lang w:val="es-ES"/>
+        </w:rPr>
+      </w:pPr>
+      <w:r>
+        <w:rPr>
+          <w:rFonts w:eastAsiaTheme="minorEastAsia"/>
+          <w:color w:val="404040" w:themeColor="text1" w:themeTint="BF"/>
+          <w:sz w:val="22"/>
+          <w:szCs w:val="21"/>
+          <w:lang w:val="es-ES"/>
+        </w:rPr>
+        <w:t xml:space="preserve">La información está disponible y se puede usar cuando sea necesario, y los sistemas que la proporcionan pueden resistir adecuadamente los ataques y recuperarse o prevenir fallas </w:t>
+      </w:r>
+      <w:r>
+        <w:rPr>
+          <w:rFonts w:eastAsiaTheme="minorEastAsia"/>
+          <w:b/>
+          <w:i/>
+          <w:color w:val="404040" w:themeColor="text1" w:themeTint="BF"/>
+          <w:sz w:val="22"/>
+          <w:szCs w:val="21"/>
+          <w:lang w:val="es-ES"/>
+        </w:rPr>
+        <w:t>(Disponibilidad)</w:t>
+      </w:r>
+    </w:p>
+    <w:p>
+      <w:pPr>
+        <w:pStyle w:val="Estilo3"/>
+        <w:numPr>
+          <w:ilvl w:val="1"/>
+          <w:numId w:val="41"/>
+        </w:numPr>
+        <w:rPr>
+          <w:rFonts w:eastAsiaTheme="minorEastAsia"/>
+          <w:color w:val="404040" w:themeColor="text1" w:themeTint="BF"/>
+          <w:sz w:val="22"/>
+          <w:szCs w:val="21"/>
+          <w:lang w:val="es-ES"/>
+        </w:rPr>
+      </w:pPr>
+      <w:r>
+        <w:rPr>
+          <w:rFonts w:eastAsiaTheme="minorEastAsia"/>
+          <w:color w:val="404040" w:themeColor="text1" w:themeTint="BF"/>
+          <w:sz w:val="22"/>
+          <w:szCs w:val="21"/>
+          <w:lang w:val="es-ES"/>
+        </w:rPr>
+        <w:t xml:space="preserve">Las transacciones comerciales, así como los intercambios de información entre empresas o con socios, pueden ser confiables </w:t>
+      </w:r>
+      <w:r>
+        <w:rPr>
+          <w:rFonts w:eastAsiaTheme="minorEastAsia"/>
+          <w:b/>
+          <w:i/>
+          <w:color w:val="404040" w:themeColor="text1" w:themeTint="BF"/>
+          <w:sz w:val="22"/>
+          <w:szCs w:val="21"/>
+          <w:lang w:val="es-ES"/>
+        </w:rPr>
+        <w:t>(</w:t>
+      </w:r>
+      <w:r>
+        <w:rPr>
+          <w:rFonts w:eastAsiaTheme="minorEastAsia"/>
+          <w:b/>
+          <w:i/>
+          <w:color w:val="404040" w:themeColor="text1" w:themeTint="BF"/>
+          <w:sz w:val="22"/>
+          <w:szCs w:val="21"/>
+          <w:lang w:val="es-ES"/>
+        </w:rPr>
+        <w:t>A</w:t>
+      </w:r>
+      <w:r>
+        <w:rPr>
+          <w:rFonts w:eastAsiaTheme="minorEastAsia"/>
+          <w:b/>
+          <w:i/>
+          <w:color w:val="404040" w:themeColor="text1" w:themeTint="BF"/>
+          <w:sz w:val="22"/>
+          <w:szCs w:val="21"/>
+          <w:lang w:val="es-ES"/>
+        </w:rPr>
+        <w:t>utenticidad y no repudio)</w:t>
+      </w:r>
     </w:p>
     <w:p>
       <w:pPr>
@@ -1793,15 +3682,17 @@
         </w:numPr>
         <w:rPr>
           <w:rFonts w:eastAsiaTheme="minorEastAsia"/>
-          <w:color w:val="404040" w:themeColor="text1" w:themeTint="BF"/>
-          <w:sz w:val="22"/>
-          <w:szCs w:val="21"/>
-          <w:lang w:val="es-ES"/>
-        </w:rPr>
-      </w:pPr>
-      <w:r>
-        <w:rPr>
-          <w:rFonts w:eastAsiaTheme="minorEastAsia"/>
+          <w:b/>
+          <w:color w:val="404040" w:themeColor="text1" w:themeTint="BF"/>
+          <w:sz w:val="22"/>
+          <w:szCs w:val="21"/>
+          <w:lang w:val="es-ES"/>
+        </w:rPr>
+      </w:pPr>
+      <w:r>
+        <w:rPr>
+          <w:rFonts w:eastAsiaTheme="minorEastAsia"/>
+          <w:b/>
           <w:color w:val="404040" w:themeColor="text1" w:themeTint="BF"/>
           <w:sz w:val="22"/>
           <w:szCs w:val="21"/>
@@ -1825,6 +3716,206 @@
           <w:lang w:val="es-ES"/>
         </w:rPr>
       </w:pPr>
+      <w:r>
+        <w:rPr>
+          <w:rFonts w:eastAsiaTheme="minorEastAsia"/>
+          <w:color w:val="404040" w:themeColor="text1" w:themeTint="BF"/>
+          <w:sz w:val="22"/>
+          <w:szCs w:val="21"/>
+          <w:lang w:val="es-ES"/>
+        </w:rPr>
+        <w:t>Obtener valor por dinero de proveedores y contratos.</w:t>
+      </w:r>
+    </w:p>
+    <w:p>
+      <w:pPr>
+        <w:pStyle w:val="Estilo3"/>
+        <w:numPr>
+          <w:ilvl w:val="1"/>
+          <w:numId w:val="41"/>
+        </w:numPr>
+        <w:rPr>
+          <w:rFonts w:eastAsiaTheme="minorEastAsia"/>
+          <w:color w:val="404040" w:themeColor="text1" w:themeTint="BF"/>
+          <w:sz w:val="22"/>
+          <w:szCs w:val="21"/>
+          <w:lang w:val="es-ES"/>
+        </w:rPr>
+      </w:pPr>
+      <w:r>
+        <w:rPr>
+          <w:rFonts w:eastAsiaTheme="minorEastAsia"/>
+          <w:color w:val="404040" w:themeColor="text1" w:themeTint="BF"/>
+          <w:sz w:val="22"/>
+          <w:szCs w:val="21"/>
+          <w:lang w:val="es-ES"/>
+        </w:rPr>
+        <w:t>Aseg</w:t>
+      </w:r>
+      <w:r>
+        <w:rPr>
+          <w:rFonts w:eastAsiaTheme="minorEastAsia"/>
+          <w:color w:val="404040" w:themeColor="text1" w:themeTint="BF"/>
+          <w:sz w:val="22"/>
+          <w:szCs w:val="21"/>
+          <w:lang w:val="es-ES"/>
+        </w:rPr>
+        <w:t>urarse</w:t>
+      </w:r>
+      <w:r>
+        <w:rPr>
+          <w:rFonts w:eastAsiaTheme="minorEastAsia"/>
+          <w:color w:val="404040" w:themeColor="text1" w:themeTint="BF"/>
+          <w:sz w:val="22"/>
+          <w:szCs w:val="21"/>
+          <w:lang w:val="es-ES"/>
+        </w:rPr>
+        <w:t xml:space="preserve"> de que los contratos con los proveedores estén alineados con las necesidades comerciales, y respalde y se alinee con los objetivos acordados en SLR y SLA, junto con </w:t>
+      </w:r>
+      <w:r>
+        <w:rPr>
+          <w:rFonts w:eastAsiaTheme="minorEastAsia"/>
+          <w:color w:val="404040" w:themeColor="text1" w:themeTint="BF"/>
+          <w:sz w:val="22"/>
+          <w:szCs w:val="21"/>
+          <w:lang w:val="es-ES"/>
+        </w:rPr>
+        <w:t>GNS</w:t>
+      </w:r>
+      <w:r>
+        <w:rPr>
+          <w:rFonts w:eastAsiaTheme="minorEastAsia"/>
+          <w:color w:val="404040" w:themeColor="text1" w:themeTint="BF"/>
+          <w:sz w:val="22"/>
+          <w:szCs w:val="21"/>
+          <w:lang w:val="es-ES"/>
+        </w:rPr>
+        <w:t>.</w:t>
+      </w:r>
+    </w:p>
+    <w:p>
+      <w:pPr>
+        <w:pStyle w:val="Estilo3"/>
+        <w:numPr>
+          <w:ilvl w:val="1"/>
+          <w:numId w:val="41"/>
+        </w:numPr>
+        <w:rPr>
+          <w:rFonts w:eastAsiaTheme="minorEastAsia"/>
+          <w:color w:val="404040" w:themeColor="text1" w:themeTint="BF"/>
+          <w:sz w:val="22"/>
+          <w:szCs w:val="21"/>
+          <w:lang w:val="es-ES"/>
+        </w:rPr>
+      </w:pPr>
+      <w:r>
+        <w:rPr>
+          <w:rFonts w:eastAsiaTheme="minorEastAsia"/>
+          <w:color w:val="404040" w:themeColor="text1" w:themeTint="BF"/>
+          <w:sz w:val="22"/>
+          <w:szCs w:val="21"/>
+          <w:lang w:val="es-ES"/>
+        </w:rPr>
+        <w:t>Gestionar las relaciones con los proveedores.</w:t>
+      </w:r>
+    </w:p>
+    <w:p>
+      <w:pPr>
+        <w:pStyle w:val="Estilo3"/>
+        <w:numPr>
+          <w:ilvl w:val="1"/>
+          <w:numId w:val="41"/>
+        </w:numPr>
+        <w:rPr>
+          <w:rFonts w:eastAsiaTheme="minorEastAsia"/>
+          <w:color w:val="404040" w:themeColor="text1" w:themeTint="BF"/>
+          <w:sz w:val="22"/>
+          <w:szCs w:val="21"/>
+          <w:lang w:val="es-ES"/>
+        </w:rPr>
+      </w:pPr>
+      <w:r>
+        <w:rPr>
+          <w:rFonts w:eastAsiaTheme="minorEastAsia"/>
+          <w:color w:val="404040" w:themeColor="text1" w:themeTint="BF"/>
+          <w:sz w:val="22"/>
+          <w:szCs w:val="21"/>
+          <w:lang w:val="es-ES"/>
+        </w:rPr>
+        <w:t>Administrar el desempeño del proveedor</w:t>
+      </w:r>
+    </w:p>
+    <w:p>
+      <w:pPr>
+        <w:pStyle w:val="Estilo3"/>
+        <w:numPr>
+          <w:ilvl w:val="1"/>
+          <w:numId w:val="41"/>
+        </w:numPr>
+        <w:rPr>
+          <w:rFonts w:eastAsiaTheme="minorEastAsia"/>
+          <w:color w:val="404040" w:themeColor="text1" w:themeTint="BF"/>
+          <w:sz w:val="22"/>
+          <w:szCs w:val="21"/>
+          <w:lang w:val="es-ES"/>
+        </w:rPr>
+      </w:pPr>
+      <w:r>
+        <w:rPr>
+          <w:rFonts w:eastAsiaTheme="minorEastAsia"/>
+          <w:color w:val="404040" w:themeColor="text1" w:themeTint="BF"/>
+          <w:sz w:val="22"/>
+          <w:szCs w:val="21"/>
+          <w:lang w:val="es-ES"/>
+        </w:rPr>
+        <w:t>Negociar y acordar contratos con proveedores y gestionarlos a lo largo de su ciclo de vida.</w:t>
+      </w:r>
+    </w:p>
+    <w:p>
+      <w:pPr>
+        <w:pStyle w:val="Estilo3"/>
+        <w:numPr>
+          <w:ilvl w:val="1"/>
+          <w:numId w:val="41"/>
+        </w:numPr>
+        <w:rPr>
+          <w:rFonts w:eastAsiaTheme="minorEastAsia"/>
+          <w:color w:val="404040" w:themeColor="text1" w:themeTint="BF"/>
+          <w:sz w:val="22"/>
+          <w:szCs w:val="21"/>
+          <w:lang w:val="es-ES"/>
+        </w:rPr>
+      </w:pPr>
+      <w:r>
+        <w:rPr>
+          <w:rFonts w:eastAsiaTheme="minorEastAsia"/>
+          <w:color w:val="404040" w:themeColor="text1" w:themeTint="BF"/>
+          <w:sz w:val="22"/>
+          <w:szCs w:val="21"/>
+          <w:lang w:val="es-ES"/>
+        </w:rPr>
+        <w:t>Mantener una política de proveedores y un sistema de información de administración de contratos y proveedores de apoyo (</w:t>
+      </w:r>
+      <w:r>
+        <w:rPr>
+          <w:rFonts w:eastAsiaTheme="minorEastAsia"/>
+          <w:color w:val="404040" w:themeColor="text1" w:themeTint="BF"/>
+          <w:sz w:val="22"/>
+          <w:szCs w:val="21"/>
+          <w:lang w:val="es-ES"/>
+        </w:rPr>
+        <w:t>PSIACP</w:t>
+      </w:r>
+      <w:r>
+        <w:rPr>
+          <w:rFonts w:eastAsiaTheme="minorEastAsia"/>
+          <w:color w:val="404040" w:themeColor="text1" w:themeTint="BF"/>
+          <w:sz w:val="22"/>
+          <w:szCs w:val="21"/>
+          <w:lang w:val="es-ES"/>
+        </w:rPr>
+        <w:t>)</w:t>
+      </w:r>
       <w:bookmarkStart w:id="0" w:name="_GoBack"/>
       <w:bookmarkEnd w:id="0"/>
     </w:p>
@@ -1890,7 +3981,6 @@
         <w:rPr>
           <w:color w:val="404040" w:themeColor="text1" w:themeTint="BF"/>
           <w:sz w:val="32"/>
-          <w:lang w:val="es-CL"/>
         </w:rPr>
       </w:pPr>
     </w:p>
@@ -1990,7 +4080,6 @@
         <w:rPr>
           <w:color w:val="404040" w:themeColor="text1" w:themeTint="BF"/>
           <w:sz w:val="32"/>
-          <w:lang w:val="es-CL"/>
         </w:rPr>
       </w:pPr>
     </w:p>
@@ -4718,7 +6807,7 @@
   <w:abstractNum w:abstractNumId="19" w15:restartNumberingAfterBreak="0">
     <w:nsid w:val="3E6A17C5"/>
     <w:multiLevelType w:val="hybridMultilevel"/>
-    <w:tmpl w:val="4262FC48"/>
+    <w:tmpl w:val="DA70AAE4"/>
     <w:lvl w:ilvl="0" w:tplc="340A000F">
       <w:start w:val="1"/>
       <w:numFmt w:val="decimal"/>
@@ -4728,14 +6817,17 @@
         <w:ind w:left="720" w:hanging="360"/>
       </w:pPr>
     </w:lvl>
-    <w:lvl w:ilvl="1" w:tplc="340A0019">
-      <w:start w:val="1"/>
-      <w:numFmt w:val="lowerLetter"/>
-      <w:lvlText w:val="%2."/>
+    <w:lvl w:ilvl="1" w:tplc="340A0001">
+      <w:start w:val="1"/>
+      <w:numFmt w:val="bullet"/>
+      <w:lvlText w:val=""/>
       <w:lvlJc w:val="left"/>
       <w:pPr>
         <w:ind w:left="1440" w:hanging="360"/>
       </w:pPr>
+      <w:rPr>
+        <w:rFonts w:ascii="Symbol" w:hAnsi="Symbol" w:hint="default"/>
+      </w:rPr>
     </w:lvl>
     <w:lvl w:ilvl="2" w:tplc="340A001B" w:tentative="1">
       <w:start w:val="1"/>
@@ -7047,6 +9139,7 @@
     <w:lsdException w:name="HTML Sample" w:semiHidden="1" w:unhideWhenUsed="1"/>
     <w:lsdException w:name="HTML Typewriter" w:semiHidden="1" w:unhideWhenUsed="1"/>
     <w:lsdException w:name="HTML Variable" w:semiHidden="1" w:unhideWhenUsed="1"/>
+    <w:lsdException w:name="Normal Table" w:semiHidden="1" w:unhideWhenUsed="1"/>
     <w:lsdException w:name="annotation subject" w:semiHidden="1" w:unhideWhenUsed="1"/>
     <w:lsdException w:name="No List" w:semiHidden="1" w:unhideWhenUsed="1"/>
     <w:lsdException w:name="Outline List 1" w:semiHidden="1" w:unhideWhenUsed="1"/>
@@ -7089,8 +9182,11 @@
     <w:lsdException w:name="Table Contemporary" w:semiHidden="1" w:unhideWhenUsed="1"/>
     <w:lsdException w:name="Table Elegant" w:semiHidden="1" w:unhideWhenUsed="1"/>
     <w:lsdException w:name="Table Professional" w:semiHidden="1" w:unhideWhenUsed="1"/>
+    <w:lsdException w:name="Table Subtle 1" w:semiHidden="1" w:unhideWhenUsed="1"/>
     <w:lsdException w:name="Table Subtle 2" w:semiHidden="1" w:unhideWhenUsed="1"/>
     <w:lsdException w:name="Table Web 1" w:semiHidden="1" w:unhideWhenUsed="1"/>
+    <w:lsdException w:name="Table Web 2" w:semiHidden="1" w:unhideWhenUsed="1"/>
+    <w:lsdException w:name="Table Web 3" w:semiHidden="1" w:unhideWhenUsed="1"/>
     <w:lsdException w:name="Balloon Text" w:semiHidden="1" w:unhideWhenUsed="1"/>
     <w:lsdException w:name="Table Grid" w:uiPriority="59"/>
     <w:lsdException w:name="Table Theme" w:semiHidden="1" w:unhideWhenUsed="1"/>
@@ -7399,6 +9495,7 @@
   <w:style w:type="character" w:default="1" w:styleId="Fuentedeprrafopredeter">
     <w:name w:val="Default Paragraph Font"/>
     <w:uiPriority w:val="1"/>
+    <w:semiHidden/>
     <w:unhideWhenUsed/>
   </w:style>
   <w:style w:type="table" w:default="1" w:styleId="Tablanormal">
@@ -8722,15 +10819,6 @@
 </file>
 
 <file path=customXml/item1.xml><?xml version="1.0" encoding="utf-8"?>
-<?mso-contentType ?>
-<FormTemplates xmlns="http://schemas.microsoft.com/sharepoint/v3/contenttype/forms">
-  <Display>DocumentLibraryForm</Display>
-  <Edit>DocumentLibraryForm</Edit>
-  <New>DocumentLibraryForm</New>
-</FormTemplates>
-</file>
-
-<file path=customXml/item2.xml><?xml version="1.0" encoding="utf-8"?>
 <ct:contentTypeSchema xmlns:ct="http://schemas.microsoft.com/office/2006/metadata/contentType" xmlns:ma="http://schemas.microsoft.com/office/2006/metadata/properties/metaAttributes" ct:_="" ma:_="" ma:contentTypeName="Documento" ma:contentTypeID="0x010100696708DD91543546AD12204098C89772" ma:contentTypeVersion="6" ma:contentTypeDescription="Crear nuevo documento." ma:contentTypeScope="" ma:versionID="d089fe28a85e2dabd80ff7e3a4bd6295">
   <xsd:schema xmlns:xsd="http://www.w3.org/2001/XMLSchema" xmlns:xs="http://www.w3.org/2001/XMLSchema" xmlns:p="http://schemas.microsoft.com/office/2006/metadata/properties" xmlns:ns2="a150fe00-1c53-46dc-80fb-b2dbdb01b085" targetNamespace="http://schemas.microsoft.com/office/2006/metadata/properties" ma:root="true" ma:fieldsID="a84bb8936301433f857d1fe2e5f94ee9" ns2:_="">
     <xsd:import namespace="a150fe00-1c53-46dc-80fb-b2dbdb01b085"/>
@@ -8889,6 +10977,15 @@
 </ct:contentTypeSchema>
 </file>
 
+<file path=customXml/item2.xml><?xml version="1.0" encoding="utf-8"?>
+<?mso-contentType ?>
+<FormTemplates xmlns="http://schemas.microsoft.com/sharepoint/v3/contenttype/forms">
+  <Display>DocumentLibraryForm</Display>
+  <Edit>DocumentLibraryForm</Edit>
+  <New>DocumentLibraryForm</New>
+</FormTemplates>
+</file>
+
 <file path=customXml/item3.xml><?xml version="1.0" encoding="utf-8"?>
 <p:properties xmlns:p="http://schemas.microsoft.com/office/2006/metadata/properties" xmlns:xsi="http://www.w3.org/2001/XMLSchema-instance" xmlns:pc="http://schemas.microsoft.com/office/infopath/2007/PartnerControls">
   <documentManagement>
@@ -8910,14 +11007,6 @@
 </file>
 
 <file path=customXml/itemProps1.xml><?xml version="1.0" encoding="utf-8"?>
-<ds:datastoreItem xmlns:ds="http://schemas.openxmlformats.org/officeDocument/2006/customXml" ds:itemID="{C691A4A1-28EB-4B2A-B48A-F18C870B2536}">
-  <ds:schemaRefs>
-    <ds:schemaRef ds:uri="http://schemas.microsoft.com/sharepoint/v3/contenttype/forms"/>
-  </ds:schemaRefs>
-</ds:datastoreItem>
-</file>
-
-<file path=customXml/itemProps2.xml><?xml version="1.0" encoding="utf-8"?>
 <ds:datastoreItem xmlns:ds="http://schemas.openxmlformats.org/officeDocument/2006/customXml" ds:itemID="{A6A1AC34-6613-4A76-A4BF-1A5439CDB7AD}">
   <ds:schemaRefs>
     <ds:schemaRef ds:uri="http://schemas.microsoft.com/office/2006/metadata/contentType"/>
@@ -8935,6 +11024,14 @@
 </ds:datastoreItem>
 </file>
 
+<file path=customXml/itemProps2.xml><?xml version="1.0" encoding="utf-8"?>
+<ds:datastoreItem xmlns:ds="http://schemas.openxmlformats.org/officeDocument/2006/customXml" ds:itemID="{C691A4A1-28EB-4B2A-B48A-F18C870B2536}">
+  <ds:schemaRefs>
+    <ds:schemaRef ds:uri="http://schemas.microsoft.com/sharepoint/v3/contenttype/forms"/>
+  </ds:schemaRefs>
+</ds:datastoreItem>
+</file>
+
 <file path=customXml/itemProps3.xml><?xml version="1.0" encoding="utf-8"?>
 <ds:datastoreItem xmlns:ds="http://schemas.openxmlformats.org/officeDocument/2006/customXml" ds:itemID="{7D8EE0F3-6311-4B52-B0D5-D072BA65ADBD}">
   <ds:schemaRefs>
@@ -8946,7 +11043,7 @@
 </file>
 
 <file path=customXml/itemProps4.xml><?xml version="1.0" encoding="utf-8"?>
-<ds:datastoreItem xmlns:ds="http://schemas.openxmlformats.org/officeDocument/2006/customXml" ds:itemID="{A66F6455-2030-4838-873E-EE7EA1E20559}">
+<ds:datastoreItem xmlns:ds="http://schemas.openxmlformats.org/officeDocument/2006/customXml" ds:itemID="{801E89E9-A64C-4CC7-AB97-FB9DF1164AAC}">
   <ds:schemaRefs>
     <ds:schemaRef ds:uri="http://schemas.openxmlformats.org/officeDocument/2006/bibliography"/>
   </ds:schemaRefs>

</xml_diff>

<commit_message>
Se corrige el documento Guia 4 de Gobernabilidad
</commit_message>
<xml_diff>
--- a/trabajos.inacap.2019/Gestion de servicios y gobernabilidad TI/Material Unidad 2/Guía de Lectura 4 - Diseño del Servicio.docx
+++ b/trabajos.inacap.2019/Gestion de servicios y gobernabilidad TI/Material Unidad 2/Guía de Lectura 4 - Diseño del Servicio.docx
@@ -267,16 +267,16 @@
               </w:rPr>
               <w:t xml:space="preserve">Gabriel </w:t>
             </w:r>
-            <w:proofErr w:type="spellStart"/>
             <w:r>
               <w:rPr>
                 <w:rFonts w:asciiTheme="minorHAnsi" w:hAnsiTheme="minorHAnsi" w:cs="Arial"/>
                 <w:sz w:val="20"/>
                 <w:lang w:val="es-CL"/>
               </w:rPr>
-              <w:t>Beltran</w:t>
+              <w:t>Beltrán</w:t>
             </w:r>
-            <w:proofErr w:type="spellEnd"/>
+            <w:bookmarkStart w:id="0" w:name="_GoBack"/>
+            <w:bookmarkEnd w:id="0"/>
             <w:r>
               <w:rPr>
                 <w:rFonts w:asciiTheme="minorHAnsi" w:hAnsiTheme="minorHAnsi" w:cs="Arial"/>
@@ -1546,6 +1546,7 @@
           <w:ilvl w:val="1"/>
           <w:numId w:val="41"/>
         </w:numPr>
+        <w:spacing w:line="276" w:lineRule="auto"/>
         <w:rPr>
           <w:rFonts w:eastAsiaTheme="minorEastAsia"/>
           <w:color w:val="404040" w:themeColor="text1" w:themeTint="BF"/>
@@ -1572,6 +1573,7 @@
           <w:ilvl w:val="1"/>
           <w:numId w:val="41"/>
         </w:numPr>
+        <w:spacing w:line="276" w:lineRule="auto"/>
         <w:rPr>
           <w:rFonts w:eastAsiaTheme="minorEastAsia"/>
           <w:color w:val="404040" w:themeColor="text1" w:themeTint="BF"/>
@@ -1598,6 +1600,7 @@
           <w:ilvl w:val="1"/>
           <w:numId w:val="41"/>
         </w:numPr>
+        <w:spacing w:line="276" w:lineRule="auto"/>
         <w:rPr>
           <w:rFonts w:eastAsiaTheme="minorEastAsia"/>
           <w:color w:val="404040" w:themeColor="text1" w:themeTint="BF"/>
@@ -1624,6 +1627,7 @@
           <w:ilvl w:val="1"/>
           <w:numId w:val="41"/>
         </w:numPr>
+        <w:spacing w:line="276" w:lineRule="auto"/>
         <w:rPr>
           <w:rFonts w:eastAsiaTheme="minorEastAsia"/>
           <w:color w:val="404040" w:themeColor="text1" w:themeTint="BF"/>
@@ -1645,12 +1649,24 @@
       <w:r>
         <w:rPr>
           <w:rFonts w:eastAsiaTheme="minorEastAsia"/>
-          <w:color w:val="404040" w:themeColor="text1" w:themeTint="BF"/>
-          <w:sz w:val="22"/>
-          <w:szCs w:val="21"/>
-          <w:lang w:val="es-ES"/>
-        </w:rPr>
-        <w:t xml:space="preserve">(PDT) </w:t>
+          <w:b/>
+          <w:i/>
+          <w:color w:val="404040" w:themeColor="text1" w:themeTint="BF"/>
+          <w:sz w:val="22"/>
+          <w:szCs w:val="21"/>
+          <w:lang w:val="es-ES"/>
+        </w:rPr>
+        <w:t>(PDT)</w:t>
+      </w:r>
+      <w:r>
+        <w:rPr>
+          <w:rFonts w:eastAsiaTheme="minorEastAsia"/>
+          <w:color w:val="404040" w:themeColor="text1" w:themeTint="BF"/>
+          <w:sz w:val="22"/>
+          <w:szCs w:val="21"/>
+          <w:lang w:val="es-ES"/>
+        </w:rPr>
+        <w:t xml:space="preserve"> </w:t>
       </w:r>
       <w:r>
         <w:rPr>
@@ -1670,6 +1686,7 @@
           <w:ilvl w:val="1"/>
           <w:numId w:val="41"/>
         </w:numPr>
+        <w:spacing w:line="276" w:lineRule="auto"/>
         <w:rPr>
           <w:rFonts w:eastAsiaTheme="minorEastAsia"/>
           <w:color w:val="404040" w:themeColor="text1" w:themeTint="BF"/>
@@ -1716,6 +1733,7 @@
           <w:ilvl w:val="1"/>
           <w:numId w:val="41"/>
         </w:numPr>
+        <w:spacing w:line="276" w:lineRule="auto"/>
         <w:rPr>
           <w:rFonts w:eastAsiaTheme="minorEastAsia"/>
           <w:color w:val="404040" w:themeColor="text1" w:themeTint="BF"/>
@@ -1742,6 +1760,7 @@
           <w:ilvl w:val="1"/>
           <w:numId w:val="41"/>
         </w:numPr>
+        <w:spacing w:line="276" w:lineRule="auto"/>
         <w:rPr>
           <w:rFonts w:eastAsiaTheme="minorEastAsia"/>
           <w:color w:val="404040" w:themeColor="text1" w:themeTint="BF"/>
@@ -1798,6 +1817,7 @@
           <w:ilvl w:val="1"/>
           <w:numId w:val="41"/>
         </w:numPr>
+        <w:spacing w:line="276" w:lineRule="auto"/>
         <w:rPr>
           <w:rFonts w:eastAsiaTheme="minorEastAsia"/>
           <w:color w:val="404040" w:themeColor="text1" w:themeTint="BF"/>
@@ -1824,6 +1844,7 @@
           <w:ilvl w:val="1"/>
           <w:numId w:val="41"/>
         </w:numPr>
+        <w:spacing w:line="276" w:lineRule="auto"/>
         <w:rPr>
           <w:rFonts w:eastAsiaTheme="minorEastAsia"/>
           <w:color w:val="404040" w:themeColor="text1" w:themeTint="BF"/>
@@ -1880,6 +1901,7 @@
           <w:ilvl w:val="1"/>
           <w:numId w:val="41"/>
         </w:numPr>
+        <w:spacing w:line="276" w:lineRule="auto"/>
         <w:rPr>
           <w:rFonts w:eastAsiaTheme="minorEastAsia"/>
           <w:color w:val="404040" w:themeColor="text1" w:themeTint="BF"/>
@@ -1898,6 +1920,19 @@
         </w:rPr>
         <w:t>Supervisar y mejorar el rendimiento de la etapa del ciclo de vida del diseño del servicio.</w:t>
       </w:r>
+    </w:p>
+    <w:p>
+      <w:pPr>
+        <w:pStyle w:val="Estilo3"/>
+        <w:ind w:left="1440"/>
+        <w:rPr>
+          <w:rFonts w:eastAsiaTheme="minorEastAsia"/>
+          <w:color w:val="404040" w:themeColor="text1" w:themeTint="BF"/>
+          <w:sz w:val="22"/>
+          <w:szCs w:val="21"/>
+          <w:lang w:val="es-ES"/>
+        </w:rPr>
+      </w:pPr>
     </w:p>
     <w:p>
       <w:pPr>
@@ -1934,6 +1969,7 @@
           <w:ilvl w:val="1"/>
           <w:numId w:val="41"/>
         </w:numPr>
+        <w:spacing w:line="276" w:lineRule="auto"/>
         <w:rPr>
           <w:rFonts w:eastAsiaTheme="minorEastAsia"/>
           <w:color w:val="404040" w:themeColor="text1" w:themeTint="BF"/>
@@ -1960,6 +1996,7 @@
           <w:ilvl w:val="1"/>
           <w:numId w:val="41"/>
         </w:numPr>
+        <w:spacing w:line="276" w:lineRule="auto"/>
         <w:rPr>
           <w:rFonts w:eastAsiaTheme="minorEastAsia"/>
           <w:color w:val="404040" w:themeColor="text1" w:themeTint="BF"/>
@@ -2016,6 +2053,7 @@
           <w:ilvl w:val="1"/>
           <w:numId w:val="41"/>
         </w:numPr>
+        <w:spacing w:line="276" w:lineRule="auto"/>
         <w:rPr>
           <w:rFonts w:eastAsiaTheme="minorEastAsia"/>
           <w:color w:val="404040" w:themeColor="text1" w:themeTint="BF"/>
@@ -2072,6 +2110,7 @@
           <w:ilvl w:val="1"/>
           <w:numId w:val="41"/>
         </w:numPr>
+        <w:spacing w:line="276" w:lineRule="auto"/>
         <w:rPr>
           <w:rFonts w:eastAsiaTheme="minorEastAsia"/>
           <w:color w:val="404040" w:themeColor="text1" w:themeTint="BF"/>
@@ -2119,6 +2158,28 @@
           <w:lang w:val="es-ES"/>
         </w:rPr>
         <w:t xml:space="preserve"> de que el catálogo de servicios sea compatible con las necesidades cambiantes de todos los demás procesos de administración de servicios para la información del catálogo de servicios, incluida toda la información de interfaz y dependencia.</w:t>
+      </w:r>
+    </w:p>
+    <w:p>
+      <w:pPr>
+        <w:spacing w:after="200" w:line="276" w:lineRule="auto"/>
+        <w:rPr>
+          <w:rFonts w:asciiTheme="minorHAnsi" w:eastAsiaTheme="minorEastAsia" w:hAnsiTheme="minorHAnsi"/>
+          <w:color w:val="404040" w:themeColor="text1" w:themeTint="BF"/>
+          <w:sz w:val="22"/>
+          <w:szCs w:val="21"/>
+          <w:lang w:val="es-ES"/>
+        </w:rPr>
+      </w:pPr>
+      <w:r>
+        <w:rPr>
+          <w:rFonts w:eastAsiaTheme="minorEastAsia"/>
+          <w:color w:val="404040" w:themeColor="text1" w:themeTint="BF"/>
+          <w:sz w:val="22"/>
+          <w:szCs w:val="21"/>
+          <w:lang w:val="es-ES"/>
+        </w:rPr>
+        <w:br w:type="page"/>
       </w:r>
     </w:p>
     <w:p>
@@ -2146,6 +2207,7 @@
           <w:szCs w:val="21"/>
           <w:lang w:val="es-ES"/>
         </w:rPr>
+        <w:lastRenderedPageBreak/>
         <w:t>¿Cuál es el objetivo del Proceso de Gestión del Nivel de Servicios?</w:t>
       </w:r>
     </w:p>
@@ -2156,6 +2218,7 @@
           <w:ilvl w:val="1"/>
           <w:numId w:val="41"/>
         </w:numPr>
+        <w:spacing w:line="276" w:lineRule="auto"/>
         <w:rPr>
           <w:rFonts w:eastAsiaTheme="minorEastAsia"/>
           <w:color w:val="404040" w:themeColor="text1" w:themeTint="BF"/>
@@ -2322,6 +2385,7 @@
           <w:ilvl w:val="1"/>
           <w:numId w:val="41"/>
         </w:numPr>
+        <w:spacing w:line="276" w:lineRule="auto"/>
         <w:rPr>
           <w:rFonts w:eastAsiaTheme="minorEastAsia"/>
           <w:color w:val="404040" w:themeColor="text1" w:themeTint="BF"/>
@@ -2348,6 +2412,7 @@
           <w:ilvl w:val="1"/>
           <w:numId w:val="41"/>
         </w:numPr>
+        <w:spacing w:line="276" w:lineRule="auto"/>
         <w:rPr>
           <w:rFonts w:eastAsiaTheme="minorEastAsia"/>
           <w:color w:val="404040" w:themeColor="text1" w:themeTint="BF"/>
@@ -2424,6 +2489,7 @@
           <w:ilvl w:val="1"/>
           <w:numId w:val="41"/>
         </w:numPr>
+        <w:spacing w:line="276" w:lineRule="auto"/>
         <w:rPr>
           <w:rFonts w:eastAsiaTheme="minorEastAsia"/>
           <w:color w:val="404040" w:themeColor="text1" w:themeTint="BF"/>
@@ -2450,23 +2516,23 @@
           <w:ilvl w:val="1"/>
           <w:numId w:val="41"/>
         </w:numPr>
-        <w:rPr>
-          <w:rFonts w:eastAsiaTheme="minorEastAsia"/>
-          <w:color w:val="404040" w:themeColor="text1" w:themeTint="BF"/>
-          <w:sz w:val="22"/>
-          <w:szCs w:val="21"/>
-          <w:lang w:val="es-ES"/>
-        </w:rPr>
-      </w:pPr>
-      <w:r>
-        <w:rPr>
-          <w:rFonts w:eastAsiaTheme="minorEastAsia"/>
-          <w:color w:val="404040" w:themeColor="text1" w:themeTint="BF"/>
-          <w:sz w:val="22"/>
-          <w:szCs w:val="21"/>
-          <w:lang w:val="es-ES"/>
-        </w:rPr>
-        <w:lastRenderedPageBreak/>
+        <w:spacing w:line="276" w:lineRule="auto"/>
+        <w:rPr>
+          <w:rFonts w:eastAsiaTheme="minorEastAsia"/>
+          <w:color w:val="404040" w:themeColor="text1" w:themeTint="BF"/>
+          <w:sz w:val="22"/>
+          <w:szCs w:val="21"/>
+          <w:lang w:val="es-ES"/>
+        </w:rPr>
+      </w:pPr>
+      <w:r>
+        <w:rPr>
+          <w:rFonts w:eastAsiaTheme="minorEastAsia"/>
+          <w:color w:val="404040" w:themeColor="text1" w:themeTint="BF"/>
+          <w:sz w:val="22"/>
+          <w:szCs w:val="21"/>
+          <w:lang w:val="es-ES"/>
+        </w:rPr>
         <w:t>Aseg</w:t>
       </w:r>
       <w:r>
@@ -2507,6 +2573,7 @@
           <w:ilvl w:val="1"/>
           <w:numId w:val="41"/>
         </w:numPr>
+        <w:spacing w:line="276" w:lineRule="auto"/>
         <w:rPr>
           <w:rFonts w:eastAsiaTheme="minorEastAsia"/>
           <w:color w:val="404040" w:themeColor="text1" w:themeTint="BF"/>
@@ -2555,6 +2622,19 @@
         </w:rPr>
         <w:t xml:space="preserve"> de que incluso cuando se cumplan todos los objetivos acordados, los niveles de servicio prestados están sujetos a una mejora continua proactiva y rentable.</w:t>
       </w:r>
+    </w:p>
+    <w:p>
+      <w:pPr>
+        <w:pStyle w:val="Estilo3"/>
+        <w:ind w:left="1440"/>
+        <w:rPr>
+          <w:rFonts w:eastAsiaTheme="minorEastAsia"/>
+          <w:color w:val="404040" w:themeColor="text1" w:themeTint="BF"/>
+          <w:sz w:val="22"/>
+          <w:szCs w:val="21"/>
+          <w:lang w:val="es-ES"/>
+        </w:rPr>
+      </w:pPr>
     </w:p>
     <w:p>
       <w:pPr>
@@ -2591,6 +2671,7 @@
           <w:ilvl w:val="1"/>
           <w:numId w:val="41"/>
         </w:numPr>
+        <w:spacing w:line="276" w:lineRule="auto"/>
         <w:rPr>
           <w:rFonts w:eastAsiaTheme="minorEastAsia"/>
           <w:color w:val="404040" w:themeColor="text1" w:themeTint="BF"/>
@@ -2657,6 +2738,7 @@
           <w:ilvl w:val="1"/>
           <w:numId w:val="41"/>
         </w:numPr>
+        <w:spacing w:line="276" w:lineRule="auto"/>
         <w:rPr>
           <w:rFonts w:eastAsiaTheme="minorEastAsia"/>
           <w:color w:val="404040" w:themeColor="text1" w:themeTint="BF"/>
@@ -2683,6 +2765,7 @@
           <w:ilvl w:val="1"/>
           <w:numId w:val="41"/>
         </w:numPr>
+        <w:spacing w:line="276" w:lineRule="auto"/>
         <w:rPr>
           <w:rFonts w:eastAsiaTheme="minorEastAsia"/>
           <w:color w:val="404040" w:themeColor="text1" w:themeTint="BF"/>
@@ -2729,6 +2812,7 @@
           <w:ilvl w:val="1"/>
           <w:numId w:val="41"/>
         </w:numPr>
+        <w:spacing w:line="276" w:lineRule="auto"/>
         <w:rPr>
           <w:rFonts w:eastAsiaTheme="minorEastAsia"/>
           <w:color w:val="404040" w:themeColor="text1" w:themeTint="BF"/>
@@ -2755,6 +2839,7 @@
           <w:ilvl w:val="1"/>
           <w:numId w:val="41"/>
         </w:numPr>
+        <w:spacing w:line="276" w:lineRule="auto"/>
         <w:rPr>
           <w:rFonts w:eastAsiaTheme="minorEastAsia"/>
           <w:color w:val="404040" w:themeColor="text1" w:themeTint="BF"/>
@@ -2801,6 +2886,7 @@
           <w:ilvl w:val="1"/>
           <w:numId w:val="41"/>
         </w:numPr>
+        <w:spacing w:line="276" w:lineRule="auto"/>
         <w:rPr>
           <w:rFonts w:eastAsiaTheme="minorEastAsia"/>
           <w:color w:val="404040" w:themeColor="text1" w:themeTint="BF"/>
@@ -2829,6 +2915,19 @@
         </w:rPr>
         <w:t>siempre que sea justificable en cuanto al costo.</w:t>
       </w:r>
+    </w:p>
+    <w:p>
+      <w:pPr>
+        <w:pStyle w:val="Estilo3"/>
+        <w:ind w:left="1440"/>
+        <w:rPr>
+          <w:rFonts w:eastAsiaTheme="minorEastAsia"/>
+          <w:color w:val="404040" w:themeColor="text1" w:themeTint="BF"/>
+          <w:sz w:val="22"/>
+          <w:szCs w:val="21"/>
+          <w:lang w:val="es-ES"/>
+        </w:rPr>
+      </w:pPr>
     </w:p>
     <w:p>
       <w:pPr>
@@ -2865,6 +2964,7 @@
           <w:ilvl w:val="1"/>
           <w:numId w:val="41"/>
         </w:numPr>
+        <w:spacing w:line="276" w:lineRule="auto"/>
         <w:rPr>
           <w:rFonts w:eastAsiaTheme="minorEastAsia"/>
           <w:color w:val="404040" w:themeColor="text1" w:themeTint="BF"/>
@@ -2891,6 +2991,7 @@
           <w:ilvl w:val="1"/>
           <w:numId w:val="41"/>
         </w:numPr>
+        <w:spacing w:line="276" w:lineRule="auto"/>
         <w:rPr>
           <w:rFonts w:eastAsiaTheme="minorEastAsia"/>
           <w:color w:val="404040" w:themeColor="text1" w:themeTint="BF"/>
@@ -2917,6 +3018,7 @@
           <w:ilvl w:val="1"/>
           <w:numId w:val="41"/>
         </w:numPr>
+        <w:spacing w:line="276" w:lineRule="auto"/>
         <w:rPr>
           <w:rFonts w:eastAsiaTheme="minorEastAsia"/>
           <w:color w:val="404040" w:themeColor="text1" w:themeTint="BF"/>
@@ -2963,6 +3065,7 @@
           <w:ilvl w:val="1"/>
           <w:numId w:val="41"/>
         </w:numPr>
+        <w:spacing w:line="276" w:lineRule="auto"/>
         <w:rPr>
           <w:rFonts w:eastAsiaTheme="minorEastAsia"/>
           <w:color w:val="404040" w:themeColor="text1" w:themeTint="BF"/>
@@ -2989,6 +3092,7 @@
           <w:ilvl w:val="1"/>
           <w:numId w:val="41"/>
         </w:numPr>
+        <w:spacing w:line="276" w:lineRule="auto"/>
         <w:rPr>
           <w:rFonts w:eastAsiaTheme="minorEastAsia"/>
           <w:color w:val="404040" w:themeColor="text1" w:themeTint="BF"/>
@@ -3035,6 +3139,7 @@
           <w:ilvl w:val="1"/>
           <w:numId w:val="41"/>
         </w:numPr>
+        <w:spacing w:line="276" w:lineRule="auto"/>
         <w:rPr>
           <w:rFonts w:eastAsiaTheme="minorEastAsia"/>
           <w:color w:val="404040" w:themeColor="text1" w:themeTint="BF"/>
@@ -3072,6 +3177,28 @@
           <w:lang w:val="es-ES"/>
         </w:rPr>
         <w:t xml:space="preserve"> de que se implementen medidas proactivas para mejorar el rendimiento de los servicios siempre que sea justificable en cuanto a los costos.</w:t>
+      </w:r>
+    </w:p>
+    <w:p>
+      <w:pPr>
+        <w:spacing w:after="200" w:line="276" w:lineRule="auto"/>
+        <w:rPr>
+          <w:rFonts w:asciiTheme="minorHAnsi" w:eastAsiaTheme="minorEastAsia" w:hAnsiTheme="minorHAnsi"/>
+          <w:color w:val="404040" w:themeColor="text1" w:themeTint="BF"/>
+          <w:sz w:val="22"/>
+          <w:szCs w:val="21"/>
+          <w:lang w:val="es-ES"/>
+        </w:rPr>
+      </w:pPr>
+      <w:r>
+        <w:rPr>
+          <w:rFonts w:eastAsiaTheme="minorEastAsia"/>
+          <w:color w:val="404040" w:themeColor="text1" w:themeTint="BF"/>
+          <w:sz w:val="22"/>
+          <w:szCs w:val="21"/>
+          <w:lang w:val="es-ES"/>
+        </w:rPr>
+        <w:br w:type="page"/>
       </w:r>
     </w:p>
     <w:p>
@@ -3099,6 +3226,7 @@
           <w:szCs w:val="21"/>
           <w:lang w:val="es-ES"/>
         </w:rPr>
+        <w:lastRenderedPageBreak/>
         <w:t>¿Cuál es el objetivo del Proceso de Gestión de la Continuidad de los Servicios de TI?</w:t>
       </w:r>
     </w:p>
@@ -3109,6 +3237,7 @@
           <w:ilvl w:val="1"/>
           <w:numId w:val="41"/>
         </w:numPr>
+        <w:spacing w:line="276" w:lineRule="auto"/>
         <w:rPr>
           <w:rFonts w:eastAsiaTheme="minorEastAsia"/>
           <w:color w:val="404040" w:themeColor="text1" w:themeTint="BF"/>
@@ -3175,6 +3304,7 @@
           <w:ilvl w:val="1"/>
           <w:numId w:val="41"/>
         </w:numPr>
+        <w:spacing w:line="276" w:lineRule="auto"/>
         <w:rPr>
           <w:rFonts w:eastAsiaTheme="minorEastAsia"/>
           <w:color w:val="404040" w:themeColor="text1" w:themeTint="BF"/>
@@ -3221,6 +3351,7 @@
           <w:ilvl w:val="1"/>
           <w:numId w:val="41"/>
         </w:numPr>
+        <w:spacing w:line="276" w:lineRule="auto"/>
         <w:rPr>
           <w:rFonts w:eastAsiaTheme="minorEastAsia"/>
           <w:color w:val="404040" w:themeColor="text1" w:themeTint="BF"/>
@@ -3247,6 +3378,7 @@
           <w:ilvl w:val="1"/>
           <w:numId w:val="41"/>
         </w:numPr>
+        <w:spacing w:line="276" w:lineRule="auto"/>
         <w:rPr>
           <w:rFonts w:eastAsiaTheme="minorEastAsia"/>
           <w:color w:val="404040" w:themeColor="text1" w:themeTint="BF"/>
@@ -3273,6 +3405,7 @@
           <w:ilvl w:val="1"/>
           <w:numId w:val="41"/>
         </w:numPr>
+        <w:spacing w:line="276" w:lineRule="auto"/>
         <w:rPr>
           <w:rFonts w:eastAsiaTheme="minorEastAsia"/>
           <w:color w:val="404040" w:themeColor="text1" w:themeTint="BF"/>
@@ -3319,6 +3452,7 @@
           <w:ilvl w:val="1"/>
           <w:numId w:val="41"/>
         </w:numPr>
+        <w:spacing w:line="276" w:lineRule="auto"/>
         <w:rPr>
           <w:rFonts w:eastAsiaTheme="minorEastAsia"/>
           <w:color w:val="404040" w:themeColor="text1" w:themeTint="BF"/>
@@ -3365,6 +3499,7 @@
           <w:ilvl w:val="1"/>
           <w:numId w:val="41"/>
         </w:numPr>
+        <w:spacing w:line="276" w:lineRule="auto"/>
         <w:rPr>
           <w:rFonts w:eastAsiaTheme="minorEastAsia"/>
           <w:color w:val="404040" w:themeColor="text1" w:themeTint="BF"/>
@@ -3391,25 +3526,38 @@
           <w:ilvl w:val="1"/>
           <w:numId w:val="41"/>
         </w:numPr>
-        <w:rPr>
-          <w:rFonts w:eastAsiaTheme="minorEastAsia"/>
-          <w:color w:val="404040" w:themeColor="text1" w:themeTint="BF"/>
-          <w:sz w:val="22"/>
-          <w:szCs w:val="21"/>
-          <w:lang w:val="es-ES"/>
-        </w:rPr>
-      </w:pPr>
-      <w:r>
-        <w:rPr>
-          <w:rFonts w:eastAsiaTheme="minorEastAsia"/>
-          <w:color w:val="404040" w:themeColor="text1" w:themeTint="BF"/>
-          <w:sz w:val="22"/>
-          <w:szCs w:val="21"/>
-          <w:lang w:val="es-ES"/>
-        </w:rPr>
-        <w:lastRenderedPageBreak/>
+        <w:spacing w:line="276" w:lineRule="auto"/>
+        <w:rPr>
+          <w:rFonts w:eastAsiaTheme="minorEastAsia"/>
+          <w:color w:val="404040" w:themeColor="text1" w:themeTint="BF"/>
+          <w:sz w:val="22"/>
+          <w:szCs w:val="21"/>
+          <w:lang w:val="es-ES"/>
+        </w:rPr>
+      </w:pPr>
+      <w:r>
+        <w:rPr>
+          <w:rFonts w:eastAsiaTheme="minorEastAsia"/>
+          <w:color w:val="404040" w:themeColor="text1" w:themeTint="BF"/>
+          <w:sz w:val="22"/>
+          <w:szCs w:val="21"/>
+          <w:lang w:val="es-ES"/>
+        </w:rPr>
         <w:t>Negociar y acordar contratos con proveedores para proporcionar la capacidad de recuperación necesaria para respaldar todos los planes de continuidad en conjunto con el proceso de gestión de proveedores.</w:t>
       </w:r>
+    </w:p>
+    <w:p>
+      <w:pPr>
+        <w:pStyle w:val="Estilo3"/>
+        <w:ind w:left="1440"/>
+        <w:rPr>
+          <w:rFonts w:eastAsiaTheme="minorEastAsia"/>
+          <w:color w:val="404040" w:themeColor="text1" w:themeTint="BF"/>
+          <w:sz w:val="22"/>
+          <w:szCs w:val="21"/>
+          <w:lang w:val="es-ES"/>
+        </w:rPr>
+      </w:pPr>
     </w:p>
     <w:p>
       <w:pPr>
@@ -3446,23 +3594,44 @@
           <w:ilvl w:val="1"/>
           <w:numId w:val="41"/>
         </w:numPr>
-        <w:rPr>
-          <w:rFonts w:eastAsiaTheme="minorEastAsia"/>
-          <w:color w:val="404040" w:themeColor="text1" w:themeTint="BF"/>
-          <w:sz w:val="22"/>
-          <w:szCs w:val="21"/>
-          <w:lang w:val="es-ES"/>
-        </w:rPr>
-      </w:pPr>
-      <w:r>
-        <w:rPr>
-          <w:rFonts w:eastAsiaTheme="minorEastAsia"/>
-          <w:color w:val="404040" w:themeColor="text1" w:themeTint="BF"/>
-          <w:sz w:val="22"/>
-          <w:szCs w:val="21"/>
-          <w:lang w:val="es-ES"/>
-        </w:rPr>
-        <w:t xml:space="preserve">La información es observada por o divulgada solo a aquellos que tienen derecho a saber </w:t>
+        <w:spacing w:line="276" w:lineRule="auto"/>
+        <w:rPr>
+          <w:rFonts w:eastAsiaTheme="minorEastAsia"/>
+          <w:color w:val="404040" w:themeColor="text1" w:themeTint="BF"/>
+          <w:sz w:val="22"/>
+          <w:szCs w:val="21"/>
+          <w:lang w:val="es-ES"/>
+        </w:rPr>
+      </w:pPr>
+      <w:r>
+        <w:rPr>
+          <w:rFonts w:eastAsiaTheme="minorEastAsia"/>
+          <w:color w:val="404040" w:themeColor="text1" w:themeTint="BF"/>
+          <w:sz w:val="22"/>
+          <w:szCs w:val="21"/>
+          <w:lang w:val="es-ES"/>
+        </w:rPr>
+        <w:t>La información es observada por o divulgada solo a aquellos que tienen derecho a saber</w:t>
+      </w:r>
+      <w:r>
+        <w:rPr>
+          <w:rFonts w:eastAsiaTheme="minorEastAsia"/>
+          <w:color w:val="404040" w:themeColor="text1" w:themeTint="BF"/>
+          <w:sz w:val="22"/>
+          <w:szCs w:val="21"/>
+          <w:lang w:val="es-ES"/>
+        </w:rPr>
+        <w:t>.</w:t>
+      </w:r>
+      <w:r>
+        <w:rPr>
+          <w:rFonts w:eastAsiaTheme="minorEastAsia"/>
+          <w:color w:val="404040" w:themeColor="text1" w:themeTint="BF"/>
+          <w:sz w:val="22"/>
+          <w:szCs w:val="21"/>
+          <w:lang w:val="es-ES"/>
+        </w:rPr>
+        <w:t xml:space="preserve"> </w:t>
       </w:r>
       <w:r>
         <w:rPr>
@@ -3474,31 +3643,7 @@
           <w:szCs w:val="21"/>
           <w:lang w:val="es-ES"/>
         </w:rPr>
-        <w:t>(</w:t>
-      </w:r>
-      <w:r>
-        <w:rPr>
-          <w:rFonts w:eastAsiaTheme="minorEastAsia"/>
-          <w:b/>
-          <w:i/>
-          <w:color w:val="404040" w:themeColor="text1" w:themeTint="BF"/>
-          <w:sz w:val="22"/>
-          <w:szCs w:val="21"/>
-          <w:lang w:val="es-ES"/>
-        </w:rPr>
-        <w:t>C</w:t>
-      </w:r>
-      <w:r>
-        <w:rPr>
-          <w:rFonts w:eastAsiaTheme="minorEastAsia"/>
-          <w:b/>
-          <w:i/>
-          <w:color w:val="404040" w:themeColor="text1" w:themeTint="BF"/>
-          <w:sz w:val="22"/>
-          <w:szCs w:val="21"/>
-          <w:lang w:val="es-ES"/>
-        </w:rPr>
-        <w:t>onfidencialidad)</w:t>
+        <w:t>(Confidencialidad)</w:t>
       </w:r>
     </w:p>
     <w:p>
@@ -3508,6 +3653,7 @@
           <w:ilvl w:val="1"/>
           <w:numId w:val="41"/>
         </w:numPr>
+        <w:spacing w:line="276" w:lineRule="auto"/>
         <w:rPr>
           <w:rFonts w:eastAsiaTheme="minorEastAsia"/>
           <w:color w:val="404040" w:themeColor="text1" w:themeTint="BF"/>
@@ -3535,6 +3681,16 @@
           <w:lang w:val="es-ES"/>
         </w:rPr>
         <w:t>autorizadas</w:t>
+      </w:r>
+      <w:r>
+        <w:rPr>
+          <w:rFonts w:eastAsiaTheme="minorEastAsia"/>
+          <w:color w:val="404040" w:themeColor="text1" w:themeTint="BF"/>
+          <w:sz w:val="22"/>
+          <w:szCs w:val="21"/>
+          <w:lang w:val="es-ES"/>
+        </w:rPr>
+        <w:t>.</w:t>
       </w:r>
       <w:r>
         <w:rPr>
@@ -3580,23 +3736,44 @@
           <w:ilvl w:val="1"/>
           <w:numId w:val="41"/>
         </w:numPr>
-        <w:rPr>
-          <w:rFonts w:eastAsiaTheme="minorEastAsia"/>
-          <w:color w:val="404040" w:themeColor="text1" w:themeTint="BF"/>
-          <w:sz w:val="22"/>
-          <w:szCs w:val="21"/>
-          <w:lang w:val="es-ES"/>
-        </w:rPr>
-      </w:pPr>
-      <w:r>
-        <w:rPr>
-          <w:rFonts w:eastAsiaTheme="minorEastAsia"/>
-          <w:color w:val="404040" w:themeColor="text1" w:themeTint="BF"/>
-          <w:sz w:val="22"/>
-          <w:szCs w:val="21"/>
-          <w:lang w:val="es-ES"/>
-        </w:rPr>
-        <w:t xml:space="preserve">La información está disponible y se puede usar cuando sea necesario, y los sistemas que la proporcionan pueden resistir adecuadamente los ataques y recuperarse o prevenir fallas </w:t>
+        <w:spacing w:line="276" w:lineRule="auto"/>
+        <w:rPr>
+          <w:rFonts w:eastAsiaTheme="minorEastAsia"/>
+          <w:color w:val="404040" w:themeColor="text1" w:themeTint="BF"/>
+          <w:sz w:val="22"/>
+          <w:szCs w:val="21"/>
+          <w:lang w:val="es-ES"/>
+        </w:rPr>
+      </w:pPr>
+      <w:r>
+        <w:rPr>
+          <w:rFonts w:eastAsiaTheme="minorEastAsia"/>
+          <w:color w:val="404040" w:themeColor="text1" w:themeTint="BF"/>
+          <w:sz w:val="22"/>
+          <w:szCs w:val="21"/>
+          <w:lang w:val="es-ES"/>
+        </w:rPr>
+        <w:t>La información está disponible y se puede usar cuando sea necesario, y los sistemas que la proporcionan pueden resistir adecuadamente los ataques y recuperarse o prevenir fallas</w:t>
+      </w:r>
+      <w:r>
+        <w:rPr>
+          <w:rFonts w:eastAsiaTheme="minorEastAsia"/>
+          <w:color w:val="404040" w:themeColor="text1" w:themeTint="BF"/>
+          <w:sz w:val="22"/>
+          <w:szCs w:val="21"/>
+          <w:lang w:val="es-ES"/>
+        </w:rPr>
+        <w:t>.</w:t>
+      </w:r>
+      <w:r>
+        <w:rPr>
+          <w:rFonts w:eastAsiaTheme="minorEastAsia"/>
+          <w:color w:val="404040" w:themeColor="text1" w:themeTint="BF"/>
+          <w:sz w:val="22"/>
+          <w:szCs w:val="21"/>
+          <w:lang w:val="es-ES"/>
+        </w:rPr>
+        <w:t xml:space="preserve"> </w:t>
       </w:r>
       <w:r>
         <w:rPr>
@@ -3618,23 +3795,44 @@
           <w:ilvl w:val="1"/>
           <w:numId w:val="41"/>
         </w:numPr>
-        <w:rPr>
-          <w:rFonts w:eastAsiaTheme="minorEastAsia"/>
-          <w:color w:val="404040" w:themeColor="text1" w:themeTint="BF"/>
-          <w:sz w:val="22"/>
-          <w:szCs w:val="21"/>
-          <w:lang w:val="es-ES"/>
-        </w:rPr>
-      </w:pPr>
-      <w:r>
-        <w:rPr>
-          <w:rFonts w:eastAsiaTheme="minorEastAsia"/>
-          <w:color w:val="404040" w:themeColor="text1" w:themeTint="BF"/>
-          <w:sz w:val="22"/>
-          <w:szCs w:val="21"/>
-          <w:lang w:val="es-ES"/>
-        </w:rPr>
-        <w:t xml:space="preserve">Las transacciones comerciales, así como los intercambios de información entre empresas o con socios, pueden ser confiables </w:t>
+        <w:spacing w:line="276" w:lineRule="auto"/>
+        <w:rPr>
+          <w:rFonts w:eastAsiaTheme="minorEastAsia"/>
+          <w:color w:val="404040" w:themeColor="text1" w:themeTint="BF"/>
+          <w:sz w:val="22"/>
+          <w:szCs w:val="21"/>
+          <w:lang w:val="es-ES"/>
+        </w:rPr>
+      </w:pPr>
+      <w:r>
+        <w:rPr>
+          <w:rFonts w:eastAsiaTheme="minorEastAsia"/>
+          <w:color w:val="404040" w:themeColor="text1" w:themeTint="BF"/>
+          <w:sz w:val="22"/>
+          <w:szCs w:val="21"/>
+          <w:lang w:val="es-ES"/>
+        </w:rPr>
+        <w:t>Las transacciones comerciales, así como los intercambios de información entre empresas o con socios, pueden ser confiables</w:t>
+      </w:r>
+      <w:r>
+        <w:rPr>
+          <w:rFonts w:eastAsiaTheme="minorEastAsia"/>
+          <w:color w:val="404040" w:themeColor="text1" w:themeTint="BF"/>
+          <w:sz w:val="22"/>
+          <w:szCs w:val="21"/>
+          <w:lang w:val="es-ES"/>
+        </w:rPr>
+        <w:t>.</w:t>
+      </w:r>
+      <w:r>
+        <w:rPr>
+          <w:rFonts w:eastAsiaTheme="minorEastAsia"/>
+          <w:color w:val="404040" w:themeColor="text1" w:themeTint="BF"/>
+          <w:sz w:val="22"/>
+          <w:szCs w:val="21"/>
+          <w:lang w:val="es-ES"/>
+        </w:rPr>
+        <w:t xml:space="preserve"> </w:t>
       </w:r>
       <w:r>
         <w:rPr>
@@ -3672,6 +3870,19 @@
         </w:rPr>
         <w:t>utenticidad y no repudio)</w:t>
       </w:r>
+    </w:p>
+    <w:p>
+      <w:pPr>
+        <w:pStyle w:val="Estilo3"/>
+        <w:ind w:left="1440"/>
+        <w:rPr>
+          <w:rFonts w:eastAsiaTheme="minorEastAsia"/>
+          <w:color w:val="404040" w:themeColor="text1" w:themeTint="BF"/>
+          <w:sz w:val="22"/>
+          <w:szCs w:val="21"/>
+          <w:lang w:val="es-ES"/>
+        </w:rPr>
+      </w:pPr>
     </w:p>
     <w:p>
       <w:pPr>
@@ -3708,6 +3919,7 @@
           <w:ilvl w:val="1"/>
           <w:numId w:val="41"/>
         </w:numPr>
+        <w:spacing w:line="276" w:lineRule="auto"/>
         <w:rPr>
           <w:rFonts w:eastAsiaTheme="minorEastAsia"/>
           <w:color w:val="404040" w:themeColor="text1" w:themeTint="BF"/>
@@ -3734,6 +3946,7 @@
           <w:ilvl w:val="1"/>
           <w:numId w:val="41"/>
         </w:numPr>
+        <w:spacing w:line="276" w:lineRule="auto"/>
         <w:rPr>
           <w:rFonts w:eastAsiaTheme="minorEastAsia"/>
           <w:color w:val="404040" w:themeColor="text1" w:themeTint="BF"/>
@@ -3800,6 +4013,7 @@
           <w:ilvl w:val="1"/>
           <w:numId w:val="41"/>
         </w:numPr>
+        <w:spacing w:line="276" w:lineRule="auto"/>
         <w:rPr>
           <w:rFonts w:eastAsiaTheme="minorEastAsia"/>
           <w:color w:val="404040" w:themeColor="text1" w:themeTint="BF"/>
@@ -3826,6 +4040,7 @@
           <w:ilvl w:val="1"/>
           <w:numId w:val="41"/>
         </w:numPr>
+        <w:spacing w:line="276" w:lineRule="auto"/>
         <w:rPr>
           <w:rFonts w:eastAsiaTheme="minorEastAsia"/>
           <w:color w:val="404040" w:themeColor="text1" w:themeTint="BF"/>
@@ -3843,6 +4058,16 @@
           <w:lang w:val="es-ES"/>
         </w:rPr>
         <w:t>Administrar el desempeño del proveedor</w:t>
+      </w:r>
+      <w:r>
+        <w:rPr>
+          <w:rFonts w:eastAsiaTheme="minorEastAsia"/>
+          <w:color w:val="404040" w:themeColor="text1" w:themeTint="BF"/>
+          <w:sz w:val="22"/>
+          <w:szCs w:val="21"/>
+          <w:lang w:val="es-ES"/>
+        </w:rPr>
+        <w:t>.</w:t>
       </w:r>
     </w:p>
     <w:p>
@@ -3852,6 +4077,7 @@
           <w:ilvl w:val="1"/>
           <w:numId w:val="41"/>
         </w:numPr>
+        <w:spacing w:line="276" w:lineRule="auto"/>
         <w:rPr>
           <w:rFonts w:eastAsiaTheme="minorEastAsia"/>
           <w:color w:val="404040" w:themeColor="text1" w:themeTint="BF"/>
@@ -3878,71 +4104,62 @@
           <w:ilvl w:val="1"/>
           <w:numId w:val="41"/>
         </w:numPr>
-        <w:rPr>
-          <w:rFonts w:eastAsiaTheme="minorEastAsia"/>
-          <w:color w:val="404040" w:themeColor="text1" w:themeTint="BF"/>
-          <w:sz w:val="22"/>
-          <w:szCs w:val="21"/>
-          <w:lang w:val="es-ES"/>
-        </w:rPr>
-      </w:pPr>
-      <w:r>
-        <w:rPr>
-          <w:rFonts w:eastAsiaTheme="minorEastAsia"/>
-          <w:color w:val="404040" w:themeColor="text1" w:themeTint="BF"/>
-          <w:sz w:val="22"/>
-          <w:szCs w:val="21"/>
-          <w:lang w:val="es-ES"/>
-        </w:rPr>
-        <w:t>Mantener una política de proveedores y un sistema de información de administración de contratos y proveedores de apoyo (</w:t>
-      </w:r>
-      <w:r>
-        <w:rPr>
-          <w:rFonts w:eastAsiaTheme="minorEastAsia"/>
-          <w:color w:val="404040" w:themeColor="text1" w:themeTint="BF"/>
-          <w:sz w:val="22"/>
-          <w:szCs w:val="21"/>
-          <w:lang w:val="es-ES"/>
-        </w:rPr>
-        <w:t>PSIACP</w:t>
-      </w:r>
-      <w:r>
-        <w:rPr>
-          <w:rFonts w:eastAsiaTheme="minorEastAsia"/>
-          <w:color w:val="404040" w:themeColor="text1" w:themeTint="BF"/>
-          <w:sz w:val="22"/>
-          <w:szCs w:val="21"/>
-          <w:lang w:val="es-ES"/>
-        </w:rPr>
-        <w:t>)</w:t>
-      </w:r>
-      <w:bookmarkStart w:id="0" w:name="_GoBack"/>
-      <w:bookmarkEnd w:id="0"/>
+        <w:spacing w:line="276" w:lineRule="auto"/>
+        <w:rPr>
+          <w:rFonts w:eastAsiaTheme="minorEastAsia"/>
+          <w:color w:val="404040" w:themeColor="text1" w:themeTint="BF"/>
+          <w:sz w:val="22"/>
+          <w:szCs w:val="21"/>
+          <w:lang w:val="es-ES"/>
+        </w:rPr>
+      </w:pPr>
+      <w:r>
+        <w:rPr>
+          <w:rFonts w:eastAsiaTheme="minorEastAsia"/>
+          <w:color w:val="404040" w:themeColor="text1" w:themeTint="BF"/>
+          <w:sz w:val="22"/>
+          <w:szCs w:val="21"/>
+          <w:lang w:val="es-ES"/>
+        </w:rPr>
+        <w:t>Mantener una política de proveedores y un sistema de información de administración de contratos y proveedores de apoyo</w:t>
+      </w:r>
+      <w:r>
+        <w:rPr>
+          <w:rFonts w:eastAsiaTheme="minorEastAsia"/>
+          <w:color w:val="404040" w:themeColor="text1" w:themeTint="BF"/>
+          <w:sz w:val="22"/>
+          <w:szCs w:val="21"/>
+          <w:lang w:val="es-ES"/>
+        </w:rPr>
+        <w:t>.</w:t>
+      </w:r>
+      <w:r>
+        <w:rPr>
+          <w:rFonts w:eastAsiaTheme="minorEastAsia"/>
+          <w:color w:val="404040" w:themeColor="text1" w:themeTint="BF"/>
+          <w:sz w:val="22"/>
+          <w:szCs w:val="21"/>
+          <w:lang w:val="es-ES"/>
+        </w:rPr>
+        <w:t xml:space="preserve"> </w:t>
+      </w:r>
+      <w:r>
+        <w:rPr>
+          <w:rFonts w:eastAsiaTheme="minorEastAsia"/>
+          <w:b/>
+          <w:i/>
+          <w:color w:val="404040" w:themeColor="text1" w:themeTint="BF"/>
+          <w:sz w:val="22"/>
+          <w:szCs w:val="21"/>
+          <w:lang w:val="es-ES"/>
+        </w:rPr>
+        <w:t>(PSIACP)</w:t>
+      </w:r>
     </w:p>
     <w:p>
       <w:pPr>
         <w:pStyle w:val="Estilo3"/>
         <w:rPr>
-          <w:color w:val="404040" w:themeColor="text1" w:themeTint="BF"/>
-          <w:sz w:val="32"/>
-          <w:lang w:val="es-CL"/>
-        </w:rPr>
-      </w:pPr>
-    </w:p>
-    <w:p>
-      <w:pPr>
-        <w:pStyle w:val="Estilo3"/>
-        <w:rPr>
-          <w:color w:val="404040" w:themeColor="text1" w:themeTint="BF"/>
-          <w:sz w:val="32"/>
-          <w:lang w:val="es-CL"/>
-        </w:rPr>
-      </w:pPr>
-    </w:p>
-    <w:p>
-      <w:pPr>
-        <w:pStyle w:val="Estilo3"/>
-        <w:rPr>
           <w:b/>
         </w:rPr>
       </w:pPr>
@@ -3951,6 +4168,7 @@
         <w:rPr>
           <w:b/>
         </w:rPr>
+        <w:lastRenderedPageBreak/>
         <w:t>Referencias</w:t>
       </w:r>
       <w:proofErr w:type="spellEnd"/>
@@ -9033,7 +9251,7 @@
       </w:pPr>
     </w:pPrDefault>
   </w:docDefaults>
-  <w:latentStyles w:defLockedState="0" w:defUIPriority="99" w:defSemiHidden="0" w:defUnhideWhenUsed="0" w:defQFormat="0" w:count="376">
+  <w:latentStyles w:defLockedState="0" w:defUIPriority="99" w:defSemiHidden="0" w:defUnhideWhenUsed="0" w:defQFormat="0" w:count="375">
     <w:lsdException w:name="Normal" w:uiPriority="0" w:qFormat="1"/>
     <w:lsdException w:name="heading 1" w:uiPriority="0" w:qFormat="1"/>
     <w:lsdException w:name="heading 2" w:semiHidden="1" w:uiPriority="9" w:unhideWhenUsed="1"/>
@@ -9409,7 +9627,6 @@
     <w:lsdException w:name="Smart Hyperlink" w:semiHidden="1" w:unhideWhenUsed="1"/>
     <w:lsdException w:name="Hashtag" w:semiHidden="1" w:unhideWhenUsed="1"/>
     <w:lsdException w:name="Unresolved Mention" w:semiHidden="1" w:unhideWhenUsed="1"/>
-    <w:lsdException w:name="Smart Link" w:semiHidden="1" w:unhideWhenUsed="1"/>
   </w:latentStyles>
   <w:style w:type="paragraph" w:default="1" w:styleId="Normal">
     <w:name w:val="Normal"/>
@@ -10819,6 +11036,15 @@
 </file>
 
 <file path=customXml/item1.xml><?xml version="1.0" encoding="utf-8"?>
+<?mso-contentType ?>
+<FormTemplates xmlns="http://schemas.microsoft.com/sharepoint/v3/contenttype/forms">
+  <Display>DocumentLibraryForm</Display>
+  <Edit>DocumentLibraryForm</Edit>
+  <New>DocumentLibraryForm</New>
+</FormTemplates>
+</file>
+
+<file path=customXml/item2.xml><?xml version="1.0" encoding="utf-8"?>
 <ct:contentTypeSchema xmlns:ct="http://schemas.microsoft.com/office/2006/metadata/contentType" xmlns:ma="http://schemas.microsoft.com/office/2006/metadata/properties/metaAttributes" ct:_="" ma:_="" ma:contentTypeName="Documento" ma:contentTypeID="0x010100696708DD91543546AD12204098C89772" ma:contentTypeVersion="6" ma:contentTypeDescription="Crear nuevo documento." ma:contentTypeScope="" ma:versionID="d089fe28a85e2dabd80ff7e3a4bd6295">
   <xsd:schema xmlns:xsd="http://www.w3.org/2001/XMLSchema" xmlns:xs="http://www.w3.org/2001/XMLSchema" xmlns:p="http://schemas.microsoft.com/office/2006/metadata/properties" xmlns:ns2="a150fe00-1c53-46dc-80fb-b2dbdb01b085" targetNamespace="http://schemas.microsoft.com/office/2006/metadata/properties" ma:root="true" ma:fieldsID="a84bb8936301433f857d1fe2e5f94ee9" ns2:_="">
     <xsd:import namespace="a150fe00-1c53-46dc-80fb-b2dbdb01b085"/>
@@ -10977,15 +11203,6 @@
 </ct:contentTypeSchema>
 </file>
 
-<file path=customXml/item2.xml><?xml version="1.0" encoding="utf-8"?>
-<?mso-contentType ?>
-<FormTemplates xmlns="http://schemas.microsoft.com/sharepoint/v3/contenttype/forms">
-  <Display>DocumentLibraryForm</Display>
-  <Edit>DocumentLibraryForm</Edit>
-  <New>DocumentLibraryForm</New>
-</FormTemplates>
-</file>
-
 <file path=customXml/item3.xml><?xml version="1.0" encoding="utf-8"?>
 <p:properties xmlns:p="http://schemas.microsoft.com/office/2006/metadata/properties" xmlns:xsi="http://www.w3.org/2001/XMLSchema-instance" xmlns:pc="http://schemas.microsoft.com/office/infopath/2007/PartnerControls">
   <documentManagement>
@@ -11007,6 +11224,14 @@
 </file>
 
 <file path=customXml/itemProps1.xml><?xml version="1.0" encoding="utf-8"?>
+<ds:datastoreItem xmlns:ds="http://schemas.openxmlformats.org/officeDocument/2006/customXml" ds:itemID="{C691A4A1-28EB-4B2A-B48A-F18C870B2536}">
+  <ds:schemaRefs>
+    <ds:schemaRef ds:uri="http://schemas.microsoft.com/sharepoint/v3/contenttype/forms"/>
+  </ds:schemaRefs>
+</ds:datastoreItem>
+</file>
+
+<file path=customXml/itemProps2.xml><?xml version="1.0" encoding="utf-8"?>
 <ds:datastoreItem xmlns:ds="http://schemas.openxmlformats.org/officeDocument/2006/customXml" ds:itemID="{A6A1AC34-6613-4A76-A4BF-1A5439CDB7AD}">
   <ds:schemaRefs>
     <ds:schemaRef ds:uri="http://schemas.microsoft.com/office/2006/metadata/contentType"/>
@@ -11024,14 +11249,6 @@
 </ds:datastoreItem>
 </file>
 
-<file path=customXml/itemProps2.xml><?xml version="1.0" encoding="utf-8"?>
-<ds:datastoreItem xmlns:ds="http://schemas.openxmlformats.org/officeDocument/2006/customXml" ds:itemID="{C691A4A1-28EB-4B2A-B48A-F18C870B2536}">
-  <ds:schemaRefs>
-    <ds:schemaRef ds:uri="http://schemas.microsoft.com/sharepoint/v3/contenttype/forms"/>
-  </ds:schemaRefs>
-</ds:datastoreItem>
-</file>
-
 <file path=customXml/itemProps3.xml><?xml version="1.0" encoding="utf-8"?>
 <ds:datastoreItem xmlns:ds="http://schemas.openxmlformats.org/officeDocument/2006/customXml" ds:itemID="{7D8EE0F3-6311-4B52-B0D5-D072BA65ADBD}">
   <ds:schemaRefs>
@@ -11043,7 +11260,7 @@
 </file>
 
 <file path=customXml/itemProps4.xml><?xml version="1.0" encoding="utf-8"?>
-<ds:datastoreItem xmlns:ds="http://schemas.openxmlformats.org/officeDocument/2006/customXml" ds:itemID="{801E89E9-A64C-4CC7-AB97-FB9DF1164AAC}">
+<ds:datastoreItem xmlns:ds="http://schemas.openxmlformats.org/officeDocument/2006/customXml" ds:itemID="{D2073B88-F234-4207-953C-09BB8AAFC9F7}">
   <ds:schemaRefs>
     <ds:schemaRef ds:uri="http://schemas.openxmlformats.org/officeDocument/2006/bibliography"/>
   </ds:schemaRefs>

</xml_diff>

<commit_message>
Entrega final de Gobernabilidad y actualizacion del task
</commit_message>
<xml_diff>
--- a/trabajos.inacap.2019/Gestion de servicios y gobernabilidad TI/Material Unidad 2/Guía de Lectura 4 - Diseño del Servicio.docx
+++ b/trabajos.inacap.2019/Gestion de servicios y gobernabilidad TI/Material Unidad 2/Guía de Lectura 4 - Diseño del Servicio.docx
@@ -275,8 +275,6 @@
               </w:rPr>
               <w:t>Beltrán</w:t>
             </w:r>
-            <w:bookmarkStart w:id="0" w:name="_GoBack"/>
-            <w:bookmarkEnd w:id="0"/>
             <w:r>
               <w:rPr>
                 <w:rFonts w:asciiTheme="minorHAnsi" w:hAnsiTheme="minorHAnsi" w:cs="Arial"/>
@@ -765,18 +763,6 @@
     </w:p>
     <w:p>
       <w:pPr>
-        <w:spacing w:line="360" w:lineRule="auto"/>
-        <w:jc w:val="both"/>
-        <w:rPr>
-          <w:rFonts w:asciiTheme="minorHAnsi" w:hAnsiTheme="minorHAnsi" w:cs="Arial"/>
-          <w:color w:val="404040" w:themeColor="text1" w:themeTint="BF"/>
-          <w:u w:val="single"/>
-          <w:lang w:val="es-CL"/>
-        </w:rPr>
-      </w:pPr>
-    </w:p>
-    <w:p>
-      <w:pPr>
         <w:pStyle w:val="Estilo1"/>
         <w:rPr>
           <w:rFonts w:cs="Segoe UI"/>
@@ -1372,7 +1358,6 @@
           <w:szCs w:val="22"/>
           <w:lang w:val="es-ES"/>
         </w:rPr>
-        <w:lastRenderedPageBreak/>
         <w:t>Disponibilidad, Confidencialidad, Integridad y Autenticidad de los datos e información</w:t>
       </w:r>
     </w:p>
@@ -1406,15 +1391,6 @@
       <w:pPr>
         <w:pStyle w:val="Estilo3"/>
         <w:rPr>
-          <w:color w:val="404040" w:themeColor="text1" w:themeTint="BF"/>
-          <w:lang w:val="es-CL"/>
-        </w:rPr>
-      </w:pPr>
-    </w:p>
-    <w:p>
-      <w:pPr>
-        <w:pStyle w:val="Estilo3"/>
-        <w:rPr>
           <w:b/>
           <w:lang w:val="es-CL"/>
         </w:rPr>
@@ -1424,6 +1400,7 @@
           <w:b/>
           <w:lang w:val="es-CL"/>
         </w:rPr>
+        <w:lastRenderedPageBreak/>
         <w:t>Preguntas a responder:</w:t>
       </w:r>
     </w:p>
@@ -1436,15 +1413,17 @@
         </w:numPr>
         <w:rPr>
           <w:rFonts w:eastAsiaTheme="minorEastAsia"/>
-          <w:color w:val="404040" w:themeColor="text1" w:themeTint="BF"/>
-          <w:sz w:val="22"/>
-          <w:szCs w:val="21"/>
-          <w:lang w:val="es-ES"/>
-        </w:rPr>
-      </w:pPr>
-      <w:r>
-        <w:rPr>
-          <w:rFonts w:eastAsiaTheme="minorEastAsia"/>
+          <w:b/>
+          <w:color w:val="404040" w:themeColor="text1" w:themeTint="BF"/>
+          <w:sz w:val="22"/>
+          <w:szCs w:val="21"/>
+          <w:lang w:val="es-ES"/>
+        </w:rPr>
+      </w:pPr>
+      <w:r>
+        <w:rPr>
+          <w:rFonts w:eastAsiaTheme="minorEastAsia"/>
+          <w:b/>
           <w:color w:val="404040" w:themeColor="text1" w:themeTint="BF"/>
           <w:sz w:val="22"/>
           <w:szCs w:val="21"/>
@@ -1460,11 +1439,291 @@
           <w:ilvl w:val="1"/>
           <w:numId w:val="41"/>
         </w:numPr>
-        <w:rPr>
-          <w:rFonts w:eastAsiaTheme="minorEastAsia"/>
-          <w:color w:val="404040" w:themeColor="text1" w:themeTint="BF"/>
-          <w:sz w:val="22"/>
-          <w:szCs w:val="21"/>
+        <w:spacing w:line="276" w:lineRule="auto"/>
+        <w:rPr>
+          <w:rFonts w:eastAsiaTheme="minorEastAsia"/>
+          <w:color w:val="404040" w:themeColor="text1" w:themeTint="BF"/>
+          <w:sz w:val="22"/>
+          <w:szCs w:val="21"/>
+          <w:lang w:val="es-ES"/>
+        </w:rPr>
+      </w:pPr>
+      <w:r>
+        <w:rPr>
+          <w:rFonts w:eastAsiaTheme="minorEastAsia"/>
+          <w:b/>
+          <w:color w:val="404040" w:themeColor="text1" w:themeTint="BF"/>
+          <w:sz w:val="22"/>
+          <w:szCs w:val="21"/>
+          <w:lang w:val="es-ES"/>
+        </w:rPr>
+        <w:t>Estrategia del Servicio.</w:t>
+      </w:r>
+      <w:r>
+        <w:rPr>
+          <w:rFonts w:eastAsiaTheme="minorEastAsia"/>
+          <w:color w:val="404040" w:themeColor="text1" w:themeTint="BF"/>
+          <w:sz w:val="22"/>
+          <w:szCs w:val="21"/>
+          <w:lang w:val="es-ES"/>
+        </w:rPr>
+        <w:t xml:space="preserve"> </w:t>
+      </w:r>
+      <w:r>
+        <w:rPr>
+          <w:rFonts w:eastAsiaTheme="minorEastAsia"/>
+          <w:color w:val="404040" w:themeColor="text1" w:themeTint="BF"/>
+          <w:sz w:val="22"/>
+          <w:szCs w:val="21"/>
+          <w:lang w:val="es-ES"/>
+        </w:rPr>
+        <w:t>El corazón del ciclo de vida de ITIL es la Estrategia del Servicio (de TI), dentro de esta primera etapa se tienen varias actividades medulares siendo la principal el entender los objetivos organizacionales y las necesidades del cliente</w:t>
+      </w:r>
+      <w:r>
+        <w:rPr>
+          <w:rFonts w:eastAsiaTheme="minorEastAsia"/>
+          <w:color w:val="404040" w:themeColor="text1" w:themeTint="BF"/>
+          <w:sz w:val="22"/>
+          <w:szCs w:val="21"/>
+          <w:lang w:val="es-ES"/>
+        </w:rPr>
+        <w:t>.</w:t>
+      </w:r>
+    </w:p>
+    <w:p>
+      <w:pPr>
+        <w:pStyle w:val="Estilo3"/>
+        <w:spacing w:line="276" w:lineRule="auto"/>
+        <w:ind w:left="1440"/>
+        <w:rPr>
+          <w:rFonts w:eastAsiaTheme="minorEastAsia"/>
+          <w:color w:val="404040" w:themeColor="text1" w:themeTint="BF"/>
+          <w:sz w:val="22"/>
+          <w:szCs w:val="21"/>
+          <w:lang w:val="es-ES"/>
+        </w:rPr>
+      </w:pPr>
+    </w:p>
+    <w:p>
+      <w:pPr>
+        <w:pStyle w:val="Prrafodelista"/>
+        <w:numPr>
+          <w:ilvl w:val="1"/>
+          <w:numId w:val="41"/>
+        </w:numPr>
+        <w:spacing w:line="276" w:lineRule="auto"/>
+        <w:jc w:val="both"/>
+        <w:rPr>
+          <w:rFonts w:asciiTheme="minorHAnsi" w:hAnsiTheme="minorHAnsi"/>
+          <w:sz w:val="22"/>
+          <w:lang w:val="es-ES"/>
+        </w:rPr>
+      </w:pPr>
+      <w:r>
+        <w:rPr>
+          <w:rFonts w:asciiTheme="minorHAnsi" w:hAnsiTheme="minorHAnsi"/>
+          <w:b/>
+          <w:sz w:val="22"/>
+          <w:lang w:val="es-ES"/>
+        </w:rPr>
+        <w:t>Diseño del Servicio.</w:t>
+      </w:r>
+      <w:r>
+        <w:rPr>
+          <w:rFonts w:asciiTheme="minorHAnsi" w:hAnsiTheme="minorHAnsi"/>
+          <w:sz w:val="22"/>
+          <w:lang w:val="es-ES"/>
+        </w:rPr>
+        <w:t xml:space="preserve"> </w:t>
+      </w:r>
+      <w:r>
+        <w:rPr>
+          <w:rFonts w:asciiTheme="minorHAnsi" w:hAnsiTheme="minorHAnsi"/>
+          <w:sz w:val="22"/>
+          <w:lang w:val="es-ES"/>
+        </w:rPr>
+        <w:t>El siguiente paso dentro del ciclo de vida de ITIL es el diseño del servicio, dentro de esta etapa se deben cumplir varios objetivos siendo el principal el diseño de los servicios de IT regido por las mejores prácticas de gobierno de TI y los procesos y las políticas de la organización con el fin de llevar a la realidad la estrategia del servicio.</w:t>
+      </w:r>
+    </w:p>
+    <w:p>
+      <w:pPr>
+        <w:pStyle w:val="Prrafodelista"/>
+        <w:spacing w:line="276" w:lineRule="auto"/>
+        <w:ind w:left="1440"/>
+        <w:jc w:val="both"/>
+        <w:rPr>
+          <w:rFonts w:asciiTheme="minorHAnsi" w:hAnsiTheme="minorHAnsi"/>
+          <w:sz w:val="22"/>
+          <w:lang w:val="es-ES"/>
+        </w:rPr>
+      </w:pPr>
+    </w:p>
+    <w:p>
+      <w:pPr>
+        <w:pStyle w:val="Prrafodelista"/>
+        <w:numPr>
+          <w:ilvl w:val="1"/>
+          <w:numId w:val="41"/>
+        </w:numPr>
+        <w:spacing w:line="276" w:lineRule="auto"/>
+        <w:jc w:val="both"/>
+        <w:rPr>
+          <w:rFonts w:asciiTheme="minorHAnsi" w:hAnsiTheme="minorHAnsi"/>
+          <w:sz w:val="22"/>
+          <w:lang w:val="es-ES"/>
+        </w:rPr>
+      </w:pPr>
+      <w:r>
+        <w:rPr>
+          <w:rFonts w:asciiTheme="minorHAnsi" w:hAnsiTheme="minorHAnsi"/>
+          <w:b/>
+          <w:sz w:val="22"/>
+          <w:lang w:val="es-ES"/>
+        </w:rPr>
+        <w:t xml:space="preserve">Transición del Servicio. </w:t>
+      </w:r>
+      <w:r>
+        <w:rPr>
+          <w:rFonts w:asciiTheme="minorHAnsi" w:hAnsiTheme="minorHAnsi"/>
+          <w:sz w:val="22"/>
+          <w:lang w:val="es-ES"/>
+        </w:rPr>
+        <w:t>La etapa de transición del servicio dentro del ciclo de vida de ITIL tiene como propósito el asegurar que la salida a producción de nuevos servicios, las modificaciones a servicios existentes y/o el retiro de servicios se realice de acuerdo a los requerimientos del negocio y de acuerdo a lo documentado tanto en la estrategia del servicio como en el diseño del servicio.</w:t>
+      </w:r>
+    </w:p>
+    <w:p>
+      <w:pPr>
+        <w:pStyle w:val="Prrafodelista"/>
+        <w:spacing w:after="0" w:line="276" w:lineRule="auto"/>
+        <w:ind w:left="1440"/>
+        <w:jc w:val="both"/>
+        <w:rPr>
+          <w:rFonts w:asciiTheme="minorHAnsi" w:hAnsiTheme="minorHAnsi"/>
+          <w:sz w:val="22"/>
+          <w:lang w:val="es-ES"/>
+        </w:rPr>
+      </w:pPr>
+    </w:p>
+    <w:p>
+      <w:pPr>
+        <w:pStyle w:val="Prrafodelista"/>
+        <w:numPr>
+          <w:ilvl w:val="1"/>
+          <w:numId w:val="41"/>
+        </w:numPr>
+        <w:spacing w:line="276" w:lineRule="auto"/>
+        <w:jc w:val="both"/>
+        <w:rPr>
+          <w:rFonts w:asciiTheme="minorHAnsi" w:hAnsiTheme="minorHAnsi"/>
+          <w:sz w:val="22"/>
+          <w:lang w:val="es-ES"/>
+        </w:rPr>
+      </w:pPr>
+      <w:r>
+        <w:rPr>
+          <w:rFonts w:asciiTheme="minorHAnsi" w:hAnsiTheme="minorHAnsi"/>
+          <w:b/>
+          <w:sz w:val="22"/>
+          <w:lang w:val="es-ES"/>
+        </w:rPr>
+        <w:t>Operación del Servicio.</w:t>
+      </w:r>
+      <w:r>
+        <w:rPr>
+          <w:rFonts w:asciiTheme="minorHAnsi" w:hAnsiTheme="minorHAnsi"/>
+          <w:sz w:val="22"/>
+          <w:lang w:val="es-ES"/>
+        </w:rPr>
+        <w:t xml:space="preserve"> </w:t>
+      </w:r>
+      <w:r>
+        <w:rPr>
+          <w:rFonts w:asciiTheme="minorHAnsi" w:hAnsiTheme="minorHAnsi"/>
+          <w:sz w:val="22"/>
+          <w:lang w:val="es-ES"/>
+        </w:rPr>
+        <w:t>Dentro de esta etapa del ciclo de vida de ITIL es cuando el cliente o usuario final experimenta los resultados de la estrategia, diseño y transición del servicio.</w:t>
+      </w:r>
+    </w:p>
+    <w:p>
+      <w:pPr>
+        <w:pStyle w:val="Prrafodelista"/>
+        <w:spacing w:after="0" w:line="276" w:lineRule="auto"/>
+        <w:ind w:left="1440"/>
+        <w:jc w:val="both"/>
+        <w:rPr>
+          <w:rFonts w:asciiTheme="minorHAnsi" w:hAnsiTheme="minorHAnsi"/>
+          <w:sz w:val="22"/>
+          <w:lang w:val="es-ES"/>
+        </w:rPr>
+      </w:pPr>
+    </w:p>
+    <w:p>
+      <w:pPr>
+        <w:pStyle w:val="Prrafodelista"/>
+        <w:numPr>
+          <w:ilvl w:val="1"/>
+          <w:numId w:val="41"/>
+        </w:numPr>
+        <w:spacing w:line="276" w:lineRule="auto"/>
+        <w:jc w:val="both"/>
+        <w:rPr>
+          <w:rFonts w:asciiTheme="minorHAnsi" w:hAnsiTheme="minorHAnsi"/>
+          <w:sz w:val="22"/>
+          <w:lang w:val="es-ES"/>
+        </w:rPr>
+      </w:pPr>
+      <w:r>
+        <w:rPr>
+          <w:rFonts w:asciiTheme="minorHAnsi" w:hAnsiTheme="minorHAnsi"/>
+          <w:b/>
+          <w:sz w:val="22"/>
+          <w:lang w:val="es-ES"/>
+        </w:rPr>
+        <w:t>Mejora Continua</w:t>
+      </w:r>
+      <w:r>
+        <w:rPr>
+          <w:rFonts w:asciiTheme="minorHAnsi" w:hAnsiTheme="minorHAnsi"/>
+          <w:b/>
+          <w:sz w:val="22"/>
+          <w:lang w:val="es-ES"/>
+        </w:rPr>
+        <w:t>.</w:t>
+      </w:r>
+      <w:r>
+        <w:rPr>
+          <w:rFonts w:asciiTheme="minorHAnsi" w:hAnsiTheme="minorHAnsi"/>
+          <w:sz w:val="22"/>
+          <w:lang w:val="es-ES"/>
+        </w:rPr>
+        <w:t xml:space="preserve"> </w:t>
+      </w:r>
+      <w:r>
+        <w:rPr>
+          <w:rFonts w:asciiTheme="minorHAnsi" w:hAnsiTheme="minorHAnsi"/>
+          <w:sz w:val="22"/>
+          <w:lang w:val="es-ES"/>
+        </w:rPr>
+        <w:t>La mejora continua es la parte del ciclo de vida de ITIL centrada en incrementar la eficiencia, maximizar la efectividad y optimizar los costos de TI, su propósito principal es el alinear a TI con los constantes cambios en las necesidades del negocio por medio de identificar e implementar mejoras a los servicios de TI</w:t>
+      </w:r>
+      <w:r>
+        <w:rPr>
+          <w:rFonts w:asciiTheme="minorHAnsi" w:hAnsiTheme="minorHAnsi"/>
+          <w:sz w:val="22"/>
+          <w:lang w:val="es-ES"/>
+        </w:rPr>
+        <w:t>.</w:t>
+      </w:r>
+    </w:p>
+    <w:p>
+      <w:pPr>
+        <w:pStyle w:val="Prrafodelista"/>
+        <w:spacing w:after="0"/>
+        <w:ind w:left="1440"/>
+        <w:rPr>
+          <w:rFonts w:asciiTheme="minorHAnsi" w:hAnsiTheme="minorHAnsi"/>
+          <w:sz w:val="22"/>
           <w:lang w:val="es-ES"/>
         </w:rPr>
       </w:pPr>
@@ -1487,6 +1746,7 @@
       <w:r>
         <w:rPr>
           <w:rFonts w:eastAsiaTheme="minorEastAsia"/>
+          <w:b/>
           <w:color w:val="404040" w:themeColor="text1" w:themeTint="BF"/>
           <w:sz w:val="22"/>
           <w:szCs w:val="21"/>
@@ -1502,14 +1762,285 @@
           <w:ilvl w:val="1"/>
           <w:numId w:val="41"/>
         </w:numPr>
-        <w:rPr>
-          <w:rFonts w:eastAsiaTheme="minorEastAsia"/>
-          <w:color w:val="404040" w:themeColor="text1" w:themeTint="BF"/>
-          <w:sz w:val="22"/>
-          <w:szCs w:val="21"/>
-          <w:lang w:val="es-ES"/>
-        </w:rPr>
-      </w:pPr>
+        <w:spacing w:line="276" w:lineRule="auto"/>
+        <w:rPr>
+          <w:rFonts w:eastAsiaTheme="minorEastAsia"/>
+          <w:color w:val="404040" w:themeColor="text1" w:themeTint="BF"/>
+          <w:sz w:val="22"/>
+          <w:szCs w:val="21"/>
+          <w:lang w:val="es-ES"/>
+        </w:rPr>
+      </w:pPr>
+      <w:r>
+        <w:rPr>
+          <w:rFonts w:eastAsiaTheme="minorEastAsia"/>
+          <w:color w:val="404040" w:themeColor="text1" w:themeTint="BF"/>
+          <w:sz w:val="22"/>
+          <w:szCs w:val="21"/>
+          <w:lang w:val="es-ES"/>
+        </w:rPr>
+        <w:t>Personal adecuadamente formado sobre los procesos y las actividades requeridas para una adecuada gestión del servicio.</w:t>
+      </w:r>
+    </w:p>
+    <w:p>
+      <w:pPr>
+        <w:pStyle w:val="Estilo3"/>
+        <w:numPr>
+          <w:ilvl w:val="1"/>
+          <w:numId w:val="41"/>
+        </w:numPr>
+        <w:spacing w:line="276" w:lineRule="auto"/>
+        <w:rPr>
+          <w:rFonts w:eastAsiaTheme="minorEastAsia"/>
+          <w:color w:val="404040" w:themeColor="text1" w:themeTint="BF"/>
+          <w:sz w:val="22"/>
+          <w:szCs w:val="21"/>
+          <w:lang w:val="es-ES"/>
+        </w:rPr>
+      </w:pPr>
+      <w:r>
+        <w:rPr>
+          <w:rFonts w:eastAsiaTheme="minorEastAsia"/>
+          <w:color w:val="404040" w:themeColor="text1" w:themeTint="BF"/>
+          <w:sz w:val="22"/>
+          <w:szCs w:val="21"/>
+          <w:lang w:val="es-ES"/>
+        </w:rPr>
+        <w:t>Soporte tecnológico apropiado para facilitar y automatizar, cuando fuera posible, las actividades relacionadas con la prestación y gestión del servicio.</w:t>
+      </w:r>
+    </w:p>
+    <w:p>
+      <w:pPr>
+        <w:pStyle w:val="Estilo3"/>
+        <w:numPr>
+          <w:ilvl w:val="1"/>
+          <w:numId w:val="41"/>
+        </w:numPr>
+        <w:spacing w:line="276" w:lineRule="auto"/>
+        <w:rPr>
+          <w:rFonts w:eastAsiaTheme="minorEastAsia"/>
+          <w:color w:val="404040" w:themeColor="text1" w:themeTint="BF"/>
+          <w:sz w:val="22"/>
+          <w:szCs w:val="21"/>
+          <w:lang w:val="es-ES"/>
+        </w:rPr>
+      </w:pPr>
+      <w:r>
+        <w:rPr>
+          <w:rFonts w:eastAsiaTheme="minorEastAsia"/>
+          <w:color w:val="404040" w:themeColor="text1" w:themeTint="BF"/>
+          <w:sz w:val="22"/>
+          <w:szCs w:val="21"/>
+          <w:lang w:val="es-ES"/>
+        </w:rPr>
+        <w:t>Apoyo necesario de los órganos de dirección de la organización TI para contar con los recursos y capacidades necesarias.</w:t>
+      </w:r>
+    </w:p>
+    <w:p>
+      <w:pPr>
+        <w:pStyle w:val="Estilo3"/>
+        <w:numPr>
+          <w:ilvl w:val="1"/>
+          <w:numId w:val="41"/>
+        </w:numPr>
+        <w:spacing w:line="276" w:lineRule="auto"/>
+        <w:rPr>
+          <w:rFonts w:eastAsiaTheme="minorEastAsia"/>
+          <w:color w:val="404040" w:themeColor="text1" w:themeTint="BF"/>
+          <w:sz w:val="22"/>
+          <w:szCs w:val="21"/>
+          <w:lang w:val="es-ES"/>
+        </w:rPr>
+      </w:pPr>
+      <w:r>
+        <w:rPr>
+          <w:rFonts w:eastAsiaTheme="minorEastAsia"/>
+          <w:color w:val="404040" w:themeColor="text1" w:themeTint="BF"/>
+          <w:sz w:val="22"/>
+          <w:szCs w:val="21"/>
+          <w:lang w:val="es-ES"/>
+        </w:rPr>
+        <w:t>Métricas adecuadas para evaluar la calidad de la operación del servicio.</w:t>
+      </w:r>
+    </w:p>
+    <w:p>
+      <w:pPr>
+        <w:pStyle w:val="Estilo3"/>
+        <w:numPr>
+          <w:ilvl w:val="1"/>
+          <w:numId w:val="41"/>
+        </w:numPr>
+        <w:spacing w:line="276" w:lineRule="auto"/>
+        <w:rPr>
+          <w:rFonts w:eastAsiaTheme="minorEastAsia"/>
+          <w:color w:val="404040" w:themeColor="text1" w:themeTint="BF"/>
+          <w:sz w:val="22"/>
+          <w:szCs w:val="21"/>
+          <w:lang w:val="es-ES"/>
+        </w:rPr>
+      </w:pPr>
+      <w:r>
+        <w:rPr>
+          <w:rFonts w:eastAsiaTheme="minorEastAsia"/>
+          <w:color w:val="404040" w:themeColor="text1" w:themeTint="BF"/>
+          <w:sz w:val="22"/>
+          <w:szCs w:val="21"/>
+          <w:lang w:val="es-ES"/>
+        </w:rPr>
+        <w:t>Informes y documentación precisos para la futura mejora del servicio.</w:t>
+      </w:r>
+    </w:p>
+    <w:p>
+      <w:pPr>
+        <w:pStyle w:val="Estilo3"/>
+        <w:numPr>
+          <w:ilvl w:val="1"/>
+          <w:numId w:val="41"/>
+        </w:numPr>
+        <w:spacing w:line="276" w:lineRule="auto"/>
+        <w:rPr>
+          <w:rFonts w:eastAsiaTheme="minorEastAsia"/>
+          <w:color w:val="404040" w:themeColor="text1" w:themeTint="BF"/>
+          <w:sz w:val="22"/>
+          <w:szCs w:val="21"/>
+          <w:lang w:val="es-ES"/>
+        </w:rPr>
+      </w:pPr>
+      <w:r>
+        <w:rPr>
+          <w:rFonts w:eastAsiaTheme="minorEastAsia"/>
+          <w:color w:val="404040" w:themeColor="text1" w:themeTint="BF"/>
+          <w:sz w:val="22"/>
+          <w:szCs w:val="21"/>
+          <w:lang w:val="es-ES"/>
+        </w:rPr>
+        <w:t>Colaboración con las unidades de negocio para estar al tanto de sus necesidades y garantizar que son cubiertas.</w:t>
+      </w:r>
+    </w:p>
+    <w:p>
+      <w:pPr>
+        <w:pStyle w:val="Estilo3"/>
+        <w:numPr>
+          <w:ilvl w:val="1"/>
+          <w:numId w:val="41"/>
+        </w:numPr>
+        <w:spacing w:line="276" w:lineRule="auto"/>
+        <w:rPr>
+          <w:rFonts w:eastAsiaTheme="minorEastAsia"/>
+          <w:color w:val="404040" w:themeColor="text1" w:themeTint="BF"/>
+          <w:sz w:val="22"/>
+          <w:szCs w:val="21"/>
+          <w:lang w:val="es-ES"/>
+        </w:rPr>
+      </w:pPr>
+      <w:r>
+        <w:rPr>
+          <w:rFonts w:eastAsiaTheme="minorEastAsia"/>
+          <w:color w:val="404040" w:themeColor="text1" w:themeTint="BF"/>
+          <w:sz w:val="22"/>
+          <w:szCs w:val="21"/>
+          <w:lang w:val="es-ES"/>
+        </w:rPr>
+        <w:t>Los principales riesgos se resumen en:</w:t>
+      </w:r>
+    </w:p>
+    <w:p>
+      <w:pPr>
+        <w:pStyle w:val="Estilo3"/>
+        <w:numPr>
+          <w:ilvl w:val="1"/>
+          <w:numId w:val="41"/>
+        </w:numPr>
+        <w:spacing w:line="276" w:lineRule="auto"/>
+        <w:rPr>
+          <w:rFonts w:eastAsiaTheme="minorEastAsia"/>
+          <w:color w:val="404040" w:themeColor="text1" w:themeTint="BF"/>
+          <w:sz w:val="22"/>
+          <w:szCs w:val="21"/>
+          <w:lang w:val="es-ES"/>
+        </w:rPr>
+      </w:pPr>
+    </w:p>
+    <w:p>
+      <w:pPr>
+        <w:pStyle w:val="Estilo3"/>
+        <w:numPr>
+          <w:ilvl w:val="1"/>
+          <w:numId w:val="41"/>
+        </w:numPr>
+        <w:spacing w:line="276" w:lineRule="auto"/>
+        <w:rPr>
+          <w:rFonts w:eastAsiaTheme="minorEastAsia"/>
+          <w:color w:val="404040" w:themeColor="text1" w:themeTint="BF"/>
+          <w:sz w:val="22"/>
+          <w:szCs w:val="21"/>
+          <w:lang w:val="es-ES"/>
+        </w:rPr>
+      </w:pPr>
+      <w:r>
+        <w:rPr>
+          <w:rFonts w:eastAsiaTheme="minorEastAsia"/>
+          <w:color w:val="404040" w:themeColor="text1" w:themeTint="BF"/>
+          <w:sz w:val="22"/>
+          <w:szCs w:val="21"/>
+          <w:lang w:val="es-ES"/>
+        </w:rPr>
+        <w:t>Diseños incorrectos del servicio que imposibilitan una operación eficiente.</w:t>
+      </w:r>
+    </w:p>
+    <w:p>
+      <w:pPr>
+        <w:pStyle w:val="Estilo3"/>
+        <w:numPr>
+          <w:ilvl w:val="1"/>
+          <w:numId w:val="41"/>
+        </w:numPr>
+        <w:spacing w:line="276" w:lineRule="auto"/>
+        <w:rPr>
+          <w:rFonts w:eastAsiaTheme="minorEastAsia"/>
+          <w:color w:val="404040" w:themeColor="text1" w:themeTint="BF"/>
+          <w:sz w:val="22"/>
+          <w:szCs w:val="21"/>
+          <w:lang w:val="es-ES"/>
+        </w:rPr>
+      </w:pPr>
+      <w:r>
+        <w:rPr>
+          <w:rFonts w:eastAsiaTheme="minorEastAsia"/>
+          <w:color w:val="404040" w:themeColor="text1" w:themeTint="BF"/>
+          <w:sz w:val="22"/>
+          <w:szCs w:val="21"/>
+          <w:lang w:val="es-ES"/>
+        </w:rPr>
+        <w:t>Insuficientes recursos y capacidades.</w:t>
+      </w:r>
+    </w:p>
+    <w:p>
+      <w:pPr>
+        <w:pStyle w:val="Estilo3"/>
+        <w:numPr>
+          <w:ilvl w:val="1"/>
+          <w:numId w:val="41"/>
+        </w:numPr>
+        <w:spacing w:line="276" w:lineRule="auto"/>
+        <w:rPr>
+          <w:rFonts w:eastAsiaTheme="minorEastAsia"/>
+          <w:color w:val="404040" w:themeColor="text1" w:themeTint="BF"/>
+          <w:sz w:val="22"/>
+          <w:szCs w:val="21"/>
+          <w:lang w:val="es-ES"/>
+        </w:rPr>
+      </w:pPr>
+      <w:r>
+        <w:rPr>
+          <w:rFonts w:eastAsiaTheme="minorEastAsia"/>
+          <w:color w:val="404040" w:themeColor="text1" w:themeTint="BF"/>
+          <w:sz w:val="22"/>
+          <w:szCs w:val="21"/>
+          <w:lang w:val="es-ES"/>
+        </w:rPr>
+        <w:t>Falta de soporte de la organización TI.</w:t>
+      </w:r>
     </w:p>
     <w:p>
       <w:pPr>
@@ -1527,6 +2058,8 @@
           <w:lang w:val="es-ES"/>
         </w:rPr>
       </w:pPr>
+      <w:bookmarkStart w:id="0" w:name="_GoBack"/>
+      <w:bookmarkEnd w:id="0"/>
       <w:r>
         <w:rPr>
           <w:rFonts w:eastAsiaTheme="minorEastAsia"/>
@@ -1536,6 +2069,7 @@
           <w:szCs w:val="21"/>
           <w:lang w:val="es-ES"/>
         </w:rPr>
+        <w:lastRenderedPageBreak/>
         <w:t>¿Cuál es el objetivo del Proceso de Coordinación del Diseño?</w:t>
       </w:r>
     </w:p>
@@ -7025,8 +7559,8 @@
   <w:abstractNum w:abstractNumId="19" w15:restartNumberingAfterBreak="0">
     <w:nsid w:val="3E6A17C5"/>
     <w:multiLevelType w:val="hybridMultilevel"/>
-    <w:tmpl w:val="DA70AAE4"/>
-    <w:lvl w:ilvl="0" w:tplc="340A000F">
+    <w:tmpl w:val="4DF8B08E"/>
+    <w:lvl w:ilvl="0" w:tplc="BB426250">
       <w:start w:val="1"/>
       <w:numFmt w:val="decimal"/>
       <w:lvlText w:val="%1."/>
@@ -7034,6 +7568,9 @@
       <w:pPr>
         <w:ind w:left="720" w:hanging="360"/>
       </w:pPr>
+      <w:rPr>
+        <w:b/>
+      </w:rPr>
     </w:lvl>
     <w:lvl w:ilvl="1" w:tplc="340A0001">
       <w:start w:val="1"/>
@@ -9707,6 +10244,29 @@
       <w:b/>
       <w:bCs/>
       <w:color w:val="4F81BD" w:themeColor="accent1"/>
+    </w:rPr>
+  </w:style>
+  <w:style w:type="paragraph" w:styleId="Ttulo4">
+    <w:name w:val="heading 4"/>
+    <w:basedOn w:val="Normal"/>
+    <w:next w:val="Normal"/>
+    <w:link w:val="Ttulo4Car"/>
+    <w:uiPriority w:val="9"/>
+    <w:semiHidden/>
+    <w:unhideWhenUsed/>
+    <w:rsid w:val="00641963"/>
+    <w:pPr>
+      <w:keepNext/>
+      <w:keepLines/>
+      <w:spacing w:before="40"/>
+      <w:outlineLvl w:val="3"/>
+    </w:pPr>
+    <w:rPr>
+      <w:rFonts w:asciiTheme="majorHAnsi" w:eastAsiaTheme="majorEastAsia" w:hAnsiTheme="majorHAnsi" w:cs="Mangal"/>
+      <w:i/>
+      <w:iCs/>
+      <w:color w:val="365F91" w:themeColor="accent1" w:themeShade="BF"/>
+      <w:szCs w:val="21"/>
     </w:rPr>
   </w:style>
   <w:style w:type="character" w:default="1" w:styleId="Fuentedeprrafopredeter">
@@ -10747,6 +11307,23 @@
       </w:tcPr>
     </w:tblStylePr>
   </w:style>
+  <w:style w:type="character" w:customStyle="1" w:styleId="Ttulo4Car">
+    <w:name w:val="Título 4 Car"/>
+    <w:basedOn w:val="Fuentedeprrafopredeter"/>
+    <w:link w:val="Ttulo4"/>
+    <w:uiPriority w:val="9"/>
+    <w:semiHidden/>
+    <w:rsid w:val="00641963"/>
+    <w:rPr>
+      <w:rFonts w:asciiTheme="majorHAnsi" w:eastAsiaTheme="majorEastAsia" w:hAnsiTheme="majorHAnsi" w:cs="Mangal"/>
+      <w:i/>
+      <w:iCs/>
+      <w:color w:val="365F91" w:themeColor="accent1" w:themeShade="BF"/>
+      <w:sz w:val="24"/>
+      <w:szCs w:val="21"/>
+      <w:lang w:val="en-US" w:eastAsia="es-ES" w:bidi="hi-IN"/>
+    </w:rPr>
+  </w:style>
 </w:styles>
 </file>
 
@@ -11036,12 +11613,19 @@
 </file>
 
 <file path=customXml/item1.xml><?xml version="1.0" encoding="utf-8"?>
-<?mso-contentType ?>
-<FormTemplates xmlns="http://schemas.microsoft.com/sharepoint/v3/contenttype/forms">
-  <Display>DocumentLibraryForm</Display>
-  <Edit>DocumentLibraryForm</Edit>
-  <New>DocumentLibraryForm</New>
-</FormTemplates>
+<p:properties xmlns:p="http://schemas.microsoft.com/office/2006/metadata/properties" xmlns:xsi="http://www.w3.org/2001/XMLSchema-instance" xmlns:pc="http://schemas.microsoft.com/office/infopath/2007/PartnerControls">
+  <documentManagement>
+    <Estado xmlns="a150fe00-1c53-46dc-80fb-b2dbdb01b085">En Desarrollo</Estado>
+    <Fecha_x0020_de_x0020_Vencimiento xmlns="a150fe00-1c53-46dc-80fb-b2dbdb01b085" xsi:nil="true"/>
+    <Asignado_x0020_a xmlns="a150fe00-1c53-46dc-80fb-b2dbdb01b085">
+      <UserInfo>
+        <DisplayName/>
+        <AccountId xsi:nil="true"/>
+        <AccountType/>
+      </UserInfo>
+    </Asignado_x0020_a>
+  </documentManagement>
+</p:properties>
 </file>
 
 <file path=customXml/item2.xml><?xml version="1.0" encoding="utf-8"?>
@@ -11204,19 +11788,12 @@
 </file>
 
 <file path=customXml/item3.xml><?xml version="1.0" encoding="utf-8"?>
-<p:properties xmlns:p="http://schemas.microsoft.com/office/2006/metadata/properties" xmlns:xsi="http://www.w3.org/2001/XMLSchema-instance" xmlns:pc="http://schemas.microsoft.com/office/infopath/2007/PartnerControls">
-  <documentManagement>
-    <Estado xmlns="a150fe00-1c53-46dc-80fb-b2dbdb01b085">En Desarrollo</Estado>
-    <Fecha_x0020_de_x0020_Vencimiento xmlns="a150fe00-1c53-46dc-80fb-b2dbdb01b085" xsi:nil="true"/>
-    <Asignado_x0020_a xmlns="a150fe00-1c53-46dc-80fb-b2dbdb01b085">
-      <UserInfo>
-        <DisplayName/>
-        <AccountId xsi:nil="true"/>
-        <AccountType/>
-      </UserInfo>
-    </Asignado_x0020_a>
-  </documentManagement>
-</p:properties>
+<?mso-contentType ?>
+<FormTemplates xmlns="http://schemas.microsoft.com/sharepoint/v3/contenttype/forms">
+  <Display>DocumentLibraryForm</Display>
+  <Edit>DocumentLibraryForm</Edit>
+  <New>DocumentLibraryForm</New>
+</FormTemplates>
 </file>
 
 <file path=customXml/item4.xml><?xml version="1.0" encoding="utf-8"?>
@@ -11224,9 +11801,11 @@
 </file>
 
 <file path=customXml/itemProps1.xml><?xml version="1.0" encoding="utf-8"?>
-<ds:datastoreItem xmlns:ds="http://schemas.openxmlformats.org/officeDocument/2006/customXml" ds:itemID="{C691A4A1-28EB-4B2A-B48A-F18C870B2536}">
+<ds:datastoreItem xmlns:ds="http://schemas.openxmlformats.org/officeDocument/2006/customXml" ds:itemID="{7D8EE0F3-6311-4B52-B0D5-D072BA65ADBD}">
   <ds:schemaRefs>
-    <ds:schemaRef ds:uri="http://schemas.microsoft.com/sharepoint/v3/contenttype/forms"/>
+    <ds:schemaRef ds:uri="http://schemas.microsoft.com/office/2006/metadata/properties"/>
+    <ds:schemaRef ds:uri="http://schemas.microsoft.com/office/infopath/2007/PartnerControls"/>
+    <ds:schemaRef ds:uri="a150fe00-1c53-46dc-80fb-b2dbdb01b085"/>
   </ds:schemaRefs>
 </ds:datastoreItem>
 </file>
@@ -11250,17 +11829,15 @@
 </file>
 
 <file path=customXml/itemProps3.xml><?xml version="1.0" encoding="utf-8"?>
-<ds:datastoreItem xmlns:ds="http://schemas.openxmlformats.org/officeDocument/2006/customXml" ds:itemID="{7D8EE0F3-6311-4B52-B0D5-D072BA65ADBD}">
+<ds:datastoreItem xmlns:ds="http://schemas.openxmlformats.org/officeDocument/2006/customXml" ds:itemID="{C691A4A1-28EB-4B2A-B48A-F18C870B2536}">
   <ds:schemaRefs>
-    <ds:schemaRef ds:uri="http://schemas.microsoft.com/office/2006/metadata/properties"/>
-    <ds:schemaRef ds:uri="http://schemas.microsoft.com/office/infopath/2007/PartnerControls"/>
-    <ds:schemaRef ds:uri="a150fe00-1c53-46dc-80fb-b2dbdb01b085"/>
+    <ds:schemaRef ds:uri="http://schemas.microsoft.com/sharepoint/v3/contenttype/forms"/>
   </ds:schemaRefs>
 </ds:datastoreItem>
 </file>
 
 <file path=customXml/itemProps4.xml><?xml version="1.0" encoding="utf-8"?>
-<ds:datastoreItem xmlns:ds="http://schemas.openxmlformats.org/officeDocument/2006/customXml" ds:itemID="{D2073B88-F234-4207-953C-09BB8AAFC9F7}">
+<ds:datastoreItem xmlns:ds="http://schemas.openxmlformats.org/officeDocument/2006/customXml" ds:itemID="{352CDBE6-8580-492F-9902-53458BAA598B}">
   <ds:schemaRefs>
     <ds:schemaRef ds:uri="http://schemas.openxmlformats.org/officeDocument/2006/bibliography"/>
   </ds:schemaRefs>

</xml_diff>